<commit_message>
added updated test plan
</commit_message>
<xml_diff>
--- a/documentation/Test_plan_for_brains.docx
+++ b/documentation/Test_plan_for_brains.docx
@@ -224,10 +224,7 @@
       </w:pPr>
       <w:ins w:id="27" w:author="quinton halliday" w:date="2019-01-16T17:42:00Z">
         <w:r>
-          <w:t xml:space="preserve">Current core experience: </w:t>
-        </w:r>
-        <w:r>
-          <w:t xml:space="preserve">Experiencing exigency while controlling a zombie trying to traverse through an exaggerated world in order to find the perfect grave.  </w:t>
+          <w:t xml:space="preserve">Current core experience: Experiencing exigency while controlling a zombie trying to traverse through an exaggerated world in order to find the perfect grave.  </w:t>
         </w:r>
       </w:ins>
     </w:p>
@@ -250,10 +247,7 @@
         <w:commentReference w:id="29"/>
       </w:r>
     </w:p>
-    <w:p>
-      <w:bookmarkStart w:id="30" w:name="_GoBack"/>
-      <w:bookmarkEnd w:id="30"/>
-    </w:p>
+    <w:p/>
     <w:p>
       <w:r>
         <w:t>What did you enjoy about the zombie’s movement?</w:t>
@@ -281,16 +275,16 @@
       <w:r>
         <w:t xml:space="preserve">If there was a least favorite part of our game, what was it and </w:t>
       </w:r>
-      <w:commentRangeStart w:id="31"/>
+      <w:commentRangeStart w:id="30"/>
       <w:r>
         <w:t>why</w:t>
       </w:r>
-      <w:commentRangeEnd w:id="31"/>
+      <w:commentRangeEnd w:id="30"/>
       <w:r>
         <w:rPr>
           <w:rStyle w:val="CommentReference"/>
         </w:rPr>
-        <w:commentReference w:id="31"/>
+        <w:commentReference w:id="30"/>
       </w:r>
       <w:r>
         <w:t>?</w:t>
@@ -303,7 +297,7 @@
       </w:r>
     </w:p>
     <w:p>
-      <w:del w:id="32" w:author="quinton halliday" w:date="2019-01-16T16:24:00Z">
+      <w:del w:id="31" w:author="quinton halliday" w:date="2019-01-16T16:24:00Z">
         <w:r>
           <w:delText>My admin stated that his goal is to have a build available every Friday, this will allow for testing throughout the next week, the build will</w:delText>
         </w:r>
@@ -317,7 +311,7 @@
           <w:delText xml:space="preserve">provided as an executable. </w:delText>
         </w:r>
       </w:del>
-      <w:ins w:id="33" w:author="quinton halliday" w:date="2019-01-16T16:24:00Z">
+      <w:ins w:id="32" w:author="quinton halliday" w:date="2019-01-16T16:24:00Z">
         <w:r>
           <w:t>The current release schedule for builds is by-weekly in-line with the sprint report.</w:t>
         </w:r>
@@ -333,10 +327,10 @@
       <w:pPr>
         <w:ind w:firstLine="720"/>
         <w:rPr>
-          <w:del w:id="34" w:author="quinton halliday" w:date="2019-01-16T16:25:00Z"/>
-        </w:rPr>
-      </w:pPr>
-      <w:del w:id="35" w:author="quinton halliday" w:date="2019-01-16T16:25:00Z">
+          <w:del w:id="33" w:author="quinton halliday" w:date="2019-01-16T16:25:00Z"/>
+        </w:rPr>
+      </w:pPr>
+      <w:del w:id="34" w:author="quinton halliday" w:date="2019-01-16T16:25:00Z">
         <w:r>
           <w:delText>New feature test- Mondays- in house test to make sure everything does what its supposed too</w:delText>
         </w:r>
@@ -346,148 +340,284 @@
       <w:pPr>
         <w:ind w:firstLine="720"/>
         <w:rPr>
-          <w:del w:id="36" w:author="quinton halliday" w:date="2019-01-16T16:25:00Z"/>
-        </w:rPr>
+          <w:del w:id="35" w:author="quinton halliday" w:date="2019-01-16T16:25:00Z"/>
+        </w:rPr>
+      </w:pPr>
+      <w:del w:id="36" w:author="quinton halliday" w:date="2019-01-16T16:25:00Z">
+        <w:r>
+          <w:delText>Wednesday- day for hot fixing bugs revealed during the new feature tests.</w:delText>
+        </w:r>
+      </w:del>
+    </w:p>
+    <w:p>
+      <w:pPr>
+        <w:ind w:firstLine="720"/>
       </w:pPr>
       <w:del w:id="37" w:author="quinton halliday" w:date="2019-01-16T16:25:00Z">
         <w:r>
-          <w:delText>Wednesday- day for hot fixing bugs revealed during the new feature tests.</w:delText>
+          <w:delText>Thursday- used t o test the feel of the game.</w:delText>
         </w:r>
       </w:del>
-    </w:p>
-    <w:p>
-      <w:pPr>
-        <w:ind w:firstLine="720"/>
-      </w:pPr>
-      <w:del w:id="38" w:author="quinton halliday" w:date="2019-01-16T16:25:00Z">
-        <w:r>
-          <w:delText>Thursday- used t o test the feel of the game.</w:delText>
+      <w:ins w:id="38" w:author="quinton halliday" w:date="2019-01-16T16:25:00Z">
+        <w:r>
+          <w:t>The new t</w:t>
+        </w:r>
+      </w:ins>
+      <w:ins w:id="39" w:author="quinton halliday" w:date="2019-01-16T16:26:00Z">
+        <w:r>
+          <w:t xml:space="preserve">esting schedule for Brains: Graveyard bound </w:t>
+        </w:r>
+      </w:ins>
+      <w:proofErr w:type="gramStart"/>
+      <w:ins w:id="40" w:author="quinton halliday" w:date="2019-01-16T16:27:00Z">
+        <w:r>
+          <w:t xml:space="preserve">is </w:t>
+        </w:r>
+      </w:ins>
+      <w:ins w:id="41" w:author="quinton halliday" w:date="2019-01-16T16:34:00Z">
+        <w:r>
+          <w:t>:</w:t>
+        </w:r>
+        <w:proofErr w:type="gramEnd"/>
+        <w:r>
+          <w:t xml:space="preserve"> (</w:t>
+        </w:r>
+      </w:ins>
+      <w:ins w:id="42" w:author="quinton halliday" w:date="2019-01-16T16:35:00Z">
+        <w:r>
+          <w:t>needs to be discussed with the team.</w:t>
+        </w:r>
+      </w:ins>
+      <w:ins w:id="43" w:author="quinton halliday" w:date="2019-01-16T16:34:00Z">
+        <w:r>
+          <w:t>)</w:t>
+        </w:r>
+      </w:ins>
+    </w:p>
+    <w:p>
+      <w:bookmarkStart w:id="44" w:name="_GoBack"/>
+      <w:bookmarkEnd w:id="44"/>
+    </w:p>
+    <w:p>
+      <w:pPr>
+        <w:rPr>
+          <w:ins w:id="45" w:author="quinton halliday" w:date="2019-01-16T16:35:00Z"/>
+        </w:rPr>
+      </w:pPr>
+      <w:r>
+        <w:t>Tests to be completed</w:t>
+      </w:r>
+      <w:ins w:id="46" w:author="quinton halliday" w:date="2019-01-16T16:35:00Z">
+        <w:r>
+          <w:t>-</w:t>
+        </w:r>
+      </w:ins>
+    </w:p>
+    <w:p>
+      <w:pPr>
+        <w:rPr>
+          <w:ins w:id="47" w:author="quinton halliday" w:date="2019-01-18T09:26:00Z"/>
+        </w:rPr>
+      </w:pPr>
+      <w:ins w:id="48" w:author="quinton halliday" w:date="2019-01-16T16:35:00Z">
+        <w:r>
+          <w:t>Focus testing-</w:t>
+        </w:r>
+      </w:ins>
+    </w:p>
+    <w:p>
+      <w:pPr>
+        <w:pStyle w:val="ListParagraph"/>
+        <w:numPr>
+          <w:ilvl w:val="0"/>
+          <w:numId w:val="1"/>
+        </w:numPr>
+        <w:rPr>
+          <w:ins w:id="49" w:author="quinton halliday" w:date="2019-01-16T16:35:00Z"/>
+        </w:rPr>
+        <w:pPrChange w:id="50" w:author="quinton halliday" w:date="2019-01-18T09:26:00Z">
+          <w:pPr/>
+        </w:pPrChange>
+      </w:pPr>
+      <w:ins w:id="51" w:author="quinton halliday" w:date="2019-01-18T09:26:00Z">
+        <w:r>
+          <w:t>Does the game match the core essential experience?</w:t>
+        </w:r>
+      </w:ins>
+      <w:ins w:id="52" w:author="quinton halliday" w:date="2019-01-23T18:01:00Z">
+        <w:r>
+          <w:t xml:space="preserve"> </w:t>
+        </w:r>
+      </w:ins>
+    </w:p>
+    <w:p>
+      <w:pPr>
+        <w:rPr>
+          <w:ins w:id="53" w:author="quinton halliday" w:date="2019-01-22T16:29:00Z"/>
+        </w:rPr>
+      </w:pPr>
+      <w:ins w:id="54" w:author="quinton halliday" w:date="2019-01-16T16:35:00Z">
+        <w:r>
+          <w:t>Usability testing-</w:t>
+        </w:r>
+      </w:ins>
+    </w:p>
+    <w:p>
+      <w:pPr>
+        <w:pStyle w:val="ListParagraph"/>
+        <w:numPr>
+          <w:ilvl w:val="0"/>
+          <w:numId w:val="2"/>
+        </w:numPr>
+        <w:rPr>
+          <w:ins w:id="55" w:author="quinton halliday" w:date="2019-01-16T16:42:00Z"/>
+        </w:rPr>
+        <w:pPrChange w:id="56" w:author="quinton halliday" w:date="2019-01-22T16:29:00Z">
+          <w:pPr/>
+        </w:pPrChange>
+      </w:pPr>
+      <w:ins w:id="57" w:author="quinton halliday" w:date="2019-01-23T16:12:00Z">
+        <w:r>
+          <w:t xml:space="preserve"> </w:t>
+        </w:r>
+      </w:ins>
+      <w:ins w:id="58" w:author="quinton halliday" w:date="2019-01-23T17:50:00Z">
+        <w:r>
+          <w:t xml:space="preserve">How does the </w:t>
+        </w:r>
+        <w:r>
+          <w:t>mapping of the controls feel?</w:t>
+        </w:r>
+      </w:ins>
+    </w:p>
+    <w:p>
+      <w:pPr>
+        <w:rPr>
+          <w:ins w:id="59" w:author="quinton halliday" w:date="2019-01-23T15:29:00Z"/>
+        </w:rPr>
+      </w:pPr>
+      <w:ins w:id="60" w:author="quinton halliday" w:date="2019-01-16T16:42:00Z">
+        <w:r>
+          <w:t>Technical testing-</w:t>
+        </w:r>
+      </w:ins>
+    </w:p>
+    <w:p>
+      <w:pPr>
+        <w:pStyle w:val="ListParagraph"/>
+        <w:numPr>
+          <w:ilvl w:val="0"/>
+          <w:numId w:val="4"/>
+        </w:numPr>
+        <w:rPr>
+          <w:ins w:id="61" w:author="quinton halliday" w:date="2019-01-23T16:24:00Z"/>
+        </w:rPr>
+        <w:pPrChange w:id="62" w:author="quinton halliday" w:date="2019-01-23T16:28:00Z">
+          <w:pPr/>
+        </w:pPrChange>
+      </w:pPr>
+      <w:ins w:id="63" w:author="quinton halliday" w:date="2019-01-23T15:29:00Z">
+        <w:r>
+          <w:t>Do the menus wo</w:t>
+        </w:r>
+      </w:ins>
+      <w:ins w:id="64" w:author="quinton halliday" w:date="2019-01-23T15:30:00Z">
+        <w:r>
+          <w:t>rk</w:t>
+        </w:r>
+      </w:ins>
+      <w:ins w:id="65" w:author="quinton halliday" w:date="2019-01-23T15:32:00Z">
+        <w:r>
+          <w:t xml:space="preserve"> as intended?</w:t>
+        </w:r>
+      </w:ins>
+    </w:p>
+    <w:p>
+      <w:pPr>
+        <w:pStyle w:val="ListParagraph"/>
+        <w:numPr>
+          <w:ilvl w:val="0"/>
+          <w:numId w:val="4"/>
+        </w:numPr>
+        <w:rPr>
+          <w:ins w:id="66" w:author="quinton halliday" w:date="2019-01-23T16:26:00Z"/>
+        </w:rPr>
+        <w:pPrChange w:id="67" w:author="quinton halliday" w:date="2019-01-23T16:28:00Z">
+          <w:pPr/>
+        </w:pPrChange>
+      </w:pPr>
+      <w:ins w:id="68" w:author="quinton halliday" w:date="2019-01-23T16:25:00Z">
+        <w:r>
+          <w:t>When playing dead does your character hit the ground as intended?</w:t>
+        </w:r>
+      </w:ins>
+      <w:ins w:id="69" w:author="quinton halliday" w:date="2019-01-23T16:26:00Z">
+        <w:r>
+          <w:t xml:space="preserve"> Or does he pass through the floor?</w:t>
+        </w:r>
+      </w:ins>
+    </w:p>
+    <w:p>
+      <w:pPr>
+        <w:pStyle w:val="ListParagraph"/>
+        <w:numPr>
+          <w:ilvl w:val="0"/>
+          <w:numId w:val="4"/>
+        </w:numPr>
+        <w:rPr>
+          <w:ins w:id="70" w:author="quinton halliday" w:date="2019-01-23T16:28:00Z"/>
+        </w:rPr>
+        <w:pPrChange w:id="71" w:author="quinton halliday" w:date="2019-01-23T16:29:00Z">
+          <w:pPr/>
+        </w:pPrChange>
+      </w:pPr>
+      <w:ins w:id="72" w:author="quinton halliday" w:date="2019-01-23T16:27:00Z">
+        <w:r>
+          <w:t xml:space="preserve">When playing the game do any bugs </w:t>
+        </w:r>
+      </w:ins>
+      <w:ins w:id="73" w:author="quinton halliday" w:date="2019-01-23T16:28:00Z">
+        <w:r>
+          <w:t>crop up? Is it repeatable? What caused it?</w:t>
+        </w:r>
+      </w:ins>
+    </w:p>
+    <w:p/>
+    <w:p>
+      <w:pPr>
+        <w:rPr>
+          <w:del w:id="74" w:author="quinton halliday" w:date="2019-01-16T16:35:00Z"/>
+        </w:rPr>
+      </w:pPr>
+    </w:p>
+    <w:p>
+      <w:pPr>
+        <w:rPr>
+          <w:del w:id="75" w:author="quinton halliday" w:date="2019-01-16T16:35:00Z"/>
+        </w:rPr>
+      </w:pPr>
+    </w:p>
+    <w:p>
+      <w:pPr>
+        <w:rPr>
+          <w:del w:id="76" w:author="quinton halliday" w:date="2019-01-16T16:35:00Z"/>
+        </w:rPr>
+      </w:pPr>
+      <w:del w:id="77" w:author="quinton halliday" w:date="2019-01-16T16:35:00Z">
+        <w:r>
+          <w:delText>Test results</w:delText>
         </w:r>
       </w:del>
-      <w:ins w:id="39" w:author="quinton halliday" w:date="2019-01-16T16:25:00Z">
-        <w:r>
-          <w:t>The new t</w:t>
-        </w:r>
-      </w:ins>
-      <w:ins w:id="40" w:author="quinton halliday" w:date="2019-01-16T16:26:00Z">
-        <w:r>
-          <w:t xml:space="preserve">esting schedule for Brains: Graveyard bound </w:t>
-        </w:r>
-      </w:ins>
-      <w:proofErr w:type="gramStart"/>
-      <w:ins w:id="41" w:author="quinton halliday" w:date="2019-01-16T16:27:00Z">
-        <w:r>
-          <w:t xml:space="preserve">is </w:t>
-        </w:r>
-      </w:ins>
-      <w:ins w:id="42" w:author="quinton halliday" w:date="2019-01-16T16:34:00Z">
-        <w:r>
-          <w:t>:</w:t>
-        </w:r>
-        <w:proofErr w:type="gramEnd"/>
-        <w:r>
-          <w:t xml:space="preserve"> (</w:t>
-        </w:r>
-      </w:ins>
-      <w:ins w:id="43" w:author="quinton halliday" w:date="2019-01-16T16:35:00Z">
-        <w:r>
-          <w:t>needs to be discussed with the team.</w:t>
-        </w:r>
-      </w:ins>
-      <w:ins w:id="44" w:author="quinton halliday" w:date="2019-01-16T16:34:00Z">
-        <w:r>
-          <w:t>)</w:t>
-        </w:r>
-      </w:ins>
-    </w:p>
-    <w:p/>
-    <w:p>
-      <w:pPr>
-        <w:rPr>
-          <w:ins w:id="45" w:author="quinton halliday" w:date="2019-01-16T16:35:00Z"/>
-        </w:rPr>
-      </w:pPr>
-      <w:r>
-        <w:t>Tests to be completed</w:t>
-      </w:r>
-      <w:ins w:id="46" w:author="quinton halliday" w:date="2019-01-16T16:35:00Z">
-        <w:r>
-          <w:t>-</w:t>
-        </w:r>
-      </w:ins>
-    </w:p>
-    <w:p>
-      <w:pPr>
-        <w:rPr>
-          <w:ins w:id="47" w:author="quinton halliday" w:date="2019-01-16T16:35:00Z"/>
-        </w:rPr>
-      </w:pPr>
-      <w:ins w:id="48" w:author="quinton halliday" w:date="2019-01-16T16:35:00Z">
-        <w:r>
-          <w:t>Focus testing-</w:t>
-        </w:r>
-      </w:ins>
-    </w:p>
-    <w:p>
-      <w:pPr>
-        <w:rPr>
-          <w:ins w:id="49" w:author="quinton halliday" w:date="2019-01-16T16:42:00Z"/>
-        </w:rPr>
-      </w:pPr>
-      <w:ins w:id="50" w:author="quinton halliday" w:date="2019-01-16T16:35:00Z">
-        <w:r>
-          <w:t>Usability testing-</w:t>
-        </w:r>
-      </w:ins>
-    </w:p>
-    <w:p>
-      <w:pPr>
-        <w:rPr>
-          <w:ins w:id="51" w:author="quinton halliday" w:date="2019-01-16T16:36:00Z"/>
-        </w:rPr>
-      </w:pPr>
-      <w:ins w:id="52" w:author="quinton halliday" w:date="2019-01-16T16:42:00Z">
-        <w:r>
-          <w:t>Technical testing-</w:t>
-        </w:r>
-      </w:ins>
-    </w:p>
-    <w:p/>
-    <w:p>
-      <w:pPr>
-        <w:rPr>
-          <w:del w:id="53" w:author="quinton halliday" w:date="2019-01-16T16:35:00Z"/>
-        </w:rPr>
-      </w:pPr>
-    </w:p>
-    <w:p>
-      <w:pPr>
-        <w:rPr>
-          <w:del w:id="54" w:author="quinton halliday" w:date="2019-01-16T16:35:00Z"/>
-        </w:rPr>
-      </w:pPr>
-    </w:p>
-    <w:p>
-      <w:pPr>
-        <w:rPr>
-          <w:del w:id="55" w:author="quinton halliday" w:date="2019-01-16T16:35:00Z"/>
-        </w:rPr>
-      </w:pPr>
-      <w:del w:id="56" w:author="quinton halliday" w:date="2019-01-16T16:35:00Z">
-        <w:r>
-          <w:delText>Test results</w:delText>
-        </w:r>
-      </w:del>
-    </w:p>
-    <w:p>
-      <w:pPr>
-        <w:rPr>
-          <w:del w:id="57" w:author="quinton halliday" w:date="2019-01-16T16:35:00Z"/>
-        </w:rPr>
-      </w:pPr>
-    </w:p>
-    <w:p>
-      <w:del w:id="58" w:author="quinton halliday" w:date="2019-01-16T16:35:00Z">
+    </w:p>
+    <w:p>
+      <w:pPr>
+        <w:rPr>
+          <w:del w:id="78" w:author="quinton halliday" w:date="2019-01-16T16:35:00Z"/>
+        </w:rPr>
+      </w:pPr>
+    </w:p>
+    <w:p>
+      <w:del w:id="79" w:author="quinton halliday" w:date="2019-01-16T16:35:00Z">
         <w:r>
           <w:delText>Bug discovered- when you crouch and tap the ‘w’ key, you will still move when crouching, even when you aren’t pressing the movement key</w:delText>
         </w:r>
@@ -651,7 +781,7 @@
       </w:r>
     </w:p>
   </w:comment>
-  <w:comment w:id="31" w:author="quinton halliday" w:date="2019-01-11T09:37:00Z" w:initials="qh">
+  <w:comment w:id="30" w:author="quinton halliday" w:date="2019-01-11T09:37:00Z" w:initials="qh">
     <w:p>
       <w:pPr>
         <w:pStyle w:val="CommentText"/>
@@ -685,6 +815,379 @@
   <w16cid:commentId w16cid:paraId="6CA3C429" w16cid:durableId="1FE2E19A"/>
   <w16cid:commentId w16cid:paraId="7510CCAB" w16cid:durableId="1FE2E23C"/>
 </w16cid:commentsIds>
+</file>
+
+<file path=word/numbering.xml><?xml version="1.0" encoding="utf-8"?>
+<w:numbering xmlns:wpc="http://schemas.microsoft.com/office/word/2010/wordprocessingCanvas" xmlns:cx="http://schemas.microsoft.com/office/drawing/2014/chartex" xmlns:cx1="http://schemas.microsoft.com/office/drawing/2015/9/8/chartex" xmlns:cx2="http://schemas.microsoft.com/office/drawing/2015/10/21/chartex" xmlns:cx3="http://schemas.microsoft.com/office/drawing/2016/5/9/chartex" xmlns:cx4="http://schemas.microsoft.com/office/drawing/2016/5/10/chartex" xmlns:cx5="http://schemas.microsoft.com/office/drawing/2016/5/11/chartex" xmlns:cx6="http://schemas.microsoft.com/office/drawing/2016/5/12/chartex" xmlns:cx7="http://schemas.microsoft.com/office/drawing/2016/5/13/chartex" xmlns:cx8="http://schemas.microsoft.com/office/drawing/2016/5/14/chartex" xmlns:mc="http://schemas.openxmlformats.org/markup-compatibility/2006" xmlns:aink="http://schemas.microsoft.com/office/drawing/2016/ink" xmlns:am3d="http://schemas.microsoft.com/office/drawing/2017/model3d" xmlns:o="urn:schemas-microsoft-com:office:office" xmlns:r="http://schemas.openxmlformats.org/officeDocument/2006/relationships" xmlns:m="http://schemas.openxmlformats.org/officeDocument/2006/math" xmlns:v="urn:schemas-microsoft-com:vml" xmlns:wp14="http://schemas.microsoft.com/office/word/2010/wordprocessingDrawing" xmlns:wp="http://schemas.openxmlformats.org/drawingml/2006/wordprocessingDrawing" xmlns:w10="urn:schemas-microsoft-com:office:word" xmlns:w="http://schemas.openxmlformats.org/wordprocessingml/2006/main" xmlns:w14="http://schemas.microsoft.com/office/word/2010/wordml" xmlns:w15="http://schemas.microsoft.com/office/word/2012/wordml" xmlns:w16cid="http://schemas.microsoft.com/office/word/2016/wordml/cid" xmlns:w16se="http://schemas.microsoft.com/office/word/2015/wordml/symex" xmlns:wpg="http://schemas.microsoft.com/office/word/2010/wordprocessingGroup" xmlns:wpi="http://schemas.microsoft.com/office/word/2010/wordprocessingInk" xmlns:wne="http://schemas.microsoft.com/office/word/2006/wordml" xmlns:wps="http://schemas.microsoft.com/office/word/2010/wordprocessingShape" mc:Ignorable="w14 w15 w16se w16cid wp14">
+  <w:abstractNum w:abstractNumId="0" w15:restartNumberingAfterBreak="0">
+    <w:nsid w:val="0C2B7A27"/>
+    <w:multiLevelType w:val="hybridMultilevel"/>
+    <w:tmpl w:val="7FA20200"/>
+    <w:lvl w:ilvl="0" w:tplc="0409000F">
+      <w:start w:val="1"/>
+      <w:numFmt w:val="decimal"/>
+      <w:lvlText w:val="%1."/>
+      <w:lvlJc w:val="left"/>
+      <w:pPr>
+        <w:ind w:left="720" w:hanging="360"/>
+      </w:pPr>
+      <w:rPr>
+        <w:rFonts w:hint="default"/>
+      </w:rPr>
+    </w:lvl>
+    <w:lvl w:ilvl="1" w:tplc="04090019" w:tentative="1">
+      <w:start w:val="1"/>
+      <w:numFmt w:val="lowerLetter"/>
+      <w:lvlText w:val="%2."/>
+      <w:lvlJc w:val="left"/>
+      <w:pPr>
+        <w:ind w:left="1440" w:hanging="360"/>
+      </w:pPr>
+    </w:lvl>
+    <w:lvl w:ilvl="2" w:tplc="0409001B" w:tentative="1">
+      <w:start w:val="1"/>
+      <w:numFmt w:val="lowerRoman"/>
+      <w:lvlText w:val="%3."/>
+      <w:lvlJc w:val="right"/>
+      <w:pPr>
+        <w:ind w:left="2160" w:hanging="180"/>
+      </w:pPr>
+    </w:lvl>
+    <w:lvl w:ilvl="3" w:tplc="0409000F" w:tentative="1">
+      <w:start w:val="1"/>
+      <w:numFmt w:val="decimal"/>
+      <w:lvlText w:val="%4."/>
+      <w:lvlJc w:val="left"/>
+      <w:pPr>
+        <w:ind w:left="2880" w:hanging="360"/>
+      </w:pPr>
+    </w:lvl>
+    <w:lvl w:ilvl="4" w:tplc="04090019" w:tentative="1">
+      <w:start w:val="1"/>
+      <w:numFmt w:val="lowerLetter"/>
+      <w:lvlText w:val="%5."/>
+      <w:lvlJc w:val="left"/>
+      <w:pPr>
+        <w:ind w:left="3600" w:hanging="360"/>
+      </w:pPr>
+    </w:lvl>
+    <w:lvl w:ilvl="5" w:tplc="0409001B" w:tentative="1">
+      <w:start w:val="1"/>
+      <w:numFmt w:val="lowerRoman"/>
+      <w:lvlText w:val="%6."/>
+      <w:lvlJc w:val="right"/>
+      <w:pPr>
+        <w:ind w:left="4320" w:hanging="180"/>
+      </w:pPr>
+    </w:lvl>
+    <w:lvl w:ilvl="6" w:tplc="0409000F" w:tentative="1">
+      <w:start w:val="1"/>
+      <w:numFmt w:val="decimal"/>
+      <w:lvlText w:val="%7."/>
+      <w:lvlJc w:val="left"/>
+      <w:pPr>
+        <w:ind w:left="5040" w:hanging="360"/>
+      </w:pPr>
+    </w:lvl>
+    <w:lvl w:ilvl="7" w:tplc="04090019" w:tentative="1">
+      <w:start w:val="1"/>
+      <w:numFmt w:val="lowerLetter"/>
+      <w:lvlText w:val="%8."/>
+      <w:lvlJc w:val="left"/>
+      <w:pPr>
+        <w:ind w:left="5760" w:hanging="360"/>
+      </w:pPr>
+    </w:lvl>
+    <w:lvl w:ilvl="8" w:tplc="0409001B" w:tentative="1">
+      <w:start w:val="1"/>
+      <w:numFmt w:val="lowerRoman"/>
+      <w:lvlText w:val="%9."/>
+      <w:lvlJc w:val="right"/>
+      <w:pPr>
+        <w:ind w:left="6480" w:hanging="180"/>
+      </w:pPr>
+    </w:lvl>
+  </w:abstractNum>
+  <w:abstractNum w:abstractNumId="1" w15:restartNumberingAfterBreak="0">
+    <w:nsid w:val="35B77886"/>
+    <w:multiLevelType w:val="hybridMultilevel"/>
+    <w:tmpl w:val="F092BA7E"/>
+    <w:lvl w:ilvl="0" w:tplc="0409000F">
+      <w:start w:val="1"/>
+      <w:numFmt w:val="decimal"/>
+      <w:lvlText w:val="%1."/>
+      <w:lvlJc w:val="left"/>
+      <w:pPr>
+        <w:ind w:left="720" w:hanging="360"/>
+      </w:pPr>
+      <w:rPr>
+        <w:rFonts w:hint="default"/>
+      </w:rPr>
+    </w:lvl>
+    <w:lvl w:ilvl="1" w:tplc="04090019" w:tentative="1">
+      <w:start w:val="1"/>
+      <w:numFmt w:val="lowerLetter"/>
+      <w:lvlText w:val="%2."/>
+      <w:lvlJc w:val="left"/>
+      <w:pPr>
+        <w:ind w:left="1440" w:hanging="360"/>
+      </w:pPr>
+    </w:lvl>
+    <w:lvl w:ilvl="2" w:tplc="0409001B" w:tentative="1">
+      <w:start w:val="1"/>
+      <w:numFmt w:val="lowerRoman"/>
+      <w:lvlText w:val="%3."/>
+      <w:lvlJc w:val="right"/>
+      <w:pPr>
+        <w:ind w:left="2160" w:hanging="180"/>
+      </w:pPr>
+    </w:lvl>
+    <w:lvl w:ilvl="3" w:tplc="0409000F" w:tentative="1">
+      <w:start w:val="1"/>
+      <w:numFmt w:val="decimal"/>
+      <w:lvlText w:val="%4."/>
+      <w:lvlJc w:val="left"/>
+      <w:pPr>
+        <w:ind w:left="2880" w:hanging="360"/>
+      </w:pPr>
+    </w:lvl>
+    <w:lvl w:ilvl="4" w:tplc="04090019" w:tentative="1">
+      <w:start w:val="1"/>
+      <w:numFmt w:val="lowerLetter"/>
+      <w:lvlText w:val="%5."/>
+      <w:lvlJc w:val="left"/>
+      <w:pPr>
+        <w:ind w:left="3600" w:hanging="360"/>
+      </w:pPr>
+    </w:lvl>
+    <w:lvl w:ilvl="5" w:tplc="0409001B" w:tentative="1">
+      <w:start w:val="1"/>
+      <w:numFmt w:val="lowerRoman"/>
+      <w:lvlText w:val="%6."/>
+      <w:lvlJc w:val="right"/>
+      <w:pPr>
+        <w:ind w:left="4320" w:hanging="180"/>
+      </w:pPr>
+    </w:lvl>
+    <w:lvl w:ilvl="6" w:tplc="0409000F" w:tentative="1">
+      <w:start w:val="1"/>
+      <w:numFmt w:val="decimal"/>
+      <w:lvlText w:val="%7."/>
+      <w:lvlJc w:val="left"/>
+      <w:pPr>
+        <w:ind w:left="5040" w:hanging="360"/>
+      </w:pPr>
+    </w:lvl>
+    <w:lvl w:ilvl="7" w:tplc="04090019" w:tentative="1">
+      <w:start w:val="1"/>
+      <w:numFmt w:val="lowerLetter"/>
+      <w:lvlText w:val="%8."/>
+      <w:lvlJc w:val="left"/>
+      <w:pPr>
+        <w:ind w:left="5760" w:hanging="360"/>
+      </w:pPr>
+    </w:lvl>
+    <w:lvl w:ilvl="8" w:tplc="0409001B" w:tentative="1">
+      <w:start w:val="1"/>
+      <w:numFmt w:val="lowerRoman"/>
+      <w:lvlText w:val="%9."/>
+      <w:lvlJc w:val="right"/>
+      <w:pPr>
+        <w:ind w:left="6480" w:hanging="180"/>
+      </w:pPr>
+    </w:lvl>
+  </w:abstractNum>
+  <w:abstractNum w:abstractNumId="2" w15:restartNumberingAfterBreak="0">
+    <w:nsid w:val="455A4A14"/>
+    <w:multiLevelType w:val="hybridMultilevel"/>
+    <w:tmpl w:val="16949B3E"/>
+    <w:lvl w:ilvl="0" w:tplc="0409000F">
+      <w:start w:val="1"/>
+      <w:numFmt w:val="decimal"/>
+      <w:lvlText w:val="%1."/>
+      <w:lvlJc w:val="left"/>
+      <w:pPr>
+        <w:ind w:left="720" w:hanging="360"/>
+      </w:pPr>
+      <w:rPr>
+        <w:rFonts w:hint="default"/>
+      </w:rPr>
+    </w:lvl>
+    <w:lvl w:ilvl="1" w:tplc="04090019" w:tentative="1">
+      <w:start w:val="1"/>
+      <w:numFmt w:val="lowerLetter"/>
+      <w:lvlText w:val="%2."/>
+      <w:lvlJc w:val="left"/>
+      <w:pPr>
+        <w:ind w:left="1440" w:hanging="360"/>
+      </w:pPr>
+    </w:lvl>
+    <w:lvl w:ilvl="2" w:tplc="0409001B" w:tentative="1">
+      <w:start w:val="1"/>
+      <w:numFmt w:val="lowerRoman"/>
+      <w:lvlText w:val="%3."/>
+      <w:lvlJc w:val="right"/>
+      <w:pPr>
+        <w:ind w:left="2160" w:hanging="180"/>
+      </w:pPr>
+    </w:lvl>
+    <w:lvl w:ilvl="3" w:tplc="0409000F" w:tentative="1">
+      <w:start w:val="1"/>
+      <w:numFmt w:val="decimal"/>
+      <w:lvlText w:val="%4."/>
+      <w:lvlJc w:val="left"/>
+      <w:pPr>
+        <w:ind w:left="2880" w:hanging="360"/>
+      </w:pPr>
+    </w:lvl>
+    <w:lvl w:ilvl="4" w:tplc="04090019" w:tentative="1">
+      <w:start w:val="1"/>
+      <w:numFmt w:val="lowerLetter"/>
+      <w:lvlText w:val="%5."/>
+      <w:lvlJc w:val="left"/>
+      <w:pPr>
+        <w:ind w:left="3600" w:hanging="360"/>
+      </w:pPr>
+    </w:lvl>
+    <w:lvl w:ilvl="5" w:tplc="0409001B" w:tentative="1">
+      <w:start w:val="1"/>
+      <w:numFmt w:val="lowerRoman"/>
+      <w:lvlText w:val="%6."/>
+      <w:lvlJc w:val="right"/>
+      <w:pPr>
+        <w:ind w:left="4320" w:hanging="180"/>
+      </w:pPr>
+    </w:lvl>
+    <w:lvl w:ilvl="6" w:tplc="0409000F" w:tentative="1">
+      <w:start w:val="1"/>
+      <w:numFmt w:val="decimal"/>
+      <w:lvlText w:val="%7."/>
+      <w:lvlJc w:val="left"/>
+      <w:pPr>
+        <w:ind w:left="5040" w:hanging="360"/>
+      </w:pPr>
+    </w:lvl>
+    <w:lvl w:ilvl="7" w:tplc="04090019" w:tentative="1">
+      <w:start w:val="1"/>
+      <w:numFmt w:val="lowerLetter"/>
+      <w:lvlText w:val="%8."/>
+      <w:lvlJc w:val="left"/>
+      <w:pPr>
+        <w:ind w:left="5760" w:hanging="360"/>
+      </w:pPr>
+    </w:lvl>
+    <w:lvl w:ilvl="8" w:tplc="0409001B" w:tentative="1">
+      <w:start w:val="1"/>
+      <w:numFmt w:val="lowerRoman"/>
+      <w:lvlText w:val="%9."/>
+      <w:lvlJc w:val="right"/>
+      <w:pPr>
+        <w:ind w:left="6480" w:hanging="180"/>
+      </w:pPr>
+    </w:lvl>
+  </w:abstractNum>
+  <w:abstractNum w:abstractNumId="3" w15:restartNumberingAfterBreak="0">
+    <w:nsid w:val="71BC7681"/>
+    <w:multiLevelType w:val="hybridMultilevel"/>
+    <w:tmpl w:val="8020E0E6"/>
+    <w:lvl w:ilvl="0" w:tplc="B706F23C">
+      <w:start w:val="1"/>
+      <w:numFmt w:val="decimal"/>
+      <w:lvlText w:val="%1."/>
+      <w:lvlJc w:val="left"/>
+      <w:pPr>
+        <w:ind w:left="1080" w:hanging="360"/>
+      </w:pPr>
+      <w:rPr>
+        <w:rFonts w:hint="default"/>
+      </w:rPr>
+    </w:lvl>
+    <w:lvl w:ilvl="1" w:tplc="04090019" w:tentative="1">
+      <w:start w:val="1"/>
+      <w:numFmt w:val="lowerLetter"/>
+      <w:lvlText w:val="%2."/>
+      <w:lvlJc w:val="left"/>
+      <w:pPr>
+        <w:ind w:left="1800" w:hanging="360"/>
+      </w:pPr>
+    </w:lvl>
+    <w:lvl w:ilvl="2" w:tplc="0409001B" w:tentative="1">
+      <w:start w:val="1"/>
+      <w:numFmt w:val="lowerRoman"/>
+      <w:lvlText w:val="%3."/>
+      <w:lvlJc w:val="right"/>
+      <w:pPr>
+        <w:ind w:left="2520" w:hanging="180"/>
+      </w:pPr>
+    </w:lvl>
+    <w:lvl w:ilvl="3" w:tplc="0409000F" w:tentative="1">
+      <w:start w:val="1"/>
+      <w:numFmt w:val="decimal"/>
+      <w:lvlText w:val="%4."/>
+      <w:lvlJc w:val="left"/>
+      <w:pPr>
+        <w:ind w:left="3240" w:hanging="360"/>
+      </w:pPr>
+    </w:lvl>
+    <w:lvl w:ilvl="4" w:tplc="04090019" w:tentative="1">
+      <w:start w:val="1"/>
+      <w:numFmt w:val="lowerLetter"/>
+      <w:lvlText w:val="%5."/>
+      <w:lvlJc w:val="left"/>
+      <w:pPr>
+        <w:ind w:left="3960" w:hanging="360"/>
+      </w:pPr>
+    </w:lvl>
+    <w:lvl w:ilvl="5" w:tplc="0409001B" w:tentative="1">
+      <w:start w:val="1"/>
+      <w:numFmt w:val="lowerRoman"/>
+      <w:lvlText w:val="%6."/>
+      <w:lvlJc w:val="right"/>
+      <w:pPr>
+        <w:ind w:left="4680" w:hanging="180"/>
+      </w:pPr>
+    </w:lvl>
+    <w:lvl w:ilvl="6" w:tplc="0409000F" w:tentative="1">
+      <w:start w:val="1"/>
+      <w:numFmt w:val="decimal"/>
+      <w:lvlText w:val="%7."/>
+      <w:lvlJc w:val="left"/>
+      <w:pPr>
+        <w:ind w:left="5400" w:hanging="360"/>
+      </w:pPr>
+    </w:lvl>
+    <w:lvl w:ilvl="7" w:tplc="04090019" w:tentative="1">
+      <w:start w:val="1"/>
+      <w:numFmt w:val="lowerLetter"/>
+      <w:lvlText w:val="%8."/>
+      <w:lvlJc w:val="left"/>
+      <w:pPr>
+        <w:ind w:left="6120" w:hanging="360"/>
+      </w:pPr>
+    </w:lvl>
+    <w:lvl w:ilvl="8" w:tplc="0409001B" w:tentative="1">
+      <w:start w:val="1"/>
+      <w:numFmt w:val="lowerRoman"/>
+      <w:lvlText w:val="%9."/>
+      <w:lvlJc w:val="right"/>
+      <w:pPr>
+        <w:ind w:left="6840" w:hanging="180"/>
+      </w:pPr>
+    </w:lvl>
+  </w:abstractNum>
+  <w:num w:numId="1">
+    <w:abstractNumId w:val="0"/>
+  </w:num>
+  <w:num w:numId="2">
+    <w:abstractNumId w:val="1"/>
+  </w:num>
+  <w:num w:numId="3">
+    <w:abstractNumId w:val="3"/>
+  </w:num>
+  <w:num w:numId="4">
+    <w:abstractNumId w:val="2"/>
+  </w:num>
+</w:numbering>
 </file>
 
 <file path=word/people.xml><?xml version="1.0" encoding="utf-8"?>
@@ -1228,6 +1731,17 @@
       <w:spacing w:after="0" w:line="240" w:lineRule="auto"/>
     </w:pPr>
   </w:style>
+  <w:style w:type="paragraph" w:styleId="ListParagraph">
+    <w:name w:val="List Paragraph"/>
+    <w:basedOn w:val="Normal"/>
+    <w:uiPriority w:val="34"/>
+    <w:qFormat/>
+    <w:rsid w:val="005065E6"/>
+    <w:pPr>
+      <w:ind w:left="720"/>
+      <w:contextualSpacing/>
+    </w:pPr>
+  </w:style>
 </w:styles>
 </file>
 

</xml_diff>

<commit_message>
Added questions to the testing plan
</commit_message>
<xml_diff>
--- a/documentation/Test_plan_for_brains.docx
+++ b/documentation/Test_plan_for_brains.docx
@@ -332,6 +332,7 @@
       </w:pPr>
       <w:del w:id="34" w:author="quinton halliday" w:date="2019-01-16T16:25:00Z">
         <w:r>
+          <w:lastRenderedPageBreak/>
           <w:delText>New feature test- Mondays- in house test to make sure everything does what its supposed too</w:delText>
         </w:r>
       </w:del>
@@ -394,20 +395,17 @@
         </w:r>
       </w:ins>
     </w:p>
-    <w:p>
-      <w:bookmarkStart w:id="44" w:name="_GoBack"/>
-      <w:bookmarkEnd w:id="44"/>
-    </w:p>
-    <w:p>
-      <w:pPr>
-        <w:rPr>
-          <w:ins w:id="45" w:author="quinton halliday" w:date="2019-01-16T16:35:00Z"/>
+    <w:p/>
+    <w:p>
+      <w:pPr>
+        <w:rPr>
+          <w:ins w:id="44" w:author="quinton halliday" w:date="2019-01-16T16:35:00Z"/>
         </w:rPr>
       </w:pPr>
       <w:r>
         <w:t>Tests to be completed</w:t>
       </w:r>
-      <w:ins w:id="46" w:author="quinton halliday" w:date="2019-01-16T16:35:00Z">
+      <w:ins w:id="45" w:author="quinton halliday" w:date="2019-01-16T16:35:00Z">
         <w:r>
           <w:t>-</w:t>
         </w:r>
@@ -416,10 +414,10 @@
     <w:p>
       <w:pPr>
         <w:rPr>
-          <w:ins w:id="47" w:author="quinton halliday" w:date="2019-01-18T09:26:00Z"/>
-        </w:rPr>
-      </w:pPr>
-      <w:ins w:id="48" w:author="quinton halliday" w:date="2019-01-16T16:35:00Z">
+          <w:ins w:id="46" w:author="quinton halliday" w:date="2019-01-18T09:26:00Z"/>
+        </w:rPr>
+      </w:pPr>
+      <w:ins w:id="47" w:author="quinton halliday" w:date="2019-01-16T16:35:00Z">
         <w:r>
           <w:t>Focus testing-</w:t>
         </w:r>
@@ -433,18 +431,18 @@
           <w:numId w:val="1"/>
         </w:numPr>
         <w:rPr>
-          <w:ins w:id="49" w:author="quinton halliday" w:date="2019-01-16T16:35:00Z"/>
-        </w:rPr>
-        <w:pPrChange w:id="50" w:author="quinton halliday" w:date="2019-01-18T09:26:00Z">
+          <w:ins w:id="48" w:author="quinton halliday" w:date="2019-01-16T16:35:00Z"/>
+        </w:rPr>
+        <w:pPrChange w:id="49" w:author="quinton halliday" w:date="2019-01-18T09:26:00Z">
           <w:pPr/>
         </w:pPrChange>
       </w:pPr>
-      <w:ins w:id="51" w:author="quinton halliday" w:date="2019-01-18T09:26:00Z">
+      <w:ins w:id="50" w:author="quinton halliday" w:date="2019-01-18T09:26:00Z">
         <w:r>
           <w:t>Does the game match the core essential experience?</w:t>
         </w:r>
       </w:ins>
-      <w:ins w:id="52" w:author="quinton halliday" w:date="2019-01-23T18:01:00Z">
+      <w:ins w:id="51" w:author="quinton halliday" w:date="2019-01-23T18:01:00Z">
         <w:r>
           <w:t xml:space="preserve"> </w:t>
         </w:r>
@@ -453,10 +451,10 @@
     <w:p>
       <w:pPr>
         <w:rPr>
-          <w:ins w:id="53" w:author="quinton halliday" w:date="2019-01-22T16:29:00Z"/>
-        </w:rPr>
-      </w:pPr>
-      <w:ins w:id="54" w:author="quinton halliday" w:date="2019-01-16T16:35:00Z">
+          <w:ins w:id="52" w:author="quinton halliday" w:date="2019-01-22T16:29:00Z"/>
+        </w:rPr>
+      </w:pPr>
+      <w:ins w:id="53" w:author="quinton halliday" w:date="2019-01-16T16:35:00Z">
         <w:r>
           <w:t>Usability testing-</w:t>
         </w:r>
@@ -470,18 +468,18 @@
           <w:numId w:val="2"/>
         </w:numPr>
         <w:rPr>
-          <w:ins w:id="55" w:author="quinton halliday" w:date="2019-01-16T16:42:00Z"/>
-        </w:rPr>
-        <w:pPrChange w:id="56" w:author="quinton halliday" w:date="2019-01-22T16:29:00Z">
+          <w:ins w:id="54" w:author="quinton halliday" w:date="2019-01-16T16:42:00Z"/>
+        </w:rPr>
+        <w:pPrChange w:id="55" w:author="quinton halliday" w:date="2019-01-22T16:29:00Z">
           <w:pPr/>
         </w:pPrChange>
       </w:pPr>
-      <w:ins w:id="57" w:author="quinton halliday" w:date="2019-01-23T16:12:00Z">
+      <w:ins w:id="56" w:author="quinton halliday" w:date="2019-01-23T16:12:00Z">
         <w:r>
           <w:t xml:space="preserve"> </w:t>
         </w:r>
       </w:ins>
-      <w:ins w:id="58" w:author="quinton halliday" w:date="2019-01-23T17:50:00Z">
+      <w:ins w:id="57" w:author="quinton halliday" w:date="2019-01-23T17:50:00Z">
         <w:r>
           <w:t xml:space="preserve">How does the </w:t>
         </w:r>
@@ -493,10 +491,10 @@
     <w:p>
       <w:pPr>
         <w:rPr>
-          <w:ins w:id="59" w:author="quinton halliday" w:date="2019-01-23T15:29:00Z"/>
-        </w:rPr>
-      </w:pPr>
-      <w:ins w:id="60" w:author="quinton halliday" w:date="2019-01-16T16:42:00Z">
+          <w:ins w:id="58" w:author="quinton halliday" w:date="2019-01-23T15:29:00Z"/>
+        </w:rPr>
+      </w:pPr>
+      <w:ins w:id="59" w:author="quinton halliday" w:date="2019-01-16T16:42:00Z">
         <w:r>
           <w:t>Technical testing-</w:t>
         </w:r>
@@ -510,23 +508,23 @@
           <w:numId w:val="4"/>
         </w:numPr>
         <w:rPr>
-          <w:ins w:id="61" w:author="quinton halliday" w:date="2019-01-23T16:24:00Z"/>
-        </w:rPr>
-        <w:pPrChange w:id="62" w:author="quinton halliday" w:date="2019-01-23T16:28:00Z">
+          <w:ins w:id="60" w:author="quinton halliday" w:date="2019-01-23T16:24:00Z"/>
+        </w:rPr>
+        <w:pPrChange w:id="61" w:author="quinton halliday" w:date="2019-01-23T16:28:00Z">
           <w:pPr/>
         </w:pPrChange>
       </w:pPr>
-      <w:ins w:id="63" w:author="quinton halliday" w:date="2019-01-23T15:29:00Z">
+      <w:ins w:id="62" w:author="quinton halliday" w:date="2019-01-23T15:29:00Z">
         <w:r>
           <w:t>Do the menus wo</w:t>
         </w:r>
       </w:ins>
-      <w:ins w:id="64" w:author="quinton halliday" w:date="2019-01-23T15:30:00Z">
+      <w:ins w:id="63" w:author="quinton halliday" w:date="2019-01-23T15:30:00Z">
         <w:r>
           <w:t>rk</w:t>
         </w:r>
       </w:ins>
-      <w:ins w:id="65" w:author="quinton halliday" w:date="2019-01-23T15:32:00Z">
+      <w:ins w:id="64" w:author="quinton halliday" w:date="2019-01-23T15:32:00Z">
         <w:r>
           <w:t xml:space="preserve"> as intended?</w:t>
         </w:r>
@@ -540,18 +538,18 @@
           <w:numId w:val="4"/>
         </w:numPr>
         <w:rPr>
-          <w:ins w:id="66" w:author="quinton halliday" w:date="2019-01-23T16:26:00Z"/>
-        </w:rPr>
-        <w:pPrChange w:id="67" w:author="quinton halliday" w:date="2019-01-23T16:28:00Z">
+          <w:ins w:id="65" w:author="quinton halliday" w:date="2019-01-23T16:26:00Z"/>
+        </w:rPr>
+        <w:pPrChange w:id="66" w:author="quinton halliday" w:date="2019-01-23T16:28:00Z">
           <w:pPr/>
         </w:pPrChange>
       </w:pPr>
-      <w:ins w:id="68" w:author="quinton halliday" w:date="2019-01-23T16:25:00Z">
+      <w:ins w:id="67" w:author="quinton halliday" w:date="2019-01-23T16:25:00Z">
         <w:r>
           <w:t>When playing dead does your character hit the ground as intended?</w:t>
         </w:r>
       </w:ins>
-      <w:ins w:id="69" w:author="quinton halliday" w:date="2019-01-23T16:26:00Z">
+      <w:ins w:id="68" w:author="quinton halliday" w:date="2019-01-23T16:26:00Z">
         <w:r>
           <w:t xml:space="preserve"> Or does he pass through the floor?</w:t>
         </w:r>
@@ -565,18 +563,18 @@
           <w:numId w:val="4"/>
         </w:numPr>
         <w:rPr>
-          <w:ins w:id="70" w:author="quinton halliday" w:date="2019-01-23T16:28:00Z"/>
-        </w:rPr>
-        <w:pPrChange w:id="71" w:author="quinton halliday" w:date="2019-01-23T16:29:00Z">
+          <w:ins w:id="69" w:author="quinton halliday" w:date="2019-01-23T16:28:00Z"/>
+        </w:rPr>
+        <w:pPrChange w:id="70" w:author="quinton halliday" w:date="2019-01-23T16:29:00Z">
           <w:pPr/>
         </w:pPrChange>
       </w:pPr>
-      <w:ins w:id="72" w:author="quinton halliday" w:date="2019-01-23T16:27:00Z">
+      <w:ins w:id="71" w:author="quinton halliday" w:date="2019-01-23T16:27:00Z">
         <w:r>
           <w:t xml:space="preserve">When playing the game do any bugs </w:t>
         </w:r>
       </w:ins>
-      <w:ins w:id="73" w:author="quinton halliday" w:date="2019-01-23T16:28:00Z">
+      <w:ins w:id="72" w:author="quinton halliday" w:date="2019-01-23T16:28:00Z">
         <w:r>
           <w:t>crop up? Is it repeatable? What caused it?</w:t>
         </w:r>
@@ -586,25 +584,147 @@
     <w:p>
       <w:pPr>
         <w:rPr>
-          <w:del w:id="74" w:author="quinton halliday" w:date="2019-01-16T16:35:00Z"/>
-        </w:rPr>
-      </w:pPr>
-    </w:p>
-    <w:p>
-      <w:pPr>
-        <w:rPr>
-          <w:del w:id="75" w:author="quinton halliday" w:date="2019-01-16T16:35:00Z"/>
-        </w:rPr>
-      </w:pPr>
-    </w:p>
-    <w:p>
-      <w:pPr>
-        <w:rPr>
-          <w:del w:id="76" w:author="quinton halliday" w:date="2019-01-16T16:35:00Z"/>
-        </w:rPr>
-      </w:pPr>
-      <w:del w:id="77" w:author="quinton halliday" w:date="2019-01-16T16:35:00Z">
-        <w:r>
+          <w:del w:id="73" w:author="Julian Buettgenback" w:date="2019-01-23T18:22:00Z"/>
+        </w:rPr>
+      </w:pPr>
+      <w:ins w:id="74" w:author="Julian Buettgenback" w:date="2019-01-23T18:22:00Z">
+        <w:r>
+          <w:t xml:space="preserve">How experienced are you with playing stealth </w:t>
+        </w:r>
+      </w:ins>
+    </w:p>
+    <w:p>
+      <w:pPr>
+        <w:rPr>
+          <w:ins w:id="75" w:author="Julian Buettgenback" w:date="2019-01-23T18:23:00Z"/>
+        </w:rPr>
+      </w:pPr>
+      <w:ins w:id="76" w:author="Julian Buettgenback" w:date="2019-01-23T18:22:00Z">
+        <w:r>
+          <w:t>games? Beginner, Average, Master</w:t>
+        </w:r>
+      </w:ins>
+    </w:p>
+    <w:p>
+      <w:pPr>
+        <w:rPr>
+          <w:ins w:id="77" w:author="Julian Buettgenback" w:date="2019-01-23T18:23:00Z"/>
+        </w:rPr>
+      </w:pPr>
+    </w:p>
+    <w:p>
+      <w:pPr>
+        <w:rPr>
+          <w:ins w:id="78" w:author="Julian Buettgenback" w:date="2019-01-23T18:23:00Z"/>
+        </w:rPr>
+      </w:pPr>
+      <w:ins w:id="79" w:author="Julian Buettgenback" w:date="2019-01-23T18:23:00Z">
+        <w:r>
+          <w:t xml:space="preserve">Were the enemies too easy? Too Hard? </w:t>
+        </w:r>
+      </w:ins>
+    </w:p>
+    <w:p>
+      <w:pPr>
+        <w:rPr>
+          <w:ins w:id="80" w:author="Julian Buettgenback" w:date="2019-01-23T18:24:00Z"/>
+        </w:rPr>
+      </w:pPr>
+      <w:ins w:id="81" w:author="Julian Buettgenback" w:date="2019-01-23T18:23:00Z">
+        <w:r>
+          <w:t>In one word describe how the enemies made you feel.</w:t>
+        </w:r>
+      </w:ins>
+    </w:p>
+    <w:p>
+      <w:pPr>
+        <w:rPr>
+          <w:ins w:id="82" w:author="Julian Buettgenback" w:date="2019-01-23T18:24:00Z"/>
+        </w:rPr>
+      </w:pPr>
+    </w:p>
+    <w:p>
+      <w:pPr>
+        <w:rPr>
+          <w:ins w:id="83" w:author="Julian Buettgenback" w:date="2019-01-23T18:24:00Z"/>
+        </w:rPr>
+      </w:pPr>
+      <w:ins w:id="84" w:author="Julian Buettgenback" w:date="2019-01-23T18:24:00Z">
+        <w:r>
+          <w:t>What would make the city feel more desolate?</w:t>
+        </w:r>
+      </w:ins>
+    </w:p>
+    <w:p>
+      <w:pPr>
+        <w:rPr>
+          <w:ins w:id="85" w:author="Julian Buettgenback" w:date="2019-01-23T18:24:00Z"/>
+        </w:rPr>
+      </w:pPr>
+    </w:p>
+    <w:p>
+      <w:pPr>
+        <w:rPr>
+          <w:ins w:id="86" w:author="Julian Buettgenback" w:date="2019-01-23T18:24:00Z"/>
+        </w:rPr>
+      </w:pPr>
+      <w:ins w:id="87" w:author="Julian Buettgenback" w:date="2019-01-23T18:24:00Z">
+        <w:r>
+          <w:t>After making it to your grave, how did you feel?</w:t>
+        </w:r>
+      </w:ins>
+    </w:p>
+    <w:p>
+      <w:pPr>
+        <w:rPr>
+          <w:ins w:id="88" w:author="Julian Buettgenback" w:date="2019-01-23T18:24:00Z"/>
+        </w:rPr>
+      </w:pPr>
+    </w:p>
+    <w:p>
+      <w:pPr>
+        <w:rPr>
+          <w:ins w:id="89" w:author="Julian Buettgenback" w:date="2019-01-23T18:23:00Z"/>
+        </w:rPr>
+      </w:pPr>
+      <w:ins w:id="90" w:author="Julian Buettgenback" w:date="2019-01-23T18:24:00Z">
+        <w:r>
+          <w:t xml:space="preserve">Describe your overall experience in one sentence. </w:t>
+        </w:r>
+      </w:ins>
+    </w:p>
+    <w:p>
+      <w:pPr>
+        <w:rPr>
+          <w:ins w:id="91" w:author="Julian Buettgenback" w:date="2019-01-23T18:22:00Z"/>
+        </w:rPr>
+      </w:pPr>
+      <w:bookmarkStart w:id="92" w:name="_GoBack"/>
+      <w:bookmarkEnd w:id="92"/>
+    </w:p>
+    <w:p>
+      <w:pPr>
+        <w:rPr>
+          <w:ins w:id="93" w:author="Julian Buettgenback" w:date="2019-01-23T18:22:00Z"/>
+        </w:rPr>
+      </w:pPr>
+    </w:p>
+    <w:p>
+      <w:pPr>
+        <w:rPr>
+          <w:del w:id="94" w:author="quinton halliday" w:date="2019-01-16T16:35:00Z"/>
+        </w:rPr>
+      </w:pPr>
+    </w:p>
+    <w:p>
+      <w:pPr>
+        <w:rPr>
+          <w:del w:id="95" w:author="quinton halliday" w:date="2019-01-16T16:35:00Z"/>
+        </w:rPr>
+      </w:pPr>
+      <w:del w:id="96" w:author="quinton halliday" w:date="2019-01-16T16:35:00Z">
+        <w:r>
+          <w:lastRenderedPageBreak/>
           <w:delText>Test results</w:delText>
         </w:r>
       </w:del>
@@ -612,12 +732,12 @@
     <w:p>
       <w:pPr>
         <w:rPr>
-          <w:del w:id="78" w:author="quinton halliday" w:date="2019-01-16T16:35:00Z"/>
-        </w:rPr>
-      </w:pPr>
-    </w:p>
-    <w:p>
-      <w:del w:id="79" w:author="quinton halliday" w:date="2019-01-16T16:35:00Z">
+          <w:del w:id="97" w:author="quinton halliday" w:date="2019-01-16T16:35:00Z"/>
+        </w:rPr>
+      </w:pPr>
+    </w:p>
+    <w:p>
+      <w:del w:id="98" w:author="quinton halliday" w:date="2019-01-16T16:35:00Z">
         <w:r>
           <w:delText>Bug discovered- when you crouch and tap the ‘w’ key, you will still move when crouching, even when you aren’t pressing the movement key</w:delText>
         </w:r>
@@ -1194,6 +1314,9 @@
 <w15:people xmlns:wpc="http://schemas.microsoft.com/office/word/2010/wordprocessingCanvas" xmlns:cx="http://schemas.microsoft.com/office/drawing/2014/chartex" xmlns:cx1="http://schemas.microsoft.com/office/drawing/2015/9/8/chartex" xmlns:cx2="http://schemas.microsoft.com/office/drawing/2015/10/21/chartex" xmlns:cx3="http://schemas.microsoft.com/office/drawing/2016/5/9/chartex" xmlns:cx4="http://schemas.microsoft.com/office/drawing/2016/5/10/chartex" xmlns:cx5="http://schemas.microsoft.com/office/drawing/2016/5/11/chartex" xmlns:cx6="http://schemas.microsoft.com/office/drawing/2016/5/12/chartex" xmlns:cx7="http://schemas.microsoft.com/office/drawing/2016/5/13/chartex" xmlns:cx8="http://schemas.microsoft.com/office/drawing/2016/5/14/chartex" xmlns:mc="http://schemas.openxmlformats.org/markup-compatibility/2006" xmlns:aink="http://schemas.microsoft.com/office/drawing/2016/ink" xmlns:am3d="http://schemas.microsoft.com/office/drawing/2017/model3d" xmlns:o="urn:schemas-microsoft-com:office:office" xmlns:r="http://schemas.openxmlformats.org/officeDocument/2006/relationships" xmlns:m="http://schemas.openxmlformats.org/officeDocument/2006/math" xmlns:v="urn:schemas-microsoft-com:vml" xmlns:wp14="http://schemas.microsoft.com/office/word/2010/wordprocessingDrawing" xmlns:wp="http://schemas.openxmlformats.org/drawingml/2006/wordprocessingDrawing" xmlns:w10="urn:schemas-microsoft-com:office:word" xmlns:w="http://schemas.openxmlformats.org/wordprocessingml/2006/main" xmlns:w14="http://schemas.microsoft.com/office/word/2010/wordml" xmlns:w15="http://schemas.microsoft.com/office/word/2012/wordml" xmlns:w16cid="http://schemas.microsoft.com/office/word/2016/wordml/cid" xmlns:w16se="http://schemas.microsoft.com/office/word/2015/wordml/symex" xmlns:wpg="http://schemas.microsoft.com/office/word/2010/wordprocessingGroup" xmlns:wpi="http://schemas.microsoft.com/office/word/2010/wordprocessingInk" xmlns:wne="http://schemas.microsoft.com/office/word/2006/wordml" xmlns:wps="http://schemas.microsoft.com/office/word/2010/wordprocessingShape" mc:Ignorable="w14 w15 w16se w16cid wp14">
   <w15:person w15:author="quinton halliday">
     <w15:presenceInfo w15:providerId="Windows Live" w15:userId="58ef1a1fff4f94f4"/>
+  </w15:person>
+  <w15:person w15:author="Julian Buettgenback">
+    <w15:presenceInfo w15:providerId="Windows Live" w15:userId="113a562b0281e3fb"/>
   </w15:person>
 </w15:people>
 </file>

</xml_diff>

<commit_message>
Fixed sidewalks in tutorial level. started fixing buildings in level 2
</commit_message>
<xml_diff>
--- a/documentation/Test_plan_for_brains.docx
+++ b/documentation/Test_plan_for_brains.docx
@@ -332,7 +332,6 @@
       </w:pPr>
       <w:del w:id="34" w:author="quinton halliday" w:date="2019-01-16T16:25:00Z">
         <w:r>
-          <w:lastRenderedPageBreak/>
           <w:delText>New feature test- Mondays- in house test to make sure everything does what its supposed too</w:delText>
         </w:r>
       </w:del>
@@ -431,30 +430,117 @@
           <w:numId w:val="1"/>
         </w:numPr>
         <w:rPr>
-          <w:ins w:id="48" w:author="quinton halliday" w:date="2019-01-16T16:35:00Z"/>
-        </w:rPr>
-        <w:pPrChange w:id="49" w:author="quinton halliday" w:date="2019-01-18T09:26:00Z">
+          <w:ins w:id="48" w:author="quinton halliday" w:date="2019-01-24T16:01:00Z"/>
+        </w:rPr>
+      </w:pPr>
+      <w:bookmarkStart w:id="49" w:name="_GoBack"/>
+      <w:ins w:id="50" w:author="quinton halliday" w:date="2019-01-18T09:26:00Z">
+        <w:r>
+          <w:t>Does the game match the core essential experience?</w:t>
+        </w:r>
+      </w:ins>
+      <w:ins w:id="51" w:author="quinton halliday" w:date="2019-01-23T18:01:00Z">
+        <w:r>
+          <w:t xml:space="preserve"> </w:t>
+        </w:r>
+      </w:ins>
+    </w:p>
+    <w:p>
+      <w:pPr>
+        <w:pStyle w:val="ListParagraph"/>
+        <w:numPr>
+          <w:ilvl w:val="0"/>
+          <w:numId w:val="1"/>
+        </w:numPr>
+        <w:rPr>
+          <w:ins w:id="52" w:author="quinton halliday" w:date="2019-01-24T17:23:00Z"/>
+        </w:rPr>
+      </w:pPr>
+      <w:ins w:id="53" w:author="quinton halliday" w:date="2019-01-24T16:01:00Z">
+        <w:r>
+          <w:t>What would make the city feel more desolate?</w:t>
+        </w:r>
+      </w:ins>
+    </w:p>
+    <w:p>
+      <w:pPr>
+        <w:pStyle w:val="ListParagraph"/>
+        <w:numPr>
+          <w:ilvl w:val="0"/>
+          <w:numId w:val="1"/>
+        </w:numPr>
+        <w:rPr>
+          <w:ins w:id="54" w:author="quinton halliday" w:date="2019-01-24T17:23:00Z"/>
+        </w:rPr>
+      </w:pPr>
+      <w:ins w:id="55" w:author="quinton halliday" w:date="2019-01-24T17:23:00Z">
+        <w:r>
+          <w:t>Were the enemies too easy? Too Hard?  (f)</w:t>
+        </w:r>
+      </w:ins>
+    </w:p>
+    <w:p>
+      <w:pPr>
+        <w:pStyle w:val="ListParagraph"/>
+        <w:numPr>
+          <w:ilvl w:val="0"/>
+          <w:numId w:val="1"/>
+        </w:numPr>
+        <w:rPr>
+          <w:ins w:id="56" w:author="quinton halliday" w:date="2019-01-24T17:23:00Z"/>
+        </w:rPr>
+      </w:pPr>
+      <w:ins w:id="57" w:author="quinton halliday" w:date="2019-01-24T17:23:00Z">
+        <w:r>
+          <w:t xml:space="preserve">In one word describe how the enemies made you feel. (f) </w:t>
+        </w:r>
+      </w:ins>
+    </w:p>
+    <w:p>
+      <w:pPr>
+        <w:pStyle w:val="ListParagraph"/>
+        <w:numPr>
+          <w:ilvl w:val="0"/>
+          <w:numId w:val="1"/>
+        </w:numPr>
+        <w:rPr>
+          <w:ins w:id="58" w:author="quinton halliday" w:date="2019-01-24T17:23:00Z"/>
+        </w:rPr>
+      </w:pPr>
+      <w:ins w:id="59" w:author="quinton halliday" w:date="2019-01-24T17:23:00Z">
+        <w:r>
+          <w:t>After making it to your grave, how did you feel?</w:t>
+        </w:r>
+      </w:ins>
+    </w:p>
+    <w:p>
+      <w:pPr>
+        <w:pStyle w:val="ListParagraph"/>
+        <w:numPr>
+          <w:ilvl w:val="0"/>
+          <w:numId w:val="1"/>
+        </w:numPr>
+        <w:rPr>
+          <w:ins w:id="60" w:author="quinton halliday" w:date="2019-01-16T16:35:00Z"/>
+        </w:rPr>
+        <w:pPrChange w:id="61" w:author="quinton halliday" w:date="2019-01-24T16:02:00Z">
           <w:pPr/>
         </w:pPrChange>
       </w:pPr>
-      <w:ins w:id="50" w:author="quinton halliday" w:date="2019-01-18T09:26:00Z">
-        <w:r>
-          <w:t>Does the game match the core essential experience?</w:t>
-        </w:r>
-      </w:ins>
-      <w:ins w:id="51" w:author="quinton halliday" w:date="2019-01-23T18:01:00Z">
-        <w:r>
-          <w:t xml:space="preserve"> </w:t>
-        </w:r>
-      </w:ins>
-    </w:p>
-    <w:p>
-      <w:pPr>
-        <w:rPr>
-          <w:ins w:id="52" w:author="quinton halliday" w:date="2019-01-22T16:29:00Z"/>
-        </w:rPr>
-      </w:pPr>
-      <w:ins w:id="53" w:author="quinton halliday" w:date="2019-01-16T16:35:00Z">
+      <w:ins w:id="62" w:author="quinton halliday" w:date="2019-01-24T17:23:00Z">
+        <w:r>
+          <w:t xml:space="preserve">Describe your overall experience in one sentence. </w:t>
+        </w:r>
+      </w:ins>
+    </w:p>
+    <w:bookmarkEnd w:id="49"/>
+    <w:p>
+      <w:pPr>
+        <w:rPr>
+          <w:ins w:id="63" w:author="quinton halliday" w:date="2019-01-22T16:29:00Z"/>
+        </w:rPr>
+      </w:pPr>
+      <w:ins w:id="64" w:author="quinton halliday" w:date="2019-01-16T16:35:00Z">
         <w:r>
           <w:t>Usability testing-</w:t>
         </w:r>
@@ -468,33 +554,65 @@
           <w:numId w:val="2"/>
         </w:numPr>
         <w:rPr>
-          <w:ins w:id="54" w:author="quinton halliday" w:date="2019-01-16T16:42:00Z"/>
-        </w:rPr>
-        <w:pPrChange w:id="55" w:author="quinton halliday" w:date="2019-01-22T16:29:00Z">
+          <w:ins w:id="65" w:author="quinton halliday" w:date="2019-01-23T18:35:00Z"/>
+        </w:rPr>
+      </w:pPr>
+      <w:ins w:id="66" w:author="quinton halliday" w:date="2019-01-23T16:12:00Z">
+        <w:r>
+          <w:t xml:space="preserve"> </w:t>
+        </w:r>
+      </w:ins>
+      <w:ins w:id="67" w:author="quinton halliday" w:date="2019-01-23T17:50:00Z">
+        <w:r>
+          <w:t xml:space="preserve">How does the </w:t>
+        </w:r>
+        <w:r>
+          <w:t>mapping of the controls feel?</w:t>
+        </w:r>
+      </w:ins>
+      <w:ins w:id="68" w:author="quinton halliday" w:date="2019-01-23T18:35:00Z">
+        <w:r>
+          <w:t xml:space="preserve"> </w:t>
+        </w:r>
+      </w:ins>
+    </w:p>
+    <w:p>
+      <w:pPr>
+        <w:pStyle w:val="ListParagraph"/>
+        <w:numPr>
+          <w:ilvl w:val="0"/>
+          <w:numId w:val="2"/>
+        </w:numPr>
+        <w:rPr>
+          <w:ins w:id="69" w:author="quinton halliday" w:date="2019-01-16T16:42:00Z"/>
+        </w:rPr>
+        <w:pPrChange w:id="70" w:author="quinton halliday" w:date="2019-01-22T16:29:00Z">
           <w:pPr/>
         </w:pPrChange>
       </w:pPr>
-      <w:ins w:id="56" w:author="quinton halliday" w:date="2019-01-23T16:12:00Z">
-        <w:r>
-          <w:t xml:space="preserve"> </w:t>
-        </w:r>
-      </w:ins>
-      <w:ins w:id="57" w:author="quinton halliday" w:date="2019-01-23T17:50:00Z">
-        <w:r>
-          <w:t xml:space="preserve">How does the </w:t>
-        </w:r>
-        <w:r>
-          <w:t>mapping of the controls feel?</w:t>
-        </w:r>
-      </w:ins>
-    </w:p>
-    <w:p>
-      <w:pPr>
-        <w:rPr>
-          <w:ins w:id="58" w:author="quinton halliday" w:date="2019-01-23T15:29:00Z"/>
-        </w:rPr>
-      </w:pPr>
-      <w:ins w:id="59" w:author="quinton halliday" w:date="2019-01-16T16:42:00Z">
+      <w:moveToRangeStart w:id="71" w:author="quinton halliday" w:date="2019-01-23T18:35:00Z" w:name="move536031833"/>
+      <w:moveTo w:id="72" w:author="quinton halliday" w:date="2019-01-23T18:35:00Z">
+        <w:r>
+          <w:t xml:space="preserve">How experienced are you with playing stealth </w:t>
+        </w:r>
+        <w:r>
+          <w:t>games? Beginner, Average, Master</w:t>
+        </w:r>
+      </w:moveTo>
+      <w:moveToRangeEnd w:id="71"/>
+      <w:ins w:id="73" w:author="quinton halliday" w:date="2019-01-23T18:35:00Z">
+        <w:r>
+          <w:t>?</w:t>
+        </w:r>
+      </w:ins>
+    </w:p>
+    <w:p>
+      <w:pPr>
+        <w:rPr>
+          <w:ins w:id="74" w:author="quinton halliday" w:date="2019-01-23T15:29:00Z"/>
+        </w:rPr>
+      </w:pPr>
+      <w:ins w:id="75" w:author="quinton halliday" w:date="2019-01-16T16:42:00Z">
         <w:r>
           <w:t>Technical testing-</w:t>
         </w:r>
@@ -508,23 +626,23 @@
           <w:numId w:val="4"/>
         </w:numPr>
         <w:rPr>
-          <w:ins w:id="60" w:author="quinton halliday" w:date="2019-01-23T16:24:00Z"/>
-        </w:rPr>
-        <w:pPrChange w:id="61" w:author="quinton halliday" w:date="2019-01-23T16:28:00Z">
+          <w:ins w:id="76" w:author="quinton halliday" w:date="2019-01-23T16:24:00Z"/>
+        </w:rPr>
+        <w:pPrChange w:id="77" w:author="quinton halliday" w:date="2019-01-23T16:28:00Z">
           <w:pPr/>
         </w:pPrChange>
       </w:pPr>
-      <w:ins w:id="62" w:author="quinton halliday" w:date="2019-01-23T15:29:00Z">
+      <w:ins w:id="78" w:author="quinton halliday" w:date="2019-01-23T15:29:00Z">
         <w:r>
           <w:t>Do the menus wo</w:t>
         </w:r>
       </w:ins>
-      <w:ins w:id="63" w:author="quinton halliday" w:date="2019-01-23T15:30:00Z">
+      <w:ins w:id="79" w:author="quinton halliday" w:date="2019-01-23T15:30:00Z">
         <w:r>
           <w:t>rk</w:t>
         </w:r>
       </w:ins>
-      <w:ins w:id="64" w:author="quinton halliday" w:date="2019-01-23T15:32:00Z">
+      <w:ins w:id="80" w:author="quinton halliday" w:date="2019-01-23T15:32:00Z">
         <w:r>
           <w:t xml:space="preserve"> as intended?</w:t>
         </w:r>
@@ -538,18 +656,18 @@
           <w:numId w:val="4"/>
         </w:numPr>
         <w:rPr>
-          <w:ins w:id="65" w:author="quinton halliday" w:date="2019-01-23T16:26:00Z"/>
-        </w:rPr>
-        <w:pPrChange w:id="66" w:author="quinton halliday" w:date="2019-01-23T16:28:00Z">
+          <w:ins w:id="81" w:author="quinton halliday" w:date="2019-01-23T16:26:00Z"/>
+        </w:rPr>
+        <w:pPrChange w:id="82" w:author="quinton halliday" w:date="2019-01-23T16:28:00Z">
           <w:pPr/>
         </w:pPrChange>
       </w:pPr>
-      <w:ins w:id="67" w:author="quinton halliday" w:date="2019-01-23T16:25:00Z">
+      <w:ins w:id="83" w:author="quinton halliday" w:date="2019-01-23T16:25:00Z">
         <w:r>
           <w:t>When playing dead does your character hit the ground as intended?</w:t>
         </w:r>
       </w:ins>
-      <w:ins w:id="68" w:author="quinton halliday" w:date="2019-01-23T16:26:00Z">
+      <w:ins w:id="84" w:author="quinton halliday" w:date="2019-01-23T16:26:00Z">
         <w:r>
           <w:t xml:space="preserve"> Or does he pass through the floor?</w:t>
         </w:r>
@@ -563,18 +681,18 @@
           <w:numId w:val="4"/>
         </w:numPr>
         <w:rPr>
-          <w:ins w:id="69" w:author="quinton halliday" w:date="2019-01-23T16:28:00Z"/>
-        </w:rPr>
-        <w:pPrChange w:id="70" w:author="quinton halliday" w:date="2019-01-23T16:29:00Z">
+          <w:ins w:id="85" w:author="quinton halliday" w:date="2019-01-23T16:28:00Z"/>
+        </w:rPr>
+        <w:pPrChange w:id="86" w:author="quinton halliday" w:date="2019-01-23T16:29:00Z">
           <w:pPr/>
         </w:pPrChange>
       </w:pPr>
-      <w:ins w:id="71" w:author="quinton halliday" w:date="2019-01-23T16:27:00Z">
+      <w:ins w:id="87" w:author="quinton halliday" w:date="2019-01-23T16:27:00Z">
         <w:r>
           <w:t xml:space="preserve">When playing the game do any bugs </w:t>
         </w:r>
       </w:ins>
-      <w:ins w:id="72" w:author="quinton halliday" w:date="2019-01-23T16:28:00Z">
+      <w:ins w:id="88" w:author="quinton halliday" w:date="2019-01-23T16:28:00Z">
         <w:r>
           <w:t>crop up? Is it repeatable? What caused it?</w:t>
         </w:r>
@@ -584,147 +702,167 @@
     <w:p>
       <w:pPr>
         <w:rPr>
-          <w:del w:id="73" w:author="Julian Buettgenback" w:date="2019-01-23T18:22:00Z"/>
-        </w:rPr>
-      </w:pPr>
-      <w:ins w:id="74" w:author="Julian Buettgenback" w:date="2019-01-23T18:22:00Z">
-        <w:r>
-          <w:t xml:space="preserve">How experienced are you with playing stealth </w:t>
-        </w:r>
-      </w:ins>
-    </w:p>
-    <w:p>
-      <w:pPr>
-        <w:rPr>
-          <w:ins w:id="75" w:author="Julian Buettgenback" w:date="2019-01-23T18:23:00Z"/>
-        </w:rPr>
-      </w:pPr>
-      <w:ins w:id="76" w:author="Julian Buettgenback" w:date="2019-01-23T18:22:00Z">
-        <w:r>
-          <w:t>games? Beginner, Average, Master</w:t>
-        </w:r>
-      </w:ins>
-    </w:p>
-    <w:p>
-      <w:pPr>
-        <w:rPr>
-          <w:ins w:id="77" w:author="Julian Buettgenback" w:date="2019-01-23T18:23:00Z"/>
-        </w:rPr>
-      </w:pPr>
-    </w:p>
-    <w:p>
-      <w:pPr>
-        <w:rPr>
-          <w:ins w:id="78" w:author="Julian Buettgenback" w:date="2019-01-23T18:23:00Z"/>
-        </w:rPr>
-      </w:pPr>
-      <w:ins w:id="79" w:author="Julian Buettgenback" w:date="2019-01-23T18:23:00Z">
-        <w:r>
-          <w:t xml:space="preserve">Were the enemies too easy? Too Hard? </w:t>
-        </w:r>
-      </w:ins>
-    </w:p>
-    <w:p>
-      <w:pPr>
-        <w:rPr>
-          <w:ins w:id="80" w:author="Julian Buettgenback" w:date="2019-01-23T18:24:00Z"/>
-        </w:rPr>
-      </w:pPr>
-      <w:ins w:id="81" w:author="Julian Buettgenback" w:date="2019-01-23T18:23:00Z">
-        <w:r>
-          <w:t>In one word describe how the enemies made you feel.</w:t>
-        </w:r>
-      </w:ins>
-    </w:p>
-    <w:p>
-      <w:pPr>
-        <w:rPr>
-          <w:ins w:id="82" w:author="Julian Buettgenback" w:date="2019-01-23T18:24:00Z"/>
-        </w:rPr>
-      </w:pPr>
-    </w:p>
-    <w:p>
-      <w:pPr>
-        <w:rPr>
-          <w:ins w:id="83" w:author="Julian Buettgenback" w:date="2019-01-23T18:24:00Z"/>
-        </w:rPr>
-      </w:pPr>
-      <w:ins w:id="84" w:author="Julian Buettgenback" w:date="2019-01-23T18:24:00Z">
-        <w:r>
-          <w:t>What would make the city feel more desolate?</w:t>
-        </w:r>
-      </w:ins>
-    </w:p>
-    <w:p>
-      <w:pPr>
-        <w:rPr>
-          <w:ins w:id="85" w:author="Julian Buettgenback" w:date="2019-01-23T18:24:00Z"/>
-        </w:rPr>
-      </w:pPr>
-    </w:p>
-    <w:p>
-      <w:pPr>
-        <w:rPr>
-          <w:ins w:id="86" w:author="Julian Buettgenback" w:date="2019-01-23T18:24:00Z"/>
-        </w:rPr>
-      </w:pPr>
-      <w:ins w:id="87" w:author="Julian Buettgenback" w:date="2019-01-23T18:24:00Z">
-        <w:r>
-          <w:t>After making it to your grave, how did you feel?</w:t>
-        </w:r>
-      </w:ins>
-    </w:p>
-    <w:p>
-      <w:pPr>
-        <w:rPr>
-          <w:ins w:id="88" w:author="Julian Buettgenback" w:date="2019-01-23T18:24:00Z"/>
-        </w:rPr>
-      </w:pPr>
-    </w:p>
-    <w:p>
-      <w:pPr>
-        <w:rPr>
-          <w:ins w:id="89" w:author="Julian Buettgenback" w:date="2019-01-23T18:23:00Z"/>
-        </w:rPr>
-      </w:pPr>
-      <w:ins w:id="90" w:author="Julian Buettgenback" w:date="2019-01-23T18:24:00Z">
-        <w:r>
-          <w:t xml:space="preserve">Describe your overall experience in one sentence. </w:t>
-        </w:r>
-      </w:ins>
-    </w:p>
-    <w:p>
-      <w:pPr>
-        <w:rPr>
-          <w:ins w:id="91" w:author="Julian Buettgenback" w:date="2019-01-23T18:22:00Z"/>
-        </w:rPr>
-      </w:pPr>
-      <w:bookmarkStart w:id="92" w:name="_GoBack"/>
-      <w:bookmarkEnd w:id="92"/>
-    </w:p>
-    <w:p>
-      <w:pPr>
-        <w:rPr>
-          <w:ins w:id="93" w:author="Julian Buettgenback" w:date="2019-01-23T18:22:00Z"/>
-        </w:rPr>
-      </w:pPr>
-    </w:p>
-    <w:p>
-      <w:pPr>
-        <w:rPr>
-          <w:del w:id="94" w:author="quinton halliday" w:date="2019-01-16T16:35:00Z"/>
-        </w:rPr>
-      </w:pPr>
-    </w:p>
-    <w:p>
-      <w:pPr>
-        <w:rPr>
-          <w:del w:id="95" w:author="quinton halliday" w:date="2019-01-16T16:35:00Z"/>
-        </w:rPr>
-      </w:pPr>
-      <w:del w:id="96" w:author="quinton halliday" w:date="2019-01-16T16:35:00Z">
-        <w:r>
-          <w:lastRenderedPageBreak/>
+          <w:moveFrom w:id="89" w:author="quinton halliday" w:date="2019-01-23T18:35:00Z"/>
+        </w:rPr>
+      </w:pPr>
+      <w:moveFromRangeStart w:id="90" w:author="quinton halliday" w:date="2019-01-23T18:35:00Z" w:name="move536031833"/>
+      <w:moveFrom w:id="91" w:author="quinton halliday" w:date="2019-01-23T18:35:00Z">
+        <w:ins w:id="92" w:author="Julian Buettgenback" w:date="2019-01-23T18:22:00Z">
+          <w:r>
+            <w:t xml:space="preserve">How experienced are you with playing stealth </w:t>
+          </w:r>
+        </w:ins>
+      </w:moveFrom>
+    </w:p>
+    <w:p>
+      <w:pPr>
+        <w:rPr>
+          <w:ins w:id="93" w:author="Julian Buettgenback" w:date="2019-01-23T18:23:00Z"/>
+        </w:rPr>
+      </w:pPr>
+      <w:moveFrom w:id="94" w:author="quinton halliday" w:date="2019-01-23T18:35:00Z">
+        <w:ins w:id="95" w:author="Julian Buettgenback" w:date="2019-01-23T18:22:00Z">
+          <w:r>
+            <w:t>games? Beginner, Average, Master</w:t>
+          </w:r>
+        </w:ins>
+      </w:moveFrom>
+      <w:moveFromRangeEnd w:id="90"/>
+    </w:p>
+    <w:p>
+      <w:pPr>
+        <w:rPr>
+          <w:ins w:id="96" w:author="Julian Buettgenback" w:date="2019-01-23T18:23:00Z"/>
+        </w:rPr>
+      </w:pPr>
+    </w:p>
+    <w:p>
+      <w:pPr>
+        <w:rPr>
+          <w:ins w:id="97" w:author="Julian Buettgenback" w:date="2019-01-23T18:23:00Z"/>
+          <w:del w:id="98" w:author="quinton halliday" w:date="2019-01-24T17:23:00Z"/>
+        </w:rPr>
+      </w:pPr>
+      <w:ins w:id="99" w:author="Julian Buettgenback" w:date="2019-01-23T18:23:00Z">
+        <w:del w:id="100" w:author="quinton halliday" w:date="2019-01-24T17:23:00Z">
+          <w:r>
+            <w:delText xml:space="preserve">Were the enemies too easy? Too Hard? </w:delText>
+          </w:r>
+        </w:del>
+      </w:ins>
+    </w:p>
+    <w:p>
+      <w:pPr>
+        <w:rPr>
+          <w:del w:id="101" w:author="quinton halliday" w:date="2019-01-24T17:22:00Z"/>
+        </w:rPr>
+      </w:pPr>
+      <w:ins w:id="102" w:author="Julian Buettgenback" w:date="2019-01-23T18:23:00Z">
+        <w:del w:id="103" w:author="quinton halliday" w:date="2019-01-24T17:23:00Z">
+          <w:r>
+            <w:delText>In one word describe how the enemies made you feel.</w:delText>
+          </w:r>
+        </w:del>
+      </w:ins>
+    </w:p>
+    <w:p>
+      <w:pPr>
+        <w:rPr>
+          <w:ins w:id="104" w:author="Julian Buettgenback" w:date="2019-01-23T18:24:00Z"/>
+          <w:del w:id="105" w:author="quinton halliday" w:date="2019-01-24T17:22:00Z"/>
+        </w:rPr>
+      </w:pPr>
+    </w:p>
+    <w:p>
+      <w:pPr>
+        <w:rPr>
+          <w:ins w:id="106" w:author="Julian Buettgenback" w:date="2019-01-23T18:24:00Z"/>
+          <w:del w:id="107" w:author="quinton halliday" w:date="2019-01-24T17:23:00Z"/>
+        </w:rPr>
+      </w:pPr>
+      <w:ins w:id="108" w:author="Julian Buettgenback" w:date="2019-01-23T18:24:00Z">
+        <w:del w:id="109" w:author="quinton halliday" w:date="2019-01-24T17:23:00Z">
+          <w:r>
+            <w:delText>What would make the city feel more desolate?</w:delText>
+          </w:r>
+        </w:del>
+      </w:ins>
+    </w:p>
+    <w:p>
+      <w:pPr>
+        <w:rPr>
+          <w:ins w:id="110" w:author="Julian Buettgenback" w:date="2019-01-23T18:24:00Z"/>
+          <w:del w:id="111" w:author="quinton halliday" w:date="2019-01-24T17:22:00Z"/>
+        </w:rPr>
+      </w:pPr>
+    </w:p>
+    <w:p>
+      <w:pPr>
+        <w:rPr>
+          <w:ins w:id="112" w:author="Julian Buettgenback" w:date="2019-01-23T18:24:00Z"/>
+          <w:del w:id="113" w:author="quinton halliday" w:date="2019-01-24T17:23:00Z"/>
+        </w:rPr>
+      </w:pPr>
+      <w:ins w:id="114" w:author="Julian Buettgenback" w:date="2019-01-23T18:24:00Z">
+        <w:del w:id="115" w:author="quinton halliday" w:date="2019-01-24T17:23:00Z">
+          <w:r>
+            <w:delText>After making it to your grave, how did you feel?</w:delText>
+          </w:r>
+        </w:del>
+      </w:ins>
+    </w:p>
+    <w:p>
+      <w:pPr>
+        <w:rPr>
+          <w:ins w:id="116" w:author="Julian Buettgenback" w:date="2019-01-23T18:24:00Z"/>
+          <w:del w:id="117" w:author="quinton halliday" w:date="2019-01-24T17:22:00Z"/>
+        </w:rPr>
+      </w:pPr>
+    </w:p>
+    <w:p>
+      <w:pPr>
+        <w:rPr>
+          <w:ins w:id="118" w:author="Julian Buettgenback" w:date="2019-01-23T18:23:00Z"/>
+          <w:del w:id="119" w:author="quinton halliday" w:date="2019-01-24T17:23:00Z"/>
+        </w:rPr>
+      </w:pPr>
+      <w:ins w:id="120" w:author="Julian Buettgenback" w:date="2019-01-23T18:24:00Z">
+        <w:del w:id="121" w:author="quinton halliday" w:date="2019-01-24T17:23:00Z">
+          <w:r>
+            <w:delText xml:space="preserve">Describe your overall experience in one sentence. </w:delText>
+          </w:r>
+        </w:del>
+      </w:ins>
+    </w:p>
+    <w:p>
+      <w:pPr>
+        <w:rPr>
+          <w:ins w:id="122" w:author="Julian Buettgenback" w:date="2019-01-23T18:22:00Z"/>
+        </w:rPr>
+      </w:pPr>
+    </w:p>
+    <w:p>
+      <w:pPr>
+        <w:rPr>
+          <w:ins w:id="123" w:author="Julian Buettgenback" w:date="2019-01-23T18:22:00Z"/>
+        </w:rPr>
+      </w:pPr>
+    </w:p>
+    <w:p>
+      <w:pPr>
+        <w:rPr>
+          <w:del w:id="124" w:author="quinton halliday" w:date="2019-01-16T16:35:00Z"/>
+        </w:rPr>
+      </w:pPr>
+    </w:p>
+    <w:p>
+      <w:pPr>
+        <w:rPr>
+          <w:del w:id="125" w:author="quinton halliday" w:date="2019-01-16T16:35:00Z"/>
+        </w:rPr>
+      </w:pPr>
+      <w:del w:id="126" w:author="quinton halliday" w:date="2019-01-16T16:35:00Z">
+        <w:r>
           <w:delText>Test results</w:delText>
         </w:r>
       </w:del>
@@ -732,12 +870,12 @@
     <w:p>
       <w:pPr>
         <w:rPr>
-          <w:del w:id="97" w:author="quinton halliday" w:date="2019-01-16T16:35:00Z"/>
-        </w:rPr>
-      </w:pPr>
-    </w:p>
-    <w:p>
-      <w:del w:id="98" w:author="quinton halliday" w:date="2019-01-16T16:35:00Z">
+          <w:del w:id="127" w:author="quinton halliday" w:date="2019-01-16T16:35:00Z"/>
+        </w:rPr>
+      </w:pPr>
+    </w:p>
+    <w:p>
+      <w:del w:id="128" w:author="quinton halliday" w:date="2019-01-16T16:35:00Z">
         <w:r>
           <w:delText>Bug discovered- when you crouch and tap the ‘w’ key, you will still move when crouching, even when you aren’t pressing the movement key</w:delText>
         </w:r>

</xml_diff>

<commit_message>
finished the testing plan for next sprint, including testing feedback
</commit_message>
<xml_diff>
--- a/documentation/Test_plan_for_brains.docx
+++ b/documentation/Test_plan_for_brains.docx
@@ -433,13 +433,12 @@
           <w:ins w:id="48" w:author="quinton halliday" w:date="2019-01-24T16:01:00Z"/>
         </w:rPr>
       </w:pPr>
-      <w:bookmarkStart w:id="49" w:name="_GoBack"/>
-      <w:ins w:id="50" w:author="quinton halliday" w:date="2019-01-18T09:26:00Z">
+      <w:ins w:id="49" w:author="quinton halliday" w:date="2019-01-18T09:26:00Z">
         <w:r>
           <w:t>Does the game match the core essential experience?</w:t>
         </w:r>
       </w:ins>
-      <w:ins w:id="51" w:author="quinton halliday" w:date="2019-01-23T18:01:00Z">
+      <w:ins w:id="50" w:author="quinton halliday" w:date="2019-01-23T18:01:00Z">
         <w:r>
           <w:t xml:space="preserve"> </w:t>
         </w:r>
@@ -453,10 +452,10 @@
           <w:numId w:val="1"/>
         </w:numPr>
         <w:rPr>
-          <w:ins w:id="52" w:author="quinton halliday" w:date="2019-01-24T17:23:00Z"/>
-        </w:rPr>
-      </w:pPr>
-      <w:ins w:id="53" w:author="quinton halliday" w:date="2019-01-24T16:01:00Z">
+          <w:ins w:id="51" w:author="quinton halliday" w:date="2019-01-24T17:23:00Z"/>
+        </w:rPr>
+      </w:pPr>
+      <w:ins w:id="52" w:author="quinton halliday" w:date="2019-01-24T16:01:00Z">
         <w:r>
           <w:t>What would make the city feel more desolate?</w:t>
         </w:r>
@@ -470,10 +469,10 @@
           <w:numId w:val="1"/>
         </w:numPr>
         <w:rPr>
-          <w:ins w:id="54" w:author="quinton halliday" w:date="2019-01-24T17:23:00Z"/>
-        </w:rPr>
-      </w:pPr>
-      <w:ins w:id="55" w:author="quinton halliday" w:date="2019-01-24T17:23:00Z">
+          <w:ins w:id="53" w:author="quinton halliday" w:date="2019-01-24T17:23:00Z"/>
+        </w:rPr>
+      </w:pPr>
+      <w:ins w:id="54" w:author="quinton halliday" w:date="2019-01-24T17:23:00Z">
         <w:r>
           <w:t>Were the enemies too easy? Too Hard?  (f)</w:t>
         </w:r>
@@ -487,10 +486,10 @@
           <w:numId w:val="1"/>
         </w:numPr>
         <w:rPr>
-          <w:ins w:id="56" w:author="quinton halliday" w:date="2019-01-24T17:23:00Z"/>
-        </w:rPr>
-      </w:pPr>
-      <w:ins w:id="57" w:author="quinton halliday" w:date="2019-01-24T17:23:00Z">
+          <w:ins w:id="55" w:author="quinton halliday" w:date="2019-01-24T17:23:00Z"/>
+        </w:rPr>
+      </w:pPr>
+      <w:ins w:id="56" w:author="quinton halliday" w:date="2019-01-24T17:23:00Z">
         <w:r>
           <w:t xml:space="preserve">In one word describe how the enemies made you feel. (f) </w:t>
         </w:r>
@@ -504,10 +503,10 @@
           <w:numId w:val="1"/>
         </w:numPr>
         <w:rPr>
-          <w:ins w:id="58" w:author="quinton halliday" w:date="2019-01-24T17:23:00Z"/>
-        </w:rPr>
-      </w:pPr>
-      <w:ins w:id="59" w:author="quinton halliday" w:date="2019-01-24T17:23:00Z">
+          <w:ins w:id="57" w:author="quinton halliday" w:date="2019-01-24T17:23:00Z"/>
+        </w:rPr>
+      </w:pPr>
+      <w:ins w:id="58" w:author="quinton halliday" w:date="2019-01-24T17:23:00Z">
         <w:r>
           <w:t>After making it to your grave, how did you feel?</w:t>
         </w:r>
@@ -521,26 +520,25 @@
           <w:numId w:val="1"/>
         </w:numPr>
         <w:rPr>
-          <w:ins w:id="60" w:author="quinton halliday" w:date="2019-01-16T16:35:00Z"/>
-        </w:rPr>
-        <w:pPrChange w:id="61" w:author="quinton halliday" w:date="2019-01-24T16:02:00Z">
+          <w:ins w:id="59" w:author="quinton halliday" w:date="2019-01-16T16:35:00Z"/>
+        </w:rPr>
+        <w:pPrChange w:id="60" w:author="quinton halliday" w:date="2019-01-24T16:02:00Z">
           <w:pPr/>
         </w:pPrChange>
       </w:pPr>
-      <w:ins w:id="62" w:author="quinton halliday" w:date="2019-01-24T17:23:00Z">
+      <w:ins w:id="61" w:author="quinton halliday" w:date="2019-01-24T17:23:00Z">
         <w:r>
           <w:t xml:space="preserve">Describe your overall experience in one sentence. </w:t>
         </w:r>
       </w:ins>
     </w:p>
-    <w:bookmarkEnd w:id="49"/>
-    <w:p>
-      <w:pPr>
-        <w:rPr>
-          <w:ins w:id="63" w:author="quinton halliday" w:date="2019-01-22T16:29:00Z"/>
-        </w:rPr>
-      </w:pPr>
-      <w:ins w:id="64" w:author="quinton halliday" w:date="2019-01-16T16:35:00Z">
+    <w:p>
+      <w:pPr>
+        <w:rPr>
+          <w:ins w:id="62" w:author="quinton halliday" w:date="2019-01-22T16:29:00Z"/>
+        </w:rPr>
+      </w:pPr>
+      <w:ins w:id="63" w:author="quinton halliday" w:date="2019-01-16T16:35:00Z">
         <w:r>
           <w:t>Usability testing-</w:t>
         </w:r>
@@ -554,15 +552,15 @@
           <w:numId w:val="2"/>
         </w:numPr>
         <w:rPr>
-          <w:ins w:id="65" w:author="quinton halliday" w:date="2019-01-23T18:35:00Z"/>
-        </w:rPr>
-      </w:pPr>
-      <w:ins w:id="66" w:author="quinton halliday" w:date="2019-01-23T16:12:00Z">
+          <w:ins w:id="64" w:author="quinton halliday" w:date="2019-01-23T18:35:00Z"/>
+        </w:rPr>
+      </w:pPr>
+      <w:ins w:id="65" w:author="quinton halliday" w:date="2019-01-23T16:12:00Z">
         <w:r>
           <w:t xml:space="preserve"> </w:t>
         </w:r>
       </w:ins>
-      <w:ins w:id="67" w:author="quinton halliday" w:date="2019-01-23T17:50:00Z">
+      <w:ins w:id="66" w:author="quinton halliday" w:date="2019-01-23T17:50:00Z">
         <w:r>
           <w:t xml:space="preserve">How does the </w:t>
         </w:r>
@@ -570,7 +568,7 @@
           <w:t>mapping of the controls feel?</w:t>
         </w:r>
       </w:ins>
-      <w:ins w:id="68" w:author="quinton halliday" w:date="2019-01-23T18:35:00Z">
+      <w:ins w:id="67" w:author="quinton halliday" w:date="2019-01-23T18:35:00Z">
         <w:r>
           <w:t xml:space="preserve"> </w:t>
         </w:r>
@@ -584,14 +582,14 @@
           <w:numId w:val="2"/>
         </w:numPr>
         <w:rPr>
-          <w:ins w:id="69" w:author="quinton halliday" w:date="2019-01-16T16:42:00Z"/>
-        </w:rPr>
-        <w:pPrChange w:id="70" w:author="quinton halliday" w:date="2019-01-22T16:29:00Z">
+          <w:ins w:id="68" w:author="quinton halliday" w:date="2019-01-16T16:42:00Z"/>
+        </w:rPr>
+        <w:pPrChange w:id="69" w:author="quinton halliday" w:date="2019-01-22T16:29:00Z">
           <w:pPr/>
         </w:pPrChange>
       </w:pPr>
-      <w:moveToRangeStart w:id="71" w:author="quinton halliday" w:date="2019-01-23T18:35:00Z" w:name="move536031833"/>
-      <w:moveTo w:id="72" w:author="quinton halliday" w:date="2019-01-23T18:35:00Z">
+      <w:moveToRangeStart w:id="70" w:author="quinton halliday" w:date="2019-01-23T18:35:00Z" w:name="move536031833"/>
+      <w:moveTo w:id="71" w:author="quinton halliday" w:date="2019-01-23T18:35:00Z">
         <w:r>
           <w:t xml:space="preserve">How experienced are you with playing stealth </w:t>
         </w:r>
@@ -599,8 +597,8 @@
           <w:t>games? Beginner, Average, Master</w:t>
         </w:r>
       </w:moveTo>
-      <w:moveToRangeEnd w:id="71"/>
-      <w:ins w:id="73" w:author="quinton halliday" w:date="2019-01-23T18:35:00Z">
+      <w:moveToRangeEnd w:id="70"/>
+      <w:ins w:id="72" w:author="quinton halliday" w:date="2019-01-23T18:35:00Z">
         <w:r>
           <w:t>?</w:t>
         </w:r>
@@ -609,10 +607,10 @@
     <w:p>
       <w:pPr>
         <w:rPr>
-          <w:ins w:id="74" w:author="quinton halliday" w:date="2019-01-23T15:29:00Z"/>
-        </w:rPr>
-      </w:pPr>
-      <w:ins w:id="75" w:author="quinton halliday" w:date="2019-01-16T16:42:00Z">
+          <w:ins w:id="73" w:author="quinton halliday" w:date="2019-01-23T15:29:00Z"/>
+        </w:rPr>
+      </w:pPr>
+      <w:ins w:id="74" w:author="quinton halliday" w:date="2019-01-16T16:42:00Z">
         <w:r>
           <w:t>Technical testing-</w:t>
         </w:r>
@@ -626,23 +624,23 @@
           <w:numId w:val="4"/>
         </w:numPr>
         <w:rPr>
-          <w:ins w:id="76" w:author="quinton halliday" w:date="2019-01-23T16:24:00Z"/>
-        </w:rPr>
-        <w:pPrChange w:id="77" w:author="quinton halliday" w:date="2019-01-23T16:28:00Z">
+          <w:ins w:id="75" w:author="quinton halliday" w:date="2019-01-23T16:24:00Z"/>
+        </w:rPr>
+        <w:pPrChange w:id="76" w:author="quinton halliday" w:date="2019-01-23T16:28:00Z">
           <w:pPr/>
         </w:pPrChange>
       </w:pPr>
-      <w:ins w:id="78" w:author="quinton halliday" w:date="2019-01-23T15:29:00Z">
+      <w:ins w:id="77" w:author="quinton halliday" w:date="2019-01-23T15:29:00Z">
         <w:r>
           <w:t>Do the menus wo</w:t>
         </w:r>
       </w:ins>
-      <w:ins w:id="79" w:author="quinton halliday" w:date="2019-01-23T15:30:00Z">
+      <w:ins w:id="78" w:author="quinton halliday" w:date="2019-01-23T15:30:00Z">
         <w:r>
           <w:t>rk</w:t>
         </w:r>
       </w:ins>
-      <w:ins w:id="80" w:author="quinton halliday" w:date="2019-01-23T15:32:00Z">
+      <w:ins w:id="79" w:author="quinton halliday" w:date="2019-01-23T15:32:00Z">
         <w:r>
           <w:t xml:space="preserve"> as intended?</w:t>
         </w:r>
@@ -656,18 +654,18 @@
           <w:numId w:val="4"/>
         </w:numPr>
         <w:rPr>
-          <w:ins w:id="81" w:author="quinton halliday" w:date="2019-01-23T16:26:00Z"/>
-        </w:rPr>
-        <w:pPrChange w:id="82" w:author="quinton halliday" w:date="2019-01-23T16:28:00Z">
+          <w:ins w:id="80" w:author="quinton halliday" w:date="2019-01-23T16:26:00Z"/>
+        </w:rPr>
+        <w:pPrChange w:id="81" w:author="quinton halliday" w:date="2019-01-23T16:28:00Z">
           <w:pPr/>
         </w:pPrChange>
       </w:pPr>
-      <w:ins w:id="83" w:author="quinton halliday" w:date="2019-01-23T16:25:00Z">
+      <w:ins w:id="82" w:author="quinton halliday" w:date="2019-01-23T16:25:00Z">
         <w:r>
           <w:t>When playing dead does your character hit the ground as intended?</w:t>
         </w:r>
       </w:ins>
-      <w:ins w:id="84" w:author="quinton halliday" w:date="2019-01-23T16:26:00Z">
+      <w:ins w:id="83" w:author="quinton halliday" w:date="2019-01-23T16:26:00Z">
         <w:r>
           <w:t xml:space="preserve"> Or does he pass through the floor?</w:t>
         </w:r>
@@ -681,33 +679,476 @@
           <w:numId w:val="4"/>
         </w:numPr>
         <w:rPr>
-          <w:ins w:id="85" w:author="quinton halliday" w:date="2019-01-23T16:28:00Z"/>
-        </w:rPr>
-        <w:pPrChange w:id="86" w:author="quinton halliday" w:date="2019-01-23T16:29:00Z">
+          <w:ins w:id="84" w:author="quinton halliday" w:date="2019-02-14T17:05:00Z"/>
+        </w:rPr>
+      </w:pPr>
+      <w:ins w:id="85" w:author="quinton halliday" w:date="2019-01-23T16:27:00Z">
+        <w:r>
+          <w:t xml:space="preserve">When playing the game do any bugs </w:t>
+        </w:r>
+      </w:ins>
+      <w:ins w:id="86" w:author="quinton halliday" w:date="2019-01-23T16:28:00Z">
+        <w:r>
+          <w:t>crop up? Is it repeatable? What caused it?</w:t>
+        </w:r>
+      </w:ins>
+    </w:p>
+    <w:p>
+      <w:pPr>
+        <w:rPr>
+          <w:ins w:id="87" w:author="quinton halliday" w:date="2019-02-14T17:05:00Z"/>
+        </w:rPr>
+      </w:pPr>
+    </w:p>
+    <w:p>
+      <w:pPr>
+        <w:rPr>
+          <w:ins w:id="88" w:author="quinton halliday" w:date="2019-02-14T17:06:00Z"/>
+        </w:rPr>
+      </w:pPr>
+      <w:ins w:id="89" w:author="quinton halliday" w:date="2019-02-14T17:05:00Z">
+        <w:r>
+          <w:t>Testing feedback</w:t>
+        </w:r>
+      </w:ins>
+    </w:p>
+    <w:p>
+      <w:pPr>
+        <w:rPr>
+          <w:ins w:id="90" w:author="quinton halliday" w:date="2019-02-14T17:06:00Z"/>
+        </w:rPr>
+      </w:pPr>
+      <w:ins w:id="91" w:author="quinton halliday" w:date="2019-02-14T17:06:00Z">
+        <w:r>
+          <w:rPr>
+            <w:noProof/>
+          </w:rPr>
+          <w:lastRenderedPageBreak/>
+          <w:drawing>
+            <wp:inline distT="0" distB="0" distL="0" distR="0" wp14:anchorId="0D7D0045" wp14:editId="028B6180">
+              <wp:extent cx="5943600" cy="4083685"/>
+              <wp:effectExtent l="0" t="0" r="0" b="0"/>
+              <wp:docPr id="1" name="Picture 1"/>
+              <wp:cNvGraphicFramePr>
+                <a:graphicFrameLocks xmlns:a="http://schemas.openxmlformats.org/drawingml/2006/main" noChangeAspect="1"/>
+              </wp:cNvGraphicFramePr>
+              <a:graphic xmlns:a="http://schemas.openxmlformats.org/drawingml/2006/main">
+                <a:graphicData uri="http://schemas.openxmlformats.org/drawingml/2006/picture">
+                  <pic:pic xmlns:pic="http://schemas.openxmlformats.org/drawingml/2006/picture">
+                    <pic:nvPicPr>
+                      <pic:cNvPr id="1" name=""/>
+                      <pic:cNvPicPr/>
+                    </pic:nvPicPr>
+                    <pic:blipFill>
+                      <a:blip r:embed="rId9"/>
+                      <a:stretch>
+                        <a:fillRect/>
+                      </a:stretch>
+                    </pic:blipFill>
+                    <pic:spPr>
+                      <a:xfrm>
+                        <a:off x="0" y="0"/>
+                        <a:ext cx="5943600" cy="4083685"/>
+                      </a:xfrm>
+                      <a:prstGeom prst="rect">
+                        <a:avLst/>
+                      </a:prstGeom>
+                    </pic:spPr>
+                  </pic:pic>
+                </a:graphicData>
+              </a:graphic>
+            </wp:inline>
+          </w:drawing>
+        </w:r>
+      </w:ins>
+    </w:p>
+    <w:p>
+      <w:pPr>
+        <w:rPr>
+          <w:ins w:id="92" w:author="quinton halliday" w:date="2019-02-14T17:11:00Z"/>
+        </w:rPr>
+      </w:pPr>
+      <w:ins w:id="93" w:author="quinton halliday" w:date="2019-02-14T17:06:00Z">
+        <w:r>
+          <w:rPr>
+            <w:noProof/>
+          </w:rPr>
+          <w:lastRenderedPageBreak/>
+          <w:drawing>
+            <wp:inline distT="0" distB="0" distL="0" distR="0" wp14:anchorId="4E3B08DB" wp14:editId="1F932A9B">
+              <wp:extent cx="5943600" cy="4175760"/>
+              <wp:effectExtent l="0" t="0" r="0" b="0"/>
+              <wp:docPr id="2" name="Picture 2"/>
+              <wp:cNvGraphicFramePr>
+                <a:graphicFrameLocks xmlns:a="http://schemas.openxmlformats.org/drawingml/2006/main" noChangeAspect="1"/>
+              </wp:cNvGraphicFramePr>
+              <a:graphic xmlns:a="http://schemas.openxmlformats.org/drawingml/2006/main">
+                <a:graphicData uri="http://schemas.openxmlformats.org/drawingml/2006/picture">
+                  <pic:pic xmlns:pic="http://schemas.openxmlformats.org/drawingml/2006/picture">
+                    <pic:nvPicPr>
+                      <pic:cNvPr id="1" name=""/>
+                      <pic:cNvPicPr/>
+                    </pic:nvPicPr>
+                    <pic:blipFill>
+                      <a:blip r:embed="rId10"/>
+                      <a:stretch>
+                        <a:fillRect/>
+                      </a:stretch>
+                    </pic:blipFill>
+                    <pic:spPr>
+                      <a:xfrm>
+                        <a:off x="0" y="0"/>
+                        <a:ext cx="5943600" cy="4175760"/>
+                      </a:xfrm>
+                      <a:prstGeom prst="rect">
+                        <a:avLst/>
+                      </a:prstGeom>
+                    </pic:spPr>
+                  </pic:pic>
+                </a:graphicData>
+              </a:graphic>
+            </wp:inline>
+          </w:drawing>
+        </w:r>
+      </w:ins>
+    </w:p>
+    <w:p>
+      <w:pPr>
+        <w:rPr>
+          <w:ins w:id="94" w:author="quinton halliday" w:date="2019-02-14T17:11:00Z"/>
+        </w:rPr>
+      </w:pPr>
+      <w:ins w:id="95" w:author="quinton halliday" w:date="2019-02-14T17:11:00Z">
+        <w:r>
+          <w:rPr>
+            <w:noProof/>
+          </w:rPr>
+          <w:drawing>
+            <wp:inline distT="0" distB="0" distL="0" distR="0" wp14:anchorId="56B5D884" wp14:editId="298D23FA">
+              <wp:extent cx="5943600" cy="1880235"/>
+              <wp:effectExtent l="0" t="0" r="0" b="5715"/>
+              <wp:docPr id="3" name="Picture 3"/>
+              <wp:cNvGraphicFramePr>
+                <a:graphicFrameLocks xmlns:a="http://schemas.openxmlformats.org/drawingml/2006/main" noChangeAspect="1"/>
+              </wp:cNvGraphicFramePr>
+              <a:graphic xmlns:a="http://schemas.openxmlformats.org/drawingml/2006/main">
+                <a:graphicData uri="http://schemas.openxmlformats.org/drawingml/2006/picture">
+                  <pic:pic xmlns:pic="http://schemas.openxmlformats.org/drawingml/2006/picture">
+                    <pic:nvPicPr>
+                      <pic:cNvPr id="1" name=""/>
+                      <pic:cNvPicPr/>
+                    </pic:nvPicPr>
+                    <pic:blipFill>
+                      <a:blip r:embed="rId11"/>
+                      <a:stretch>
+                        <a:fillRect/>
+                      </a:stretch>
+                    </pic:blipFill>
+                    <pic:spPr>
+                      <a:xfrm>
+                        <a:off x="0" y="0"/>
+                        <a:ext cx="5943600" cy="1880235"/>
+                      </a:xfrm>
+                      <a:prstGeom prst="rect">
+                        <a:avLst/>
+                      </a:prstGeom>
+                    </pic:spPr>
+                  </pic:pic>
+                </a:graphicData>
+              </a:graphic>
+            </wp:inline>
+          </w:drawing>
+        </w:r>
+      </w:ins>
+    </w:p>
+    <w:p>
+      <w:pPr>
+        <w:rPr>
+          <w:ins w:id="96" w:author="quinton halliday" w:date="2019-02-14T17:11:00Z"/>
+        </w:rPr>
+      </w:pPr>
+    </w:p>
+    <w:p>
+      <w:pPr>
+        <w:rPr>
+          <w:ins w:id="97" w:author="quinton halliday" w:date="2019-02-14T17:22:00Z"/>
+        </w:rPr>
+      </w:pPr>
+      <w:ins w:id="98" w:author="quinton halliday" w:date="2019-02-14T17:11:00Z">
+        <w:r>
+          <w:t>From the feedba</w:t>
+        </w:r>
+      </w:ins>
+      <w:ins w:id="99" w:author="quinton halliday" w:date="2019-02-14T17:12:00Z">
+        <w:r>
+          <w:t>ck we got, Tom is to cute, he should be scary if he is an en</w:t>
+        </w:r>
+      </w:ins>
+      <w:ins w:id="100" w:author="quinton halliday" w:date="2019-02-14T17:13:00Z">
+        <w:r>
+          <w:t xml:space="preserve">emy. The game is </w:t>
+        </w:r>
+        <w:proofErr w:type="gramStart"/>
+        <w:r>
+          <w:t>enjoyable</w:t>
+        </w:r>
+        <w:proofErr w:type="gramEnd"/>
+        <w:r>
+          <w:t xml:space="preserve"> and the </w:t>
+        </w:r>
+      </w:ins>
+      <w:ins w:id="101" w:author="quinton halliday" w:date="2019-02-14T17:16:00Z">
+        <w:r>
+          <w:t>testers seemed to enjoy it for the most part.</w:t>
+        </w:r>
+      </w:ins>
+    </w:p>
+    <w:p>
+      <w:pPr>
+        <w:rPr>
+          <w:ins w:id="102" w:author="quinton halliday" w:date="2019-02-14T17:22:00Z"/>
+        </w:rPr>
+      </w:pPr>
+    </w:p>
+    <w:p>
+      <w:pPr>
+        <w:rPr>
+          <w:ins w:id="103" w:author="quinton halliday" w:date="2019-02-14T17:23:00Z"/>
+        </w:rPr>
+      </w:pPr>
+      <w:ins w:id="104" w:author="quinton halliday" w:date="2019-02-14T17:22:00Z">
+        <w:r>
+          <w:t>Bugs found</w:t>
+        </w:r>
+      </w:ins>
+    </w:p>
+    <w:p>
+      <w:pPr>
+        <w:rPr>
+          <w:ins w:id="105" w:author="quinton halliday" w:date="2019-02-14T17:23:00Z"/>
+        </w:rPr>
+      </w:pPr>
+    </w:p>
+    <w:p>
+      <w:pPr>
+        <w:rPr>
+          <w:ins w:id="106" w:author="quinton halliday" w:date="2019-02-14T17:24:00Z"/>
+        </w:rPr>
+      </w:pPr>
+      <w:ins w:id="107" w:author="quinton halliday" w:date="2019-02-14T17:23:00Z">
+        <w:r>
+          <w:t>If you spam space while game is paused</w:t>
+        </w:r>
+      </w:ins>
+      <w:ins w:id="108" w:author="quinton halliday" w:date="2019-02-14T17:24:00Z">
+        <w:r>
+          <w:t>, you can charge jumps (fixed)</w:t>
+        </w:r>
+      </w:ins>
+    </w:p>
+    <w:p>
+      <w:pPr>
+        <w:rPr>
+          <w:ins w:id="109" w:author="quinton halliday" w:date="2019-02-14T17:24:00Z"/>
+        </w:rPr>
+      </w:pPr>
+      <w:ins w:id="110" w:author="quinton halliday" w:date="2019-02-14T17:24:00Z">
+        <w:r>
+          <w:lastRenderedPageBreak/>
+          <w:t xml:space="preserve">If </w:t>
+        </w:r>
+        <w:proofErr w:type="gramStart"/>
+        <w:r>
+          <w:t>you</w:t>
+        </w:r>
+        <w:proofErr w:type="gramEnd"/>
+        <w:r>
+          <w:t xml:space="preserve"> ragdoll between street and sidewalk, you fall through the floor. </w:t>
+        </w:r>
+        <w:r>
+          <w:t>(couldn’t replicate for testing)</w:t>
+        </w:r>
+      </w:ins>
+    </w:p>
+    <w:p>
+      <w:pPr>
+        <w:rPr>
+          <w:ins w:id="111" w:author="quinton halliday" w:date="2019-02-14T17:25:00Z"/>
+        </w:rPr>
+      </w:pPr>
+    </w:p>
+    <w:p>
+      <w:pPr>
+        <w:rPr>
+          <w:ins w:id="112" w:author="quinton halliday" w:date="2019-02-14T17:28:00Z"/>
+        </w:rPr>
+      </w:pPr>
+      <w:ins w:id="113" w:author="quinton halliday" w:date="2019-02-14T17:28:00Z">
+        <w:r>
+          <w:t>Still tracking</w:t>
+        </w:r>
+      </w:ins>
+    </w:p>
+    <w:p/>
+    <w:p>
+      <w:pPr>
+        <w:rPr>
+          <w:ins w:id="114" w:author="quinton halliday" w:date="2019-01-23T16:28:00Z"/>
+        </w:rPr>
+        <w:pPrChange w:id="115" w:author="quinton halliday" w:date="2019-02-14T17:05:00Z">
           <w:pPr/>
         </w:pPrChange>
       </w:pPr>
-      <w:ins w:id="87" w:author="quinton halliday" w:date="2019-01-23T16:27:00Z">
-        <w:r>
-          <w:t xml:space="preserve">When playing the game do any bugs </w:t>
-        </w:r>
-      </w:ins>
-      <w:ins w:id="88" w:author="quinton halliday" w:date="2019-01-23T16:28:00Z">
-        <w:r>
-          <w:t>crop up? Is it repeatable? What caused it?</w:t>
-        </w:r>
-      </w:ins>
+      <w:r>
+        <w:t>Bug #16</w:t>
+      </w:r>
+    </w:p>
+    <w:p>
+      <w:r>
+        <w:rPr>
+          <w:rFonts w:ascii="Segoe UI" w:hAnsi="Segoe UI" w:cs="Segoe UI"/>
+          <w:color w:val="586069"/>
+          <w:sz w:val="21"/>
+          <w:szCs w:val="21"/>
+          <w:shd w:val="clear" w:color="auto" w:fill="FFFFFF"/>
+        </w:rPr>
+        <w:t xml:space="preserve">Both levels are VERY </w:t>
+      </w:r>
+      <w:proofErr w:type="spellStart"/>
+      <w:r>
+        <w:rPr>
+          <w:rFonts w:ascii="Segoe UI" w:hAnsi="Segoe UI" w:cs="Segoe UI"/>
+          <w:color w:val="586069"/>
+          <w:sz w:val="21"/>
+          <w:szCs w:val="21"/>
+          <w:shd w:val="clear" w:color="auto" w:fill="FFFFFF"/>
+        </w:rPr>
+        <w:t>lag</w:t>
+      </w:r>
+      <w:bookmarkStart w:id="116" w:name="_GoBack"/>
+      <w:bookmarkEnd w:id="116"/>
+      <w:r>
+        <w:rPr>
+          <w:rFonts w:ascii="Segoe UI" w:hAnsi="Segoe UI" w:cs="Segoe UI"/>
+          <w:color w:val="586069"/>
+          <w:sz w:val="21"/>
+          <w:szCs w:val="21"/>
+          <w:shd w:val="clear" w:color="auto" w:fill="FFFFFF"/>
+        </w:rPr>
+        <w:t>gy</w:t>
+      </w:r>
+      <w:proofErr w:type="spellEnd"/>
+      <w:r>
+        <w:rPr>
+          <w:rFonts w:ascii="Segoe UI" w:hAnsi="Segoe UI" w:cs="Segoe UI"/>
+          <w:color w:val="586069"/>
+          <w:sz w:val="21"/>
+          <w:szCs w:val="21"/>
+          <w:shd w:val="clear" w:color="auto" w:fill="FFFFFF"/>
+        </w:rPr>
+        <w:t xml:space="preserve"> on some machines; high-polygon models need to be optimized</w:t>
+      </w:r>
+    </w:p>
+    <w:p>
+      <w:r>
+        <w:t>Bug #1</w:t>
+      </w:r>
+      <w:r>
+        <w:t>7</w:t>
+      </w:r>
+    </w:p>
+    <w:p>
+      <w:pPr>
+        <w:rPr>
+          <w:ins w:id="117" w:author="quinton halliday" w:date="2019-01-23T16:28:00Z"/>
+        </w:rPr>
+      </w:pPr>
+      <w:r>
+        <w:t>Spud moves inconsistently on slopes (Fixed)</w:t>
+      </w:r>
+    </w:p>
+    <w:p>
+      <w:r>
+        <w:t>Bug #1</w:t>
+      </w:r>
+      <w:r>
+        <w:t>8</w:t>
+      </w:r>
+    </w:p>
+    <w:p>
+      <w:pPr>
+        <w:rPr>
+          <w:ins w:id="118" w:author="quinton halliday" w:date="2019-01-23T16:28:00Z"/>
+        </w:rPr>
+      </w:pPr>
+      <w:r>
+        <w:t>Misplaced occlusion portals on fences</w:t>
+      </w:r>
+    </w:p>
+    <w:p>
+      <w:r>
+        <w:t>Bug #1</w:t>
+      </w:r>
+      <w:r>
+        <w:t>9</w:t>
+      </w:r>
+    </w:p>
+    <w:p>
+      <w:pPr>
+        <w:rPr>
+          <w:ins w:id="119" w:author="quinton halliday" w:date="2019-01-23T16:28:00Z"/>
+        </w:rPr>
+      </w:pPr>
+      <w:r>
+        <w:t>Spud ragdoll may throw you into the void</w:t>
+      </w:r>
+    </w:p>
+    <w:p>
+      <w:r>
+        <w:t>Bug #</w:t>
+      </w:r>
+      <w:r>
+        <w:t>22</w:t>
+      </w:r>
+    </w:p>
+    <w:p>
+      <w:pPr>
+        <w:rPr>
+          <w:ins w:id="120" w:author="quinton halliday" w:date="2019-01-23T16:28:00Z"/>
+        </w:rPr>
+      </w:pPr>
+      <w:r>
+        <w:t xml:space="preserve">Sidewalks are </w:t>
+      </w:r>
+      <w:proofErr w:type="spellStart"/>
+      <w:r>
+        <w:t>artifacting</w:t>
+      </w:r>
+      <w:proofErr w:type="spellEnd"/>
+    </w:p>
+    <w:p>
+      <w:r>
+        <w:t>Bug #</w:t>
+      </w:r>
+      <w:r>
+        <w:t>23</w:t>
+      </w:r>
+    </w:p>
+    <w:p>
+      <w:r>
+        <w:t>Enemy Toms attack doesn’t always trigger on time</w:t>
+      </w:r>
     </w:p>
     <w:p/>
     <w:p>
       <w:pPr>
         <w:rPr>
-          <w:moveFrom w:id="89" w:author="quinton halliday" w:date="2019-01-23T18:35:00Z"/>
-        </w:rPr>
-      </w:pPr>
-      <w:moveFromRangeStart w:id="90" w:author="quinton halliday" w:date="2019-01-23T18:35:00Z" w:name="move536031833"/>
-      <w:moveFrom w:id="91" w:author="quinton halliday" w:date="2019-01-23T18:35:00Z">
-        <w:ins w:id="92" w:author="Julian Buettgenback" w:date="2019-01-23T18:22:00Z">
+          <w:moveFrom w:id="121" w:author="quinton halliday" w:date="2019-01-23T18:35:00Z"/>
+        </w:rPr>
+      </w:pPr>
+      <w:moveFromRangeStart w:id="122" w:author="quinton halliday" w:date="2019-01-23T18:35:00Z" w:name="move536031833"/>
+      <w:moveFrom w:id="123" w:author="quinton halliday" w:date="2019-01-23T18:35:00Z">
+        <w:ins w:id="124" w:author="Julian Buettgenback" w:date="2019-01-23T18:22:00Z">
           <w:r>
             <w:t xml:space="preserve">How experienced are you with playing stealth </w:t>
           </w:r>
@@ -717,34 +1158,34 @@
     <w:p>
       <w:pPr>
         <w:rPr>
-          <w:ins w:id="93" w:author="Julian Buettgenback" w:date="2019-01-23T18:23:00Z"/>
-        </w:rPr>
-      </w:pPr>
-      <w:moveFrom w:id="94" w:author="quinton halliday" w:date="2019-01-23T18:35:00Z">
-        <w:ins w:id="95" w:author="Julian Buettgenback" w:date="2019-01-23T18:22:00Z">
+          <w:ins w:id="125" w:author="Julian Buettgenback" w:date="2019-01-23T18:23:00Z"/>
+        </w:rPr>
+      </w:pPr>
+      <w:moveFrom w:id="126" w:author="quinton halliday" w:date="2019-01-23T18:35:00Z">
+        <w:ins w:id="127" w:author="Julian Buettgenback" w:date="2019-01-23T18:22:00Z">
           <w:r>
             <w:t>games? Beginner, Average, Master</w:t>
           </w:r>
         </w:ins>
       </w:moveFrom>
-      <w:moveFromRangeEnd w:id="90"/>
-    </w:p>
-    <w:p>
-      <w:pPr>
-        <w:rPr>
-          <w:ins w:id="96" w:author="Julian Buettgenback" w:date="2019-01-23T18:23:00Z"/>
-        </w:rPr>
-      </w:pPr>
-    </w:p>
-    <w:p>
-      <w:pPr>
-        <w:rPr>
-          <w:ins w:id="97" w:author="Julian Buettgenback" w:date="2019-01-23T18:23:00Z"/>
-          <w:del w:id="98" w:author="quinton halliday" w:date="2019-01-24T17:23:00Z"/>
-        </w:rPr>
-      </w:pPr>
-      <w:ins w:id="99" w:author="Julian Buettgenback" w:date="2019-01-23T18:23:00Z">
-        <w:del w:id="100" w:author="quinton halliday" w:date="2019-01-24T17:23:00Z">
+      <w:moveFromRangeEnd w:id="122"/>
+    </w:p>
+    <w:p>
+      <w:pPr>
+        <w:rPr>
+          <w:ins w:id="128" w:author="Julian Buettgenback" w:date="2019-01-23T18:23:00Z"/>
+        </w:rPr>
+      </w:pPr>
+    </w:p>
+    <w:p>
+      <w:pPr>
+        <w:rPr>
+          <w:ins w:id="129" w:author="Julian Buettgenback" w:date="2019-01-23T18:23:00Z"/>
+          <w:del w:id="130" w:author="quinton halliday" w:date="2019-01-24T17:23:00Z"/>
+        </w:rPr>
+      </w:pPr>
+      <w:ins w:id="131" w:author="Julian Buettgenback" w:date="2019-01-23T18:23:00Z">
+        <w:del w:id="132" w:author="quinton halliday" w:date="2019-01-24T17:23:00Z">
           <w:r>
             <w:delText xml:space="preserve">Were the enemies too easy? Too Hard? </w:delText>
           </w:r>
@@ -754,11 +1195,11 @@
     <w:p>
       <w:pPr>
         <w:rPr>
-          <w:del w:id="101" w:author="quinton halliday" w:date="2019-01-24T17:22:00Z"/>
-        </w:rPr>
-      </w:pPr>
-      <w:ins w:id="102" w:author="Julian Buettgenback" w:date="2019-01-23T18:23:00Z">
-        <w:del w:id="103" w:author="quinton halliday" w:date="2019-01-24T17:23:00Z">
+          <w:del w:id="133" w:author="quinton halliday" w:date="2019-01-24T17:22:00Z"/>
+        </w:rPr>
+      </w:pPr>
+      <w:ins w:id="134" w:author="Julian Buettgenback" w:date="2019-01-23T18:23:00Z">
+        <w:del w:id="135" w:author="quinton halliday" w:date="2019-01-24T17:23:00Z">
           <w:r>
             <w:delText>In one word describe how the enemies made you feel.</w:delText>
           </w:r>
@@ -768,20 +1209,20 @@
     <w:p>
       <w:pPr>
         <w:rPr>
-          <w:ins w:id="104" w:author="Julian Buettgenback" w:date="2019-01-23T18:24:00Z"/>
-          <w:del w:id="105" w:author="quinton halliday" w:date="2019-01-24T17:22:00Z"/>
-        </w:rPr>
-      </w:pPr>
-    </w:p>
-    <w:p>
-      <w:pPr>
-        <w:rPr>
-          <w:ins w:id="106" w:author="Julian Buettgenback" w:date="2019-01-23T18:24:00Z"/>
-          <w:del w:id="107" w:author="quinton halliday" w:date="2019-01-24T17:23:00Z"/>
-        </w:rPr>
-      </w:pPr>
-      <w:ins w:id="108" w:author="Julian Buettgenback" w:date="2019-01-23T18:24:00Z">
-        <w:del w:id="109" w:author="quinton halliday" w:date="2019-01-24T17:23:00Z">
+          <w:ins w:id="136" w:author="Julian Buettgenback" w:date="2019-01-23T18:24:00Z"/>
+          <w:del w:id="137" w:author="quinton halliday" w:date="2019-01-24T17:22:00Z"/>
+        </w:rPr>
+      </w:pPr>
+    </w:p>
+    <w:p>
+      <w:pPr>
+        <w:rPr>
+          <w:ins w:id="138" w:author="Julian Buettgenback" w:date="2019-01-23T18:24:00Z"/>
+          <w:del w:id="139" w:author="quinton halliday" w:date="2019-01-24T17:23:00Z"/>
+        </w:rPr>
+      </w:pPr>
+      <w:ins w:id="140" w:author="Julian Buettgenback" w:date="2019-01-23T18:24:00Z">
+        <w:del w:id="141" w:author="quinton halliday" w:date="2019-01-24T17:23:00Z">
           <w:r>
             <w:delText>What would make the city feel more desolate?</w:delText>
           </w:r>
@@ -791,20 +1232,20 @@
     <w:p>
       <w:pPr>
         <w:rPr>
-          <w:ins w:id="110" w:author="Julian Buettgenback" w:date="2019-01-23T18:24:00Z"/>
-          <w:del w:id="111" w:author="quinton halliday" w:date="2019-01-24T17:22:00Z"/>
-        </w:rPr>
-      </w:pPr>
-    </w:p>
-    <w:p>
-      <w:pPr>
-        <w:rPr>
-          <w:ins w:id="112" w:author="Julian Buettgenback" w:date="2019-01-23T18:24:00Z"/>
-          <w:del w:id="113" w:author="quinton halliday" w:date="2019-01-24T17:23:00Z"/>
-        </w:rPr>
-      </w:pPr>
-      <w:ins w:id="114" w:author="Julian Buettgenback" w:date="2019-01-23T18:24:00Z">
-        <w:del w:id="115" w:author="quinton halliday" w:date="2019-01-24T17:23:00Z">
+          <w:ins w:id="142" w:author="Julian Buettgenback" w:date="2019-01-23T18:24:00Z"/>
+          <w:del w:id="143" w:author="quinton halliday" w:date="2019-01-24T17:22:00Z"/>
+        </w:rPr>
+      </w:pPr>
+    </w:p>
+    <w:p>
+      <w:pPr>
+        <w:rPr>
+          <w:ins w:id="144" w:author="Julian Buettgenback" w:date="2019-01-23T18:24:00Z"/>
+          <w:del w:id="145" w:author="quinton halliday" w:date="2019-01-24T17:23:00Z"/>
+        </w:rPr>
+      </w:pPr>
+      <w:ins w:id="146" w:author="Julian Buettgenback" w:date="2019-01-23T18:24:00Z">
+        <w:del w:id="147" w:author="quinton halliday" w:date="2019-01-24T17:23:00Z">
           <w:r>
             <w:delText>After making it to your grave, how did you feel?</w:delText>
           </w:r>
@@ -814,20 +1255,20 @@
     <w:p>
       <w:pPr>
         <w:rPr>
-          <w:ins w:id="116" w:author="Julian Buettgenback" w:date="2019-01-23T18:24:00Z"/>
-          <w:del w:id="117" w:author="quinton halliday" w:date="2019-01-24T17:22:00Z"/>
-        </w:rPr>
-      </w:pPr>
-    </w:p>
-    <w:p>
-      <w:pPr>
-        <w:rPr>
-          <w:ins w:id="118" w:author="Julian Buettgenback" w:date="2019-01-23T18:23:00Z"/>
-          <w:del w:id="119" w:author="quinton halliday" w:date="2019-01-24T17:23:00Z"/>
-        </w:rPr>
-      </w:pPr>
-      <w:ins w:id="120" w:author="Julian Buettgenback" w:date="2019-01-23T18:24:00Z">
-        <w:del w:id="121" w:author="quinton halliday" w:date="2019-01-24T17:23:00Z">
+          <w:ins w:id="148" w:author="Julian Buettgenback" w:date="2019-01-23T18:24:00Z"/>
+          <w:del w:id="149" w:author="quinton halliday" w:date="2019-01-24T17:22:00Z"/>
+        </w:rPr>
+      </w:pPr>
+    </w:p>
+    <w:p>
+      <w:pPr>
+        <w:rPr>
+          <w:ins w:id="150" w:author="Julian Buettgenback" w:date="2019-01-23T18:23:00Z"/>
+          <w:del w:id="151" w:author="quinton halliday" w:date="2019-01-24T17:23:00Z"/>
+        </w:rPr>
+      </w:pPr>
+      <w:ins w:id="152" w:author="Julian Buettgenback" w:date="2019-01-23T18:24:00Z">
+        <w:del w:id="153" w:author="quinton halliday" w:date="2019-01-24T17:23:00Z">
           <w:r>
             <w:delText xml:space="preserve">Describe your overall experience in one sentence. </w:delText>
           </w:r>
@@ -837,31 +1278,31 @@
     <w:p>
       <w:pPr>
         <w:rPr>
-          <w:ins w:id="122" w:author="Julian Buettgenback" w:date="2019-01-23T18:22:00Z"/>
-        </w:rPr>
-      </w:pPr>
-    </w:p>
-    <w:p>
-      <w:pPr>
-        <w:rPr>
-          <w:ins w:id="123" w:author="Julian Buettgenback" w:date="2019-01-23T18:22:00Z"/>
-        </w:rPr>
-      </w:pPr>
-    </w:p>
-    <w:p>
-      <w:pPr>
-        <w:rPr>
-          <w:del w:id="124" w:author="quinton halliday" w:date="2019-01-16T16:35:00Z"/>
-        </w:rPr>
-      </w:pPr>
-    </w:p>
-    <w:p>
-      <w:pPr>
-        <w:rPr>
-          <w:del w:id="125" w:author="quinton halliday" w:date="2019-01-16T16:35:00Z"/>
-        </w:rPr>
-      </w:pPr>
-      <w:del w:id="126" w:author="quinton halliday" w:date="2019-01-16T16:35:00Z">
+          <w:ins w:id="154" w:author="Julian Buettgenback" w:date="2019-01-23T18:22:00Z"/>
+        </w:rPr>
+      </w:pPr>
+    </w:p>
+    <w:p>
+      <w:pPr>
+        <w:rPr>
+          <w:ins w:id="155" w:author="Julian Buettgenback" w:date="2019-01-23T18:22:00Z"/>
+        </w:rPr>
+      </w:pPr>
+    </w:p>
+    <w:p>
+      <w:pPr>
+        <w:rPr>
+          <w:del w:id="156" w:author="quinton halliday" w:date="2019-01-16T16:35:00Z"/>
+        </w:rPr>
+      </w:pPr>
+    </w:p>
+    <w:p>
+      <w:pPr>
+        <w:rPr>
+          <w:del w:id="157" w:author="quinton halliday" w:date="2019-01-16T16:35:00Z"/>
+        </w:rPr>
+      </w:pPr>
+      <w:del w:id="158" w:author="quinton halliday" w:date="2019-01-16T16:35:00Z">
         <w:r>
           <w:delText>Test results</w:delText>
         </w:r>
@@ -870,12 +1311,12 @@
     <w:p>
       <w:pPr>
         <w:rPr>
-          <w:del w:id="127" w:author="quinton halliday" w:date="2019-01-16T16:35:00Z"/>
-        </w:rPr>
-      </w:pPr>
-    </w:p>
-    <w:p>
-      <w:del w:id="128" w:author="quinton halliday" w:date="2019-01-16T16:35:00Z">
+          <w:del w:id="159" w:author="quinton halliday" w:date="2019-01-16T16:35:00Z"/>
+        </w:rPr>
+      </w:pPr>
+    </w:p>
+    <w:p>
+      <w:del w:id="160" w:author="quinton halliday" w:date="2019-01-16T16:35:00Z">
         <w:r>
           <w:delText>Bug discovered- when you crouch and tap the ‘w’ key, you will still move when crouching, even when you aren’t pressing the movement key</w:delText>
         </w:r>
@@ -2299,4 +2740,16 @@
     </a:ext>
   </a:extLst>
 </a:theme>
+</file>
+
+<file path=customXml/item1.xml><?xml version="1.0" encoding="utf-8"?>
+<b:Sources xmlns:b="http://schemas.openxmlformats.org/officeDocument/2006/bibliography" xmlns="http://schemas.openxmlformats.org/officeDocument/2006/bibliography" SelectedStyle="\APASixthEditionOfficeOnline.xsl" StyleName="APA" Version="6"/>
+</file>
+
+<file path=customXml/itemProps1.xml><?xml version="1.0" encoding="utf-8"?>
+<ds:datastoreItem xmlns:ds="http://schemas.openxmlformats.org/officeDocument/2006/customXml" ds:itemID="{ECB8C16A-D0B3-413A-8816-CC6FB0723004}">
+  <ds:schemaRefs>
+    <ds:schemaRef ds:uri="http://schemas.openxmlformats.org/officeDocument/2006/bibliography"/>
+  </ds:schemaRefs>
+</ds:datastoreItem>
 </file>
</xml_diff>

<commit_message>
Readded the testing plan with a new bug.
</commit_message>
<xml_diff>
--- a/documentation/Test_plan_for_brains.docx
+++ b/documentation/Test_plan_for_brains.docx
@@ -916,42 +916,48 @@
           <w:ins w:id="103" w:author="quinton halliday" w:date="2019-02-14T17:23:00Z"/>
         </w:rPr>
       </w:pPr>
+      <w:r>
+        <w:t xml:space="preserve">New </w:t>
+      </w:r>
       <w:ins w:id="104" w:author="quinton halliday" w:date="2019-02-14T17:22:00Z">
         <w:r>
-          <w:t>Bugs found</w:t>
-        </w:r>
-      </w:ins>
-    </w:p>
-    <w:p>
-      <w:pPr>
-        <w:rPr>
-          <w:ins w:id="105" w:author="quinton halliday" w:date="2019-02-14T17:23:00Z"/>
-        </w:rPr>
-      </w:pPr>
-    </w:p>
-    <w:p>
-      <w:pPr>
-        <w:rPr>
-          <w:ins w:id="106" w:author="quinton halliday" w:date="2019-02-14T17:24:00Z"/>
-        </w:rPr>
-      </w:pPr>
-      <w:ins w:id="107" w:author="quinton halliday" w:date="2019-02-14T17:23:00Z">
+          <w:t xml:space="preserve">Bugs </w:t>
+        </w:r>
+      </w:ins>
+      <w:r>
+        <w:t>F</w:t>
+      </w:r>
+      <w:ins w:id="105" w:author="quinton halliday" w:date="2019-02-14T17:22:00Z">
+        <w:r>
+          <w:t>ound</w:t>
+        </w:r>
+      </w:ins>
+    </w:p>
+    <w:p>
+      <w:pPr>
+        <w:rPr>
+          <w:ins w:id="106" w:author="quinton halliday" w:date="2019-02-14T17:23:00Z"/>
+        </w:rPr>
+      </w:pPr>
+    </w:p>
+    <w:p>
+      <w:pPr>
+        <w:rPr>
+          <w:ins w:id="107" w:author="quinton halliday" w:date="2019-02-14T17:24:00Z"/>
+        </w:rPr>
+      </w:pPr>
+      <w:ins w:id="108" w:author="quinton halliday" w:date="2019-02-14T17:23:00Z">
         <w:r>
           <w:t>If you spam space while game is paused</w:t>
         </w:r>
       </w:ins>
-      <w:ins w:id="108" w:author="quinton halliday" w:date="2019-02-14T17:24:00Z">
+      <w:ins w:id="109" w:author="quinton halliday" w:date="2019-02-14T17:24:00Z">
         <w:r>
           <w:t>, you can charge jumps (fixed)</w:t>
         </w:r>
       </w:ins>
     </w:p>
     <w:p>
-      <w:pPr>
-        <w:rPr>
-          <w:ins w:id="109" w:author="quinton halliday" w:date="2019-02-14T17:24:00Z"/>
-        </w:rPr>
-      </w:pPr>
       <w:ins w:id="110" w:author="quinton halliday" w:date="2019-02-14T17:24:00Z">
         <w:r>
           <w:lastRenderedPageBreak/>
@@ -970,34 +976,66 @@
         </w:r>
       </w:ins>
     </w:p>
-    <w:p>
-      <w:pPr>
-        <w:rPr>
-          <w:ins w:id="111" w:author="quinton halliday" w:date="2019-02-14T17:25:00Z"/>
-        </w:rPr>
-      </w:pPr>
-    </w:p>
-    <w:p>
-      <w:pPr>
-        <w:rPr>
-          <w:ins w:id="112" w:author="quinton halliday" w:date="2019-02-14T17:28:00Z"/>
-        </w:rPr>
-      </w:pPr>
-      <w:ins w:id="113" w:author="quinton halliday" w:date="2019-02-14T17:28:00Z">
-        <w:r>
-          <w:t>Still tracking</w:t>
-        </w:r>
-      </w:ins>
-    </w:p>
     <w:p/>
     <w:p>
-      <w:pPr>
-        <w:rPr>
-          <w:ins w:id="114" w:author="quinton halliday" w:date="2019-01-23T16:28:00Z"/>
-        </w:rPr>
-        <w:pPrChange w:id="115" w:author="quinton halliday" w:date="2019-02-14T17:05:00Z">
-          <w:pPr/>
-        </w:pPrChange>
+      <w:proofErr w:type="spellStart"/>
+      <w:r>
+        <w:t>Ragdolling</w:t>
+      </w:r>
+      <w:proofErr w:type="spellEnd"/>
+      <w:r>
+        <w:t xml:space="preserve"> can cause spud to fly</w:t>
+      </w:r>
+      <w:bookmarkStart w:id="111" w:name="_GoBack"/>
+      <w:bookmarkEnd w:id="111"/>
+    </w:p>
+    <w:p/>
+    <w:p>
+      <w:pPr>
+        <w:rPr>
+          <w:ins w:id="112" w:author="quinton halliday" w:date="2019-02-14T17:24:00Z"/>
+        </w:rPr>
+      </w:pPr>
+    </w:p>
+    <w:p>
+      <w:pPr>
+        <w:rPr>
+          <w:ins w:id="113" w:author="quinton halliday" w:date="2019-02-14T17:25:00Z"/>
+        </w:rPr>
+      </w:pPr>
+    </w:p>
+    <w:p>
+      <w:pPr>
+        <w:rPr>
+          <w:ins w:id="114" w:author="quinton halliday" w:date="2019-02-14T17:28:00Z"/>
+        </w:rPr>
+      </w:pPr>
+      <w:r>
+        <w:t xml:space="preserve">Bugs </w:t>
+      </w:r>
+      <w:ins w:id="115" w:author="quinton halliday" w:date="2019-02-14T17:28:00Z">
+        <w:r>
+          <w:t xml:space="preserve">Still </w:t>
+        </w:r>
+      </w:ins>
+      <w:r>
+        <w:t xml:space="preserve">being </w:t>
+      </w:r>
+      <w:ins w:id="116" w:author="quinton halliday" w:date="2019-02-14T17:28:00Z">
+        <w:r>
+          <w:t>track</w:t>
+        </w:r>
+      </w:ins>
+      <w:r>
+        <w:t>ed</w:t>
+      </w:r>
+    </w:p>
+    <w:p/>
+    <w:p>
+      <w:pPr>
+        <w:rPr>
+          <w:ins w:id="117" w:author="quinton halliday" w:date="2019-01-23T16:28:00Z"/>
+        </w:rPr>
       </w:pPr>
       <w:r>
         <w:t>Bug #16</w:t>
@@ -1023,10 +1061,9 @@
           <w:szCs w:val="21"/>
           <w:shd w:val="clear" w:color="auto" w:fill="FFFFFF"/>
         </w:rPr>
-        <w:t>lag</w:t>
-      </w:r>
-      <w:bookmarkStart w:id="116" w:name="_GoBack"/>
-      <w:bookmarkEnd w:id="116"/>
+        <w:t>laggy</w:t>
+      </w:r>
+      <w:proofErr w:type="spellEnd"/>
       <w:r>
         <w:rPr>
           <w:rFonts w:ascii="Segoe UI" w:hAnsi="Segoe UI" w:cs="Segoe UI"/>
@@ -1035,103 +1072,77 @@
           <w:szCs w:val="21"/>
           <w:shd w:val="clear" w:color="auto" w:fill="FFFFFF"/>
         </w:rPr>
-        <w:t>gy</w:t>
+        <w:t xml:space="preserve"> on some machines; high-polygon models need to be optimized</w:t>
+      </w:r>
+    </w:p>
+    <w:p>
+      <w:r>
+        <w:t>Bug #17</w:t>
+      </w:r>
+    </w:p>
+    <w:p>
+      <w:pPr>
+        <w:rPr>
+          <w:ins w:id="118" w:author="quinton halliday" w:date="2019-01-23T16:28:00Z"/>
+        </w:rPr>
+      </w:pPr>
+      <w:r>
+        <w:t>Spud moves inconsistently on slopes (Fixed)</w:t>
+      </w:r>
+    </w:p>
+    <w:p>
+      <w:r>
+        <w:t>Bug #18</w:t>
+      </w:r>
+    </w:p>
+    <w:p>
+      <w:pPr>
+        <w:rPr>
+          <w:ins w:id="119" w:author="quinton halliday" w:date="2019-01-23T16:28:00Z"/>
+        </w:rPr>
+      </w:pPr>
+      <w:r>
+        <w:t>Misplaced occlusion portals on fences</w:t>
+      </w:r>
+    </w:p>
+    <w:p>
+      <w:r>
+        <w:t>Bug #19</w:t>
+      </w:r>
+    </w:p>
+    <w:p>
+      <w:pPr>
+        <w:rPr>
+          <w:ins w:id="120" w:author="quinton halliday" w:date="2019-01-23T16:28:00Z"/>
+        </w:rPr>
+      </w:pPr>
+      <w:r>
+        <w:t>Spud ragdoll may throw you into the void</w:t>
+      </w:r>
+    </w:p>
+    <w:p>
+      <w:r>
+        <w:t>Bug #22</w:t>
+      </w:r>
+    </w:p>
+    <w:p>
+      <w:pPr>
+        <w:rPr>
+          <w:ins w:id="121" w:author="quinton halliday" w:date="2019-01-23T16:28:00Z"/>
+        </w:rPr>
+      </w:pPr>
+      <w:r>
+        <w:t xml:space="preserve">Sidewalks are </w:t>
+      </w:r>
+      <w:proofErr w:type="spellStart"/>
+      <w:r>
+        <w:t>artifacting</w:t>
       </w:r>
       <w:proofErr w:type="spellEnd"/>
-      <w:r>
-        <w:rPr>
-          <w:rFonts w:ascii="Segoe UI" w:hAnsi="Segoe UI" w:cs="Segoe UI"/>
-          <w:color w:val="586069"/>
-          <w:sz w:val="21"/>
-          <w:szCs w:val="21"/>
-          <w:shd w:val="clear" w:color="auto" w:fill="FFFFFF"/>
-        </w:rPr>
-        <w:t xml:space="preserve"> on some machines; high-polygon models need to be optimized</w:t>
-      </w:r>
-    </w:p>
-    <w:p>
-      <w:r>
-        <w:t>Bug #1</w:t>
-      </w:r>
-      <w:r>
-        <w:t>7</w:t>
-      </w:r>
-    </w:p>
-    <w:p>
-      <w:pPr>
-        <w:rPr>
-          <w:ins w:id="117" w:author="quinton halliday" w:date="2019-01-23T16:28:00Z"/>
-        </w:rPr>
-      </w:pPr>
-      <w:r>
-        <w:t>Spud moves inconsistently on slopes (Fixed)</w:t>
-      </w:r>
-    </w:p>
-    <w:p>
-      <w:r>
-        <w:t>Bug #1</w:t>
-      </w:r>
-      <w:r>
-        <w:t>8</w:t>
-      </w:r>
-    </w:p>
-    <w:p>
-      <w:pPr>
-        <w:rPr>
-          <w:ins w:id="118" w:author="quinton halliday" w:date="2019-01-23T16:28:00Z"/>
-        </w:rPr>
-      </w:pPr>
-      <w:r>
-        <w:t>Misplaced occlusion portals on fences</w:t>
-      </w:r>
-    </w:p>
-    <w:p>
-      <w:r>
-        <w:t>Bug #1</w:t>
-      </w:r>
-      <w:r>
-        <w:t>9</w:t>
-      </w:r>
-    </w:p>
-    <w:p>
-      <w:pPr>
-        <w:rPr>
-          <w:ins w:id="119" w:author="quinton halliday" w:date="2019-01-23T16:28:00Z"/>
-        </w:rPr>
-      </w:pPr>
-      <w:r>
-        <w:t>Spud ragdoll may throw you into the void</w:t>
-      </w:r>
-    </w:p>
-    <w:p>
-      <w:r>
-        <w:t>Bug #</w:t>
-      </w:r>
-      <w:r>
-        <w:t>22</w:t>
-      </w:r>
-    </w:p>
-    <w:p>
-      <w:pPr>
-        <w:rPr>
-          <w:ins w:id="120" w:author="quinton halliday" w:date="2019-01-23T16:28:00Z"/>
-        </w:rPr>
-      </w:pPr>
-      <w:r>
-        <w:t xml:space="preserve">Sidewalks are </w:t>
-      </w:r>
-      <w:proofErr w:type="spellStart"/>
-      <w:r>
-        <w:t>artifacting</w:t>
-      </w:r>
-      <w:proofErr w:type="spellEnd"/>
-    </w:p>
-    <w:p>
-      <w:r>
-        <w:t>Bug #</w:t>
-      </w:r>
-      <w:r>
-        <w:t>23</w:t>
+    </w:p>
+    <w:p>
+      <w:r>
+        <w:t>Bug #23</w:t>
       </w:r>
     </w:p>
     <w:p>
@@ -1143,12 +1154,12 @@
     <w:p>
       <w:pPr>
         <w:rPr>
-          <w:moveFrom w:id="121" w:author="quinton halliday" w:date="2019-01-23T18:35:00Z"/>
-        </w:rPr>
-      </w:pPr>
-      <w:moveFromRangeStart w:id="122" w:author="quinton halliday" w:date="2019-01-23T18:35:00Z" w:name="move536031833"/>
-      <w:moveFrom w:id="123" w:author="quinton halliday" w:date="2019-01-23T18:35:00Z">
-        <w:ins w:id="124" w:author="Julian Buettgenback" w:date="2019-01-23T18:22:00Z">
+          <w:moveFrom w:id="122" w:author="quinton halliday" w:date="2019-01-23T18:35:00Z"/>
+        </w:rPr>
+      </w:pPr>
+      <w:moveFromRangeStart w:id="123" w:author="quinton halliday" w:date="2019-01-23T18:35:00Z" w:name="move536031833"/>
+      <w:moveFrom w:id="124" w:author="quinton halliday" w:date="2019-01-23T18:35:00Z">
+        <w:ins w:id="125" w:author="Julian Buettgenback" w:date="2019-01-23T18:22:00Z">
           <w:r>
             <w:t xml:space="preserve">How experienced are you with playing stealth </w:t>
           </w:r>
@@ -1158,34 +1169,34 @@
     <w:p>
       <w:pPr>
         <w:rPr>
-          <w:ins w:id="125" w:author="Julian Buettgenback" w:date="2019-01-23T18:23:00Z"/>
-        </w:rPr>
-      </w:pPr>
-      <w:moveFrom w:id="126" w:author="quinton halliday" w:date="2019-01-23T18:35:00Z">
-        <w:ins w:id="127" w:author="Julian Buettgenback" w:date="2019-01-23T18:22:00Z">
+          <w:ins w:id="126" w:author="Julian Buettgenback" w:date="2019-01-23T18:23:00Z"/>
+        </w:rPr>
+      </w:pPr>
+      <w:moveFrom w:id="127" w:author="quinton halliday" w:date="2019-01-23T18:35:00Z">
+        <w:ins w:id="128" w:author="Julian Buettgenback" w:date="2019-01-23T18:22:00Z">
           <w:r>
             <w:t>games? Beginner, Average, Master</w:t>
           </w:r>
         </w:ins>
       </w:moveFrom>
-      <w:moveFromRangeEnd w:id="122"/>
-    </w:p>
-    <w:p>
-      <w:pPr>
-        <w:rPr>
-          <w:ins w:id="128" w:author="Julian Buettgenback" w:date="2019-01-23T18:23:00Z"/>
-        </w:rPr>
-      </w:pPr>
+      <w:moveFromRangeEnd w:id="123"/>
     </w:p>
     <w:p>
       <w:pPr>
         <w:rPr>
           <w:ins w:id="129" w:author="Julian Buettgenback" w:date="2019-01-23T18:23:00Z"/>
-          <w:del w:id="130" w:author="quinton halliday" w:date="2019-01-24T17:23:00Z"/>
-        </w:rPr>
-      </w:pPr>
-      <w:ins w:id="131" w:author="Julian Buettgenback" w:date="2019-01-23T18:23:00Z">
-        <w:del w:id="132" w:author="quinton halliday" w:date="2019-01-24T17:23:00Z">
+        </w:rPr>
+      </w:pPr>
+    </w:p>
+    <w:p>
+      <w:pPr>
+        <w:rPr>
+          <w:ins w:id="130" w:author="Julian Buettgenback" w:date="2019-01-23T18:23:00Z"/>
+          <w:del w:id="131" w:author="quinton halliday" w:date="2019-01-24T17:23:00Z"/>
+        </w:rPr>
+      </w:pPr>
+      <w:ins w:id="132" w:author="Julian Buettgenback" w:date="2019-01-23T18:23:00Z">
+        <w:del w:id="133" w:author="quinton halliday" w:date="2019-01-24T17:23:00Z">
           <w:r>
             <w:delText xml:space="preserve">Were the enemies too easy? Too Hard? </w:delText>
           </w:r>
@@ -1195,11 +1206,11 @@
     <w:p>
       <w:pPr>
         <w:rPr>
-          <w:del w:id="133" w:author="quinton halliday" w:date="2019-01-24T17:22:00Z"/>
-        </w:rPr>
-      </w:pPr>
-      <w:ins w:id="134" w:author="Julian Buettgenback" w:date="2019-01-23T18:23:00Z">
-        <w:del w:id="135" w:author="quinton halliday" w:date="2019-01-24T17:23:00Z">
+          <w:del w:id="134" w:author="quinton halliday" w:date="2019-01-24T17:22:00Z"/>
+        </w:rPr>
+      </w:pPr>
+      <w:ins w:id="135" w:author="Julian Buettgenback" w:date="2019-01-23T18:23:00Z">
+        <w:del w:id="136" w:author="quinton halliday" w:date="2019-01-24T17:23:00Z">
           <w:r>
             <w:delText>In one word describe how the enemies made you feel.</w:delText>
           </w:r>
@@ -1209,20 +1220,20 @@
     <w:p>
       <w:pPr>
         <w:rPr>
-          <w:ins w:id="136" w:author="Julian Buettgenback" w:date="2019-01-23T18:24:00Z"/>
-          <w:del w:id="137" w:author="quinton halliday" w:date="2019-01-24T17:22:00Z"/>
-        </w:rPr>
-      </w:pPr>
-    </w:p>
-    <w:p>
-      <w:pPr>
-        <w:rPr>
-          <w:ins w:id="138" w:author="Julian Buettgenback" w:date="2019-01-23T18:24:00Z"/>
-          <w:del w:id="139" w:author="quinton halliday" w:date="2019-01-24T17:23:00Z"/>
-        </w:rPr>
-      </w:pPr>
-      <w:ins w:id="140" w:author="Julian Buettgenback" w:date="2019-01-23T18:24:00Z">
-        <w:del w:id="141" w:author="quinton halliday" w:date="2019-01-24T17:23:00Z">
+          <w:ins w:id="137" w:author="Julian Buettgenback" w:date="2019-01-23T18:24:00Z"/>
+          <w:del w:id="138" w:author="quinton halliday" w:date="2019-01-24T17:22:00Z"/>
+        </w:rPr>
+      </w:pPr>
+    </w:p>
+    <w:p>
+      <w:pPr>
+        <w:rPr>
+          <w:ins w:id="139" w:author="Julian Buettgenback" w:date="2019-01-23T18:24:00Z"/>
+          <w:del w:id="140" w:author="quinton halliday" w:date="2019-01-24T17:23:00Z"/>
+        </w:rPr>
+      </w:pPr>
+      <w:ins w:id="141" w:author="Julian Buettgenback" w:date="2019-01-23T18:24:00Z">
+        <w:del w:id="142" w:author="quinton halliday" w:date="2019-01-24T17:23:00Z">
           <w:r>
             <w:delText>What would make the city feel more desolate?</w:delText>
           </w:r>
@@ -1232,20 +1243,20 @@
     <w:p>
       <w:pPr>
         <w:rPr>
-          <w:ins w:id="142" w:author="Julian Buettgenback" w:date="2019-01-23T18:24:00Z"/>
-          <w:del w:id="143" w:author="quinton halliday" w:date="2019-01-24T17:22:00Z"/>
-        </w:rPr>
-      </w:pPr>
-    </w:p>
-    <w:p>
-      <w:pPr>
-        <w:rPr>
-          <w:ins w:id="144" w:author="Julian Buettgenback" w:date="2019-01-23T18:24:00Z"/>
-          <w:del w:id="145" w:author="quinton halliday" w:date="2019-01-24T17:23:00Z"/>
-        </w:rPr>
-      </w:pPr>
-      <w:ins w:id="146" w:author="Julian Buettgenback" w:date="2019-01-23T18:24:00Z">
-        <w:del w:id="147" w:author="quinton halliday" w:date="2019-01-24T17:23:00Z">
+          <w:ins w:id="143" w:author="Julian Buettgenback" w:date="2019-01-23T18:24:00Z"/>
+          <w:del w:id="144" w:author="quinton halliday" w:date="2019-01-24T17:22:00Z"/>
+        </w:rPr>
+      </w:pPr>
+    </w:p>
+    <w:p>
+      <w:pPr>
+        <w:rPr>
+          <w:ins w:id="145" w:author="Julian Buettgenback" w:date="2019-01-23T18:24:00Z"/>
+          <w:del w:id="146" w:author="quinton halliday" w:date="2019-01-24T17:23:00Z"/>
+        </w:rPr>
+      </w:pPr>
+      <w:ins w:id="147" w:author="Julian Buettgenback" w:date="2019-01-23T18:24:00Z">
+        <w:del w:id="148" w:author="quinton halliday" w:date="2019-01-24T17:23:00Z">
           <w:r>
             <w:delText>After making it to your grave, how did you feel?</w:delText>
           </w:r>
@@ -1255,20 +1266,20 @@
     <w:p>
       <w:pPr>
         <w:rPr>
-          <w:ins w:id="148" w:author="Julian Buettgenback" w:date="2019-01-23T18:24:00Z"/>
-          <w:del w:id="149" w:author="quinton halliday" w:date="2019-01-24T17:22:00Z"/>
-        </w:rPr>
-      </w:pPr>
-    </w:p>
-    <w:p>
-      <w:pPr>
-        <w:rPr>
-          <w:ins w:id="150" w:author="Julian Buettgenback" w:date="2019-01-23T18:23:00Z"/>
-          <w:del w:id="151" w:author="quinton halliday" w:date="2019-01-24T17:23:00Z"/>
-        </w:rPr>
-      </w:pPr>
-      <w:ins w:id="152" w:author="Julian Buettgenback" w:date="2019-01-23T18:24:00Z">
-        <w:del w:id="153" w:author="quinton halliday" w:date="2019-01-24T17:23:00Z">
+          <w:ins w:id="149" w:author="Julian Buettgenback" w:date="2019-01-23T18:24:00Z"/>
+          <w:del w:id="150" w:author="quinton halliday" w:date="2019-01-24T17:22:00Z"/>
+        </w:rPr>
+      </w:pPr>
+    </w:p>
+    <w:p>
+      <w:pPr>
+        <w:rPr>
+          <w:ins w:id="151" w:author="Julian Buettgenback" w:date="2019-01-23T18:23:00Z"/>
+          <w:del w:id="152" w:author="quinton halliday" w:date="2019-01-24T17:23:00Z"/>
+        </w:rPr>
+      </w:pPr>
+      <w:ins w:id="153" w:author="Julian Buettgenback" w:date="2019-01-23T18:24:00Z">
+        <w:del w:id="154" w:author="quinton halliday" w:date="2019-01-24T17:23:00Z">
           <w:r>
             <w:delText xml:space="preserve">Describe your overall experience in one sentence. </w:delText>
           </w:r>
@@ -1278,13 +1289,6 @@
     <w:p>
       <w:pPr>
         <w:rPr>
-          <w:ins w:id="154" w:author="Julian Buettgenback" w:date="2019-01-23T18:22:00Z"/>
-        </w:rPr>
-      </w:pPr>
-    </w:p>
-    <w:p>
-      <w:pPr>
-        <w:rPr>
           <w:ins w:id="155" w:author="Julian Buettgenback" w:date="2019-01-23T18:22:00Z"/>
         </w:rPr>
       </w:pPr>
@@ -1292,7 +1296,7 @@
     <w:p>
       <w:pPr>
         <w:rPr>
-          <w:del w:id="156" w:author="quinton halliday" w:date="2019-01-16T16:35:00Z"/>
+          <w:ins w:id="156" w:author="Julian Buettgenback" w:date="2019-01-23T18:22:00Z"/>
         </w:rPr>
       </w:pPr>
     </w:p>
@@ -1302,7 +1306,14 @@
           <w:del w:id="157" w:author="quinton halliday" w:date="2019-01-16T16:35:00Z"/>
         </w:rPr>
       </w:pPr>
-      <w:del w:id="158" w:author="quinton halliday" w:date="2019-01-16T16:35:00Z">
+    </w:p>
+    <w:p>
+      <w:pPr>
+        <w:rPr>
+          <w:del w:id="158" w:author="quinton halliday" w:date="2019-01-16T16:35:00Z"/>
+        </w:rPr>
+      </w:pPr>
+      <w:del w:id="159" w:author="quinton halliday" w:date="2019-01-16T16:35:00Z">
         <w:r>
           <w:delText>Test results</w:delText>
         </w:r>
@@ -1311,12 +1322,12 @@
     <w:p>
       <w:pPr>
         <w:rPr>
-          <w:del w:id="159" w:author="quinton halliday" w:date="2019-01-16T16:35:00Z"/>
-        </w:rPr>
-      </w:pPr>
-    </w:p>
-    <w:p>
-      <w:del w:id="160" w:author="quinton halliday" w:date="2019-01-16T16:35:00Z">
+          <w:del w:id="160" w:author="quinton halliday" w:date="2019-01-16T16:35:00Z"/>
+        </w:rPr>
+      </w:pPr>
+    </w:p>
+    <w:p>
+      <w:del w:id="161" w:author="quinton halliday" w:date="2019-01-16T16:35:00Z">
         <w:r>
           <w:delText>Bug discovered- when you crouch and tap the ‘w’ key, you will still move when crouching, even when you aren’t pressing the movement key</w:delText>
         </w:r>
@@ -2747,7 +2758,7 @@
 </file>
 
 <file path=customXml/itemProps1.xml><?xml version="1.0" encoding="utf-8"?>
-<ds:datastoreItem xmlns:ds="http://schemas.openxmlformats.org/officeDocument/2006/customXml" ds:itemID="{ECB8C16A-D0B3-413A-8816-CC6FB0723004}">
+<ds:datastoreItem xmlns:ds="http://schemas.openxmlformats.org/officeDocument/2006/customXml" ds:itemID="{03985833-3AD4-49BC-A40B-5D4963B4C5CD}">
   <ds:schemaRefs>
     <ds:schemaRef ds:uri="http://schemas.openxmlformats.org/officeDocument/2006/bibliography"/>
   </ds:schemaRefs>

</xml_diff>

<commit_message>
added question to test play
</commit_message>
<xml_diff>
--- a/documentation/Test_plan_for_brains.docx
+++ b/documentation/Test_plan_for_brains.docx
@@ -290,6 +290,29 @@
         <w:t>?</w:t>
       </w:r>
     </w:p>
+    <w:p>
+      <w:r>
+        <w:t xml:space="preserve">Which door did you leave through to </w:t>
+      </w:r>
+      <w:proofErr w:type="spellStart"/>
+      <w:r>
+        <w:t>to</w:t>
+      </w:r>
+      <w:proofErr w:type="spellEnd"/>
+      <w:r>
+        <w:t xml:space="preserve"> get out of </w:t>
+      </w:r>
+      <w:proofErr w:type="gramStart"/>
+      <w:r>
+        <w:t>toms</w:t>
+      </w:r>
+      <w:proofErr w:type="gramEnd"/>
+      <w:r>
+        <w:t xml:space="preserve"> bar, left or right? Why?</w:t>
+      </w:r>
+      <w:bookmarkStart w:id="31" w:name="_GoBack"/>
+      <w:bookmarkEnd w:id="31"/>
+    </w:p>
     <w:p/>
     <w:p>
       <w:r>
@@ -297,7 +320,7 @@
       </w:r>
     </w:p>
     <w:p>
-      <w:del w:id="31" w:author="quinton halliday" w:date="2019-01-16T16:24:00Z">
+      <w:del w:id="32" w:author="quinton halliday" w:date="2019-01-16T16:24:00Z">
         <w:r>
           <w:delText>My admin stated that his goal is to have a build available every Friday, this will allow for testing throughout the next week, the build will</w:delText>
         </w:r>
@@ -311,7 +334,7 @@
           <w:delText xml:space="preserve">provided as an executable. </w:delText>
         </w:r>
       </w:del>
-      <w:ins w:id="32" w:author="quinton halliday" w:date="2019-01-16T16:24:00Z">
+      <w:ins w:id="33" w:author="quinton halliday" w:date="2019-01-16T16:24:00Z">
         <w:r>
           <w:t>The current release schedule for builds is by-weekly in-line with the sprint report.</w:t>
         </w:r>
@@ -327,11 +350,12 @@
       <w:pPr>
         <w:ind w:firstLine="720"/>
         <w:rPr>
-          <w:del w:id="33" w:author="quinton halliday" w:date="2019-01-16T16:25:00Z"/>
-        </w:rPr>
-      </w:pPr>
-      <w:del w:id="34" w:author="quinton halliday" w:date="2019-01-16T16:25:00Z">
-        <w:r>
+          <w:del w:id="34" w:author="quinton halliday" w:date="2019-01-16T16:25:00Z"/>
+        </w:rPr>
+      </w:pPr>
+      <w:del w:id="35" w:author="quinton halliday" w:date="2019-01-16T16:25:00Z">
+        <w:r>
+          <w:lastRenderedPageBreak/>
           <w:delText>New feature test- Mondays- in house test to make sure everything does what its supposed too</w:delText>
         </w:r>
       </w:del>
@@ -340,10 +364,10 @@
       <w:pPr>
         <w:ind w:firstLine="720"/>
         <w:rPr>
-          <w:del w:id="35" w:author="quinton halliday" w:date="2019-01-16T16:25:00Z"/>
-        </w:rPr>
-      </w:pPr>
-      <w:del w:id="36" w:author="quinton halliday" w:date="2019-01-16T16:25:00Z">
+          <w:del w:id="36" w:author="quinton halliday" w:date="2019-01-16T16:25:00Z"/>
+        </w:rPr>
+      </w:pPr>
+      <w:del w:id="37" w:author="quinton halliday" w:date="2019-01-16T16:25:00Z">
         <w:r>
           <w:delText>Wednesday- day for hot fixing bugs revealed during the new feature tests.</w:delText>
         </w:r>
@@ -353,28 +377,28 @@
       <w:pPr>
         <w:ind w:firstLine="720"/>
       </w:pPr>
-      <w:del w:id="37" w:author="quinton halliday" w:date="2019-01-16T16:25:00Z">
+      <w:del w:id="38" w:author="quinton halliday" w:date="2019-01-16T16:25:00Z">
         <w:r>
           <w:delText>Thursday- used t o test the feel of the game.</w:delText>
         </w:r>
       </w:del>
-      <w:ins w:id="38" w:author="quinton halliday" w:date="2019-01-16T16:25:00Z">
+      <w:ins w:id="39" w:author="quinton halliday" w:date="2019-01-16T16:25:00Z">
         <w:r>
           <w:t>The new t</w:t>
         </w:r>
       </w:ins>
-      <w:ins w:id="39" w:author="quinton halliday" w:date="2019-01-16T16:26:00Z">
+      <w:ins w:id="40" w:author="quinton halliday" w:date="2019-01-16T16:26:00Z">
         <w:r>
           <w:t xml:space="preserve">esting schedule for Brains: Graveyard bound </w:t>
         </w:r>
       </w:ins>
       <w:proofErr w:type="gramStart"/>
-      <w:ins w:id="40" w:author="quinton halliday" w:date="2019-01-16T16:27:00Z">
+      <w:ins w:id="41" w:author="quinton halliday" w:date="2019-01-16T16:27:00Z">
         <w:r>
           <w:t xml:space="preserve">is </w:t>
         </w:r>
       </w:ins>
-      <w:ins w:id="41" w:author="quinton halliday" w:date="2019-01-16T16:34:00Z">
+      <w:ins w:id="42" w:author="quinton halliday" w:date="2019-01-16T16:34:00Z">
         <w:r>
           <w:t>:</w:t>
         </w:r>
@@ -383,12 +407,12 @@
           <w:t xml:space="preserve"> (</w:t>
         </w:r>
       </w:ins>
-      <w:ins w:id="42" w:author="quinton halliday" w:date="2019-01-16T16:35:00Z">
+      <w:ins w:id="43" w:author="quinton halliday" w:date="2019-01-16T16:35:00Z">
         <w:r>
           <w:t>needs to be discussed with the team.</w:t>
         </w:r>
       </w:ins>
-      <w:ins w:id="43" w:author="quinton halliday" w:date="2019-01-16T16:34:00Z">
+      <w:ins w:id="44" w:author="quinton halliday" w:date="2019-01-16T16:34:00Z">
         <w:r>
           <w:t>)</w:t>
         </w:r>
@@ -398,13 +422,13 @@
     <w:p>
       <w:pPr>
         <w:rPr>
-          <w:ins w:id="44" w:author="quinton halliday" w:date="2019-01-16T16:35:00Z"/>
+          <w:ins w:id="45" w:author="quinton halliday" w:date="2019-01-16T16:35:00Z"/>
         </w:rPr>
       </w:pPr>
       <w:r>
         <w:t>Tests to be completed</w:t>
       </w:r>
-      <w:ins w:id="45" w:author="quinton halliday" w:date="2019-01-16T16:35:00Z">
+      <w:ins w:id="46" w:author="quinton halliday" w:date="2019-01-16T16:35:00Z">
         <w:r>
           <w:t>-</w:t>
         </w:r>
@@ -413,10 +437,10 @@
     <w:p>
       <w:pPr>
         <w:rPr>
-          <w:ins w:id="46" w:author="quinton halliday" w:date="2019-01-18T09:26:00Z"/>
-        </w:rPr>
-      </w:pPr>
-      <w:ins w:id="47" w:author="quinton halliday" w:date="2019-01-16T16:35:00Z">
+          <w:ins w:id="47" w:author="quinton halliday" w:date="2019-01-18T09:26:00Z"/>
+        </w:rPr>
+      </w:pPr>
+      <w:ins w:id="48" w:author="quinton halliday" w:date="2019-01-16T16:35:00Z">
         <w:r>
           <w:t>Focus testing-</w:t>
         </w:r>
@@ -430,15 +454,15 @@
           <w:numId w:val="1"/>
         </w:numPr>
         <w:rPr>
-          <w:ins w:id="48" w:author="quinton halliday" w:date="2019-01-24T16:01:00Z"/>
-        </w:rPr>
-      </w:pPr>
-      <w:ins w:id="49" w:author="quinton halliday" w:date="2019-01-18T09:26:00Z">
+          <w:ins w:id="49" w:author="quinton halliday" w:date="2019-01-24T16:01:00Z"/>
+        </w:rPr>
+      </w:pPr>
+      <w:ins w:id="50" w:author="quinton halliday" w:date="2019-01-18T09:26:00Z">
         <w:r>
           <w:t>Does the game match the core essential experience?</w:t>
         </w:r>
       </w:ins>
-      <w:ins w:id="50" w:author="quinton halliday" w:date="2019-01-23T18:01:00Z">
+      <w:ins w:id="51" w:author="quinton halliday" w:date="2019-01-23T18:01:00Z">
         <w:r>
           <w:t xml:space="preserve"> </w:t>
         </w:r>
@@ -452,10 +476,10 @@
           <w:numId w:val="1"/>
         </w:numPr>
         <w:rPr>
-          <w:ins w:id="51" w:author="quinton halliday" w:date="2019-01-24T17:23:00Z"/>
-        </w:rPr>
-      </w:pPr>
-      <w:ins w:id="52" w:author="quinton halliday" w:date="2019-01-24T16:01:00Z">
+          <w:ins w:id="52" w:author="quinton halliday" w:date="2019-01-24T17:23:00Z"/>
+        </w:rPr>
+      </w:pPr>
+      <w:ins w:id="53" w:author="quinton halliday" w:date="2019-01-24T16:01:00Z">
         <w:r>
           <w:t>What would make the city feel more desolate?</w:t>
         </w:r>
@@ -469,10 +493,10 @@
           <w:numId w:val="1"/>
         </w:numPr>
         <w:rPr>
-          <w:ins w:id="53" w:author="quinton halliday" w:date="2019-01-24T17:23:00Z"/>
-        </w:rPr>
-      </w:pPr>
-      <w:ins w:id="54" w:author="quinton halliday" w:date="2019-01-24T17:23:00Z">
+          <w:ins w:id="54" w:author="quinton halliday" w:date="2019-01-24T17:23:00Z"/>
+        </w:rPr>
+      </w:pPr>
+      <w:ins w:id="55" w:author="quinton halliday" w:date="2019-01-24T17:23:00Z">
         <w:r>
           <w:t>Were the enemies too easy? Too Hard?  (f)</w:t>
         </w:r>
@@ -486,10 +510,10 @@
           <w:numId w:val="1"/>
         </w:numPr>
         <w:rPr>
-          <w:ins w:id="55" w:author="quinton halliday" w:date="2019-01-24T17:23:00Z"/>
-        </w:rPr>
-      </w:pPr>
-      <w:ins w:id="56" w:author="quinton halliday" w:date="2019-01-24T17:23:00Z">
+          <w:ins w:id="56" w:author="quinton halliday" w:date="2019-01-24T17:23:00Z"/>
+        </w:rPr>
+      </w:pPr>
+      <w:ins w:id="57" w:author="quinton halliday" w:date="2019-01-24T17:23:00Z">
         <w:r>
           <w:t xml:space="preserve">In one word describe how the enemies made you feel. (f) </w:t>
         </w:r>
@@ -503,10 +527,10 @@
           <w:numId w:val="1"/>
         </w:numPr>
         <w:rPr>
-          <w:ins w:id="57" w:author="quinton halliday" w:date="2019-01-24T17:23:00Z"/>
-        </w:rPr>
-      </w:pPr>
-      <w:ins w:id="58" w:author="quinton halliday" w:date="2019-01-24T17:23:00Z">
+          <w:ins w:id="58" w:author="quinton halliday" w:date="2019-01-24T17:23:00Z"/>
+        </w:rPr>
+      </w:pPr>
+      <w:ins w:id="59" w:author="quinton halliday" w:date="2019-01-24T17:23:00Z">
         <w:r>
           <w:t>After making it to your grave, how did you feel?</w:t>
         </w:r>
@@ -520,13 +544,13 @@
           <w:numId w:val="1"/>
         </w:numPr>
         <w:rPr>
-          <w:ins w:id="59" w:author="quinton halliday" w:date="2019-01-16T16:35:00Z"/>
-        </w:rPr>
-        <w:pPrChange w:id="60" w:author="quinton halliday" w:date="2019-01-24T16:02:00Z">
+          <w:ins w:id="60" w:author="quinton halliday" w:date="2019-01-16T16:35:00Z"/>
+        </w:rPr>
+        <w:pPrChange w:id="61" w:author="quinton halliday" w:date="2019-01-24T16:02:00Z">
           <w:pPr/>
         </w:pPrChange>
       </w:pPr>
-      <w:ins w:id="61" w:author="quinton halliday" w:date="2019-01-24T17:23:00Z">
+      <w:ins w:id="62" w:author="quinton halliday" w:date="2019-01-24T17:23:00Z">
         <w:r>
           <w:t xml:space="preserve">Describe your overall experience in one sentence. </w:t>
         </w:r>
@@ -535,10 +559,10 @@
     <w:p>
       <w:pPr>
         <w:rPr>
-          <w:ins w:id="62" w:author="quinton halliday" w:date="2019-01-22T16:29:00Z"/>
-        </w:rPr>
-      </w:pPr>
-      <w:ins w:id="63" w:author="quinton halliday" w:date="2019-01-16T16:35:00Z">
+          <w:ins w:id="63" w:author="quinton halliday" w:date="2019-01-22T16:29:00Z"/>
+        </w:rPr>
+      </w:pPr>
+      <w:ins w:id="64" w:author="quinton halliday" w:date="2019-01-16T16:35:00Z">
         <w:r>
           <w:t>Usability testing-</w:t>
         </w:r>
@@ -552,15 +576,15 @@
           <w:numId w:val="2"/>
         </w:numPr>
         <w:rPr>
-          <w:ins w:id="64" w:author="quinton halliday" w:date="2019-01-23T18:35:00Z"/>
-        </w:rPr>
-      </w:pPr>
-      <w:ins w:id="65" w:author="quinton halliday" w:date="2019-01-23T16:12:00Z">
+          <w:ins w:id="65" w:author="quinton halliday" w:date="2019-01-23T18:35:00Z"/>
+        </w:rPr>
+      </w:pPr>
+      <w:ins w:id="66" w:author="quinton halliday" w:date="2019-01-23T16:12:00Z">
         <w:r>
           <w:t xml:space="preserve"> </w:t>
         </w:r>
       </w:ins>
-      <w:ins w:id="66" w:author="quinton halliday" w:date="2019-01-23T17:50:00Z">
+      <w:ins w:id="67" w:author="quinton halliday" w:date="2019-01-23T17:50:00Z">
         <w:r>
           <w:t xml:space="preserve">How does the </w:t>
         </w:r>
@@ -568,7 +592,7 @@
           <w:t>mapping of the controls feel?</w:t>
         </w:r>
       </w:ins>
-      <w:ins w:id="67" w:author="quinton halliday" w:date="2019-01-23T18:35:00Z">
+      <w:ins w:id="68" w:author="quinton halliday" w:date="2019-01-23T18:35:00Z">
         <w:r>
           <w:t xml:space="preserve"> </w:t>
         </w:r>
@@ -582,14 +606,14 @@
           <w:numId w:val="2"/>
         </w:numPr>
         <w:rPr>
-          <w:ins w:id="68" w:author="quinton halliday" w:date="2019-01-16T16:42:00Z"/>
-        </w:rPr>
-        <w:pPrChange w:id="69" w:author="quinton halliday" w:date="2019-01-22T16:29:00Z">
+          <w:ins w:id="69" w:author="quinton halliday" w:date="2019-01-16T16:42:00Z"/>
+        </w:rPr>
+        <w:pPrChange w:id="70" w:author="quinton halliday" w:date="2019-01-22T16:29:00Z">
           <w:pPr/>
         </w:pPrChange>
       </w:pPr>
-      <w:moveToRangeStart w:id="70" w:author="quinton halliday" w:date="2019-01-23T18:35:00Z" w:name="move536031833"/>
-      <w:moveTo w:id="71" w:author="quinton halliday" w:date="2019-01-23T18:35:00Z">
+      <w:moveToRangeStart w:id="71" w:author="quinton halliday" w:date="2019-01-23T18:35:00Z" w:name="move536031833"/>
+      <w:moveTo w:id="72" w:author="quinton halliday" w:date="2019-01-23T18:35:00Z">
         <w:r>
           <w:t xml:space="preserve">How experienced are you with playing stealth </w:t>
         </w:r>
@@ -597,8 +621,8 @@
           <w:t>games? Beginner, Average, Master</w:t>
         </w:r>
       </w:moveTo>
-      <w:moveToRangeEnd w:id="70"/>
-      <w:ins w:id="72" w:author="quinton halliday" w:date="2019-01-23T18:35:00Z">
+      <w:moveToRangeEnd w:id="71"/>
+      <w:ins w:id="73" w:author="quinton halliday" w:date="2019-01-23T18:35:00Z">
         <w:r>
           <w:t>?</w:t>
         </w:r>
@@ -607,10 +631,10 @@
     <w:p>
       <w:pPr>
         <w:rPr>
-          <w:ins w:id="73" w:author="quinton halliday" w:date="2019-01-23T15:29:00Z"/>
-        </w:rPr>
-      </w:pPr>
-      <w:ins w:id="74" w:author="quinton halliday" w:date="2019-01-16T16:42:00Z">
+          <w:ins w:id="74" w:author="quinton halliday" w:date="2019-01-23T15:29:00Z"/>
+        </w:rPr>
+      </w:pPr>
+      <w:ins w:id="75" w:author="quinton halliday" w:date="2019-01-16T16:42:00Z">
         <w:r>
           <w:t>Technical testing-</w:t>
         </w:r>
@@ -624,23 +648,23 @@
           <w:numId w:val="4"/>
         </w:numPr>
         <w:rPr>
-          <w:ins w:id="75" w:author="quinton halliday" w:date="2019-01-23T16:24:00Z"/>
-        </w:rPr>
-        <w:pPrChange w:id="76" w:author="quinton halliday" w:date="2019-01-23T16:28:00Z">
+          <w:ins w:id="76" w:author="quinton halliday" w:date="2019-01-23T16:24:00Z"/>
+        </w:rPr>
+        <w:pPrChange w:id="77" w:author="quinton halliday" w:date="2019-01-23T16:28:00Z">
           <w:pPr/>
         </w:pPrChange>
       </w:pPr>
-      <w:ins w:id="77" w:author="quinton halliday" w:date="2019-01-23T15:29:00Z">
+      <w:ins w:id="78" w:author="quinton halliday" w:date="2019-01-23T15:29:00Z">
         <w:r>
           <w:t>Do the menus wo</w:t>
         </w:r>
       </w:ins>
-      <w:ins w:id="78" w:author="quinton halliday" w:date="2019-01-23T15:30:00Z">
+      <w:ins w:id="79" w:author="quinton halliday" w:date="2019-01-23T15:30:00Z">
         <w:r>
           <w:t>rk</w:t>
         </w:r>
       </w:ins>
-      <w:ins w:id="79" w:author="quinton halliday" w:date="2019-01-23T15:32:00Z">
+      <w:ins w:id="80" w:author="quinton halliday" w:date="2019-01-23T15:32:00Z">
         <w:r>
           <w:t xml:space="preserve"> as intended?</w:t>
         </w:r>
@@ -654,18 +678,18 @@
           <w:numId w:val="4"/>
         </w:numPr>
         <w:rPr>
-          <w:ins w:id="80" w:author="quinton halliday" w:date="2019-01-23T16:26:00Z"/>
-        </w:rPr>
-        <w:pPrChange w:id="81" w:author="quinton halliday" w:date="2019-01-23T16:28:00Z">
+          <w:ins w:id="81" w:author="quinton halliday" w:date="2019-01-23T16:26:00Z"/>
+        </w:rPr>
+        <w:pPrChange w:id="82" w:author="quinton halliday" w:date="2019-01-23T16:28:00Z">
           <w:pPr/>
         </w:pPrChange>
       </w:pPr>
-      <w:ins w:id="82" w:author="quinton halliday" w:date="2019-01-23T16:25:00Z">
+      <w:ins w:id="83" w:author="quinton halliday" w:date="2019-01-23T16:25:00Z">
         <w:r>
           <w:t>When playing dead does your character hit the ground as intended?</w:t>
         </w:r>
       </w:ins>
-      <w:ins w:id="83" w:author="quinton halliday" w:date="2019-01-23T16:26:00Z">
+      <w:ins w:id="84" w:author="quinton halliday" w:date="2019-01-23T16:26:00Z">
         <w:r>
           <w:t xml:space="preserve"> Or does he pass through the floor?</w:t>
         </w:r>
@@ -679,15 +703,15 @@
           <w:numId w:val="4"/>
         </w:numPr>
         <w:rPr>
-          <w:ins w:id="84" w:author="quinton halliday" w:date="2019-02-14T17:05:00Z"/>
-        </w:rPr>
-      </w:pPr>
-      <w:ins w:id="85" w:author="quinton halliday" w:date="2019-01-23T16:27:00Z">
+          <w:ins w:id="85" w:author="quinton halliday" w:date="2019-02-14T17:05:00Z"/>
+        </w:rPr>
+      </w:pPr>
+      <w:ins w:id="86" w:author="quinton halliday" w:date="2019-01-23T16:27:00Z">
         <w:r>
           <w:t xml:space="preserve">When playing the game do any bugs </w:t>
         </w:r>
       </w:ins>
-      <w:ins w:id="86" w:author="quinton halliday" w:date="2019-01-23T16:28:00Z">
+      <w:ins w:id="87" w:author="quinton halliday" w:date="2019-01-23T16:28:00Z">
         <w:r>
           <w:t>crop up? Is it repeatable? What caused it?</w:t>
         </w:r>
@@ -696,17 +720,17 @@
     <w:p>
       <w:pPr>
         <w:rPr>
-          <w:ins w:id="87" w:author="quinton halliday" w:date="2019-02-14T17:05:00Z"/>
-        </w:rPr>
-      </w:pPr>
-    </w:p>
-    <w:p>
-      <w:pPr>
-        <w:rPr>
-          <w:ins w:id="88" w:author="quinton halliday" w:date="2019-02-14T17:06:00Z"/>
-        </w:rPr>
-      </w:pPr>
-      <w:ins w:id="89" w:author="quinton halliday" w:date="2019-02-14T17:05:00Z">
+          <w:ins w:id="88" w:author="quinton halliday" w:date="2019-02-14T17:05:00Z"/>
+        </w:rPr>
+      </w:pPr>
+    </w:p>
+    <w:p>
+      <w:pPr>
+        <w:rPr>
+          <w:ins w:id="89" w:author="quinton halliday" w:date="2019-02-14T17:06:00Z"/>
+        </w:rPr>
+      </w:pPr>
+      <w:ins w:id="90" w:author="quinton halliday" w:date="2019-02-14T17:05:00Z">
         <w:r>
           <w:t>Testing feedback</w:t>
         </w:r>
@@ -715,10 +739,10 @@
     <w:p>
       <w:pPr>
         <w:rPr>
-          <w:ins w:id="90" w:author="quinton halliday" w:date="2019-02-14T17:06:00Z"/>
-        </w:rPr>
-      </w:pPr>
-      <w:ins w:id="91" w:author="quinton halliday" w:date="2019-02-14T17:06:00Z">
+          <w:ins w:id="91" w:author="quinton halliday" w:date="2019-02-14T17:06:00Z"/>
+        </w:rPr>
+      </w:pPr>
+      <w:ins w:id="92" w:author="quinton halliday" w:date="2019-02-14T17:06:00Z">
         <w:r>
           <w:rPr>
             <w:noProof/>
@@ -765,10 +789,10 @@
     <w:p>
       <w:pPr>
         <w:rPr>
-          <w:ins w:id="92" w:author="quinton halliday" w:date="2019-02-14T17:11:00Z"/>
-        </w:rPr>
-      </w:pPr>
-      <w:ins w:id="93" w:author="quinton halliday" w:date="2019-02-14T17:06:00Z">
+          <w:ins w:id="93" w:author="quinton halliday" w:date="2019-02-14T17:11:00Z"/>
+        </w:rPr>
+      </w:pPr>
+      <w:ins w:id="94" w:author="quinton halliday" w:date="2019-02-14T17:06:00Z">
         <w:r>
           <w:rPr>
             <w:noProof/>
@@ -815,10 +839,10 @@
     <w:p>
       <w:pPr>
         <w:rPr>
-          <w:ins w:id="94" w:author="quinton halliday" w:date="2019-02-14T17:11:00Z"/>
-        </w:rPr>
-      </w:pPr>
-      <w:ins w:id="95" w:author="quinton halliday" w:date="2019-02-14T17:11:00Z">
+          <w:ins w:id="95" w:author="quinton halliday" w:date="2019-02-14T17:11:00Z"/>
+        </w:rPr>
+      </w:pPr>
+      <w:ins w:id="96" w:author="quinton halliday" w:date="2019-02-14T17:11:00Z">
         <w:r>
           <w:rPr>
             <w:noProof/>
@@ -864,27 +888,27 @@
     <w:p>
       <w:pPr>
         <w:rPr>
-          <w:ins w:id="96" w:author="quinton halliday" w:date="2019-02-14T17:11:00Z"/>
-        </w:rPr>
-      </w:pPr>
-    </w:p>
-    <w:p>
-      <w:pPr>
-        <w:rPr>
-          <w:ins w:id="97" w:author="quinton halliday" w:date="2019-02-14T17:22:00Z"/>
-        </w:rPr>
-      </w:pPr>
-      <w:ins w:id="98" w:author="quinton halliday" w:date="2019-02-14T17:11:00Z">
+          <w:ins w:id="97" w:author="quinton halliday" w:date="2019-02-14T17:11:00Z"/>
+        </w:rPr>
+      </w:pPr>
+    </w:p>
+    <w:p>
+      <w:pPr>
+        <w:rPr>
+          <w:ins w:id="98" w:author="quinton halliday" w:date="2019-02-14T17:22:00Z"/>
+        </w:rPr>
+      </w:pPr>
+      <w:ins w:id="99" w:author="quinton halliday" w:date="2019-02-14T17:11:00Z">
         <w:r>
           <w:t>From the feedba</w:t>
         </w:r>
       </w:ins>
-      <w:ins w:id="99" w:author="quinton halliday" w:date="2019-02-14T17:12:00Z">
+      <w:ins w:id="100" w:author="quinton halliday" w:date="2019-02-14T17:12:00Z">
         <w:r>
           <w:t>ck we got, Tom is to cute, he should be scary if he is an en</w:t>
         </w:r>
       </w:ins>
-      <w:ins w:id="100" w:author="quinton halliday" w:date="2019-02-14T17:13:00Z">
+      <w:ins w:id="101" w:author="quinton halliday" w:date="2019-02-14T17:13:00Z">
         <w:r>
           <w:t xml:space="preserve">emy. The game is </w:t>
         </w:r>
@@ -897,7 +921,7 @@
           <w:t xml:space="preserve"> and the </w:t>
         </w:r>
       </w:ins>
-      <w:ins w:id="101" w:author="quinton halliday" w:date="2019-02-14T17:16:00Z">
+      <w:ins w:id="102" w:author="quinton halliday" w:date="2019-02-14T17:16:00Z">
         <w:r>
           <w:t>testers seemed to enjoy it for the most part.</w:t>
         </w:r>
@@ -906,20 +930,20 @@
     <w:p>
       <w:pPr>
         <w:rPr>
-          <w:ins w:id="102" w:author="quinton halliday" w:date="2019-02-14T17:22:00Z"/>
-        </w:rPr>
-      </w:pPr>
-    </w:p>
-    <w:p>
-      <w:pPr>
-        <w:rPr>
-          <w:ins w:id="103" w:author="quinton halliday" w:date="2019-02-14T17:23:00Z"/>
+          <w:ins w:id="103" w:author="quinton halliday" w:date="2019-02-14T17:22:00Z"/>
+        </w:rPr>
+      </w:pPr>
+    </w:p>
+    <w:p>
+      <w:pPr>
+        <w:rPr>
+          <w:ins w:id="104" w:author="quinton halliday" w:date="2019-02-14T17:23:00Z"/>
         </w:rPr>
       </w:pPr>
       <w:r>
         <w:t xml:space="preserve">New </w:t>
       </w:r>
-      <w:ins w:id="104" w:author="quinton halliday" w:date="2019-02-14T17:22:00Z">
+      <w:ins w:id="105" w:author="quinton halliday" w:date="2019-02-14T17:22:00Z">
         <w:r>
           <w:t xml:space="preserve">Bugs </w:t>
         </w:r>
@@ -927,7 +951,7 @@
       <w:r>
         <w:t>F</w:t>
       </w:r>
-      <w:ins w:id="105" w:author="quinton halliday" w:date="2019-02-14T17:22:00Z">
+      <w:ins w:id="106" w:author="quinton halliday" w:date="2019-02-14T17:22:00Z">
         <w:r>
           <w:t>ound</w:t>
         </w:r>
@@ -936,29 +960,29 @@
     <w:p>
       <w:pPr>
         <w:rPr>
-          <w:ins w:id="106" w:author="quinton halliday" w:date="2019-02-14T17:23:00Z"/>
-        </w:rPr>
-      </w:pPr>
-    </w:p>
-    <w:p>
-      <w:pPr>
-        <w:rPr>
-          <w:ins w:id="107" w:author="quinton halliday" w:date="2019-02-14T17:24:00Z"/>
-        </w:rPr>
-      </w:pPr>
-      <w:ins w:id="108" w:author="quinton halliday" w:date="2019-02-14T17:23:00Z">
+          <w:ins w:id="107" w:author="quinton halliday" w:date="2019-02-14T17:23:00Z"/>
+        </w:rPr>
+      </w:pPr>
+    </w:p>
+    <w:p>
+      <w:pPr>
+        <w:rPr>
+          <w:ins w:id="108" w:author="quinton halliday" w:date="2019-02-14T17:24:00Z"/>
+        </w:rPr>
+      </w:pPr>
+      <w:ins w:id="109" w:author="quinton halliday" w:date="2019-02-14T17:23:00Z">
         <w:r>
           <w:t>If you spam space while game is paused</w:t>
         </w:r>
       </w:ins>
-      <w:ins w:id="109" w:author="quinton halliday" w:date="2019-02-14T17:24:00Z">
+      <w:ins w:id="110" w:author="quinton halliday" w:date="2019-02-14T17:24:00Z">
         <w:r>
           <w:t>, you can charge jumps (fixed)</w:t>
         </w:r>
       </w:ins>
     </w:p>
     <w:p>
-      <w:ins w:id="110" w:author="quinton halliday" w:date="2019-02-14T17:24:00Z">
+      <w:ins w:id="111" w:author="quinton halliday" w:date="2019-02-14T17:24:00Z">
         <w:r>
           <w:lastRenderedPageBreak/>
           <w:t xml:space="preserve">If </w:t>
@@ -986,8 +1010,6 @@
       <w:r>
         <w:t xml:space="preserve"> can cause spud to fly</w:t>
       </w:r>
-      <w:bookmarkStart w:id="111" w:name="_GoBack"/>
-      <w:bookmarkEnd w:id="111"/>
     </w:p>
     <w:p/>
     <w:p>
@@ -2758,7 +2780,7 @@
 </file>
 
 <file path=customXml/itemProps1.xml><?xml version="1.0" encoding="utf-8"?>
-<ds:datastoreItem xmlns:ds="http://schemas.openxmlformats.org/officeDocument/2006/customXml" ds:itemID="{03985833-3AD4-49BC-A40B-5D4963B4C5CD}">
+<ds:datastoreItem xmlns:ds="http://schemas.openxmlformats.org/officeDocument/2006/customXml" ds:itemID="{F4BA8CEA-9376-4A2C-8006-1E75E16C7699}">
   <ds:schemaRefs>
     <ds:schemaRef ds:uri="http://schemas.openxmlformats.org/officeDocument/2006/bibliography"/>
   </ds:schemaRefs>

</xml_diff>

<commit_message>
Created testing report and changed questions on testing plan
</commit_message>
<xml_diff>
--- a/documentation/Test_plan_for_brains.docx
+++ b/documentation/Test_plan_for_brains.docx
@@ -310,8 +310,6 @@
       <w:r>
         <w:t xml:space="preserve"> bar, left or right? Why?</w:t>
       </w:r>
-      <w:bookmarkStart w:id="31" w:name="_GoBack"/>
-      <w:bookmarkEnd w:id="31"/>
     </w:p>
     <w:p/>
     <w:p>
@@ -320,7 +318,7 @@
       </w:r>
     </w:p>
     <w:p>
-      <w:del w:id="32" w:author="quinton halliday" w:date="2019-01-16T16:24:00Z">
+      <w:del w:id="31" w:author="quinton halliday" w:date="2019-01-16T16:24:00Z">
         <w:r>
           <w:delText>My admin stated that his goal is to have a build available every Friday, this will allow for testing throughout the next week, the build will</w:delText>
         </w:r>
@@ -334,7 +332,7 @@
           <w:delText xml:space="preserve">provided as an executable. </w:delText>
         </w:r>
       </w:del>
-      <w:ins w:id="33" w:author="quinton halliday" w:date="2019-01-16T16:24:00Z">
+      <w:ins w:id="32" w:author="quinton halliday" w:date="2019-01-16T16:24:00Z">
         <w:r>
           <w:t>The current release schedule for builds is by-weekly in-line with the sprint report.</w:t>
         </w:r>
@@ -350,10 +348,10 @@
       <w:pPr>
         <w:ind w:firstLine="720"/>
         <w:rPr>
-          <w:del w:id="34" w:author="quinton halliday" w:date="2019-01-16T16:25:00Z"/>
-        </w:rPr>
-      </w:pPr>
-      <w:del w:id="35" w:author="quinton halliday" w:date="2019-01-16T16:25:00Z">
+          <w:del w:id="33" w:author="quinton halliday" w:date="2019-01-16T16:25:00Z"/>
+        </w:rPr>
+      </w:pPr>
+      <w:del w:id="34" w:author="quinton halliday" w:date="2019-01-16T16:25:00Z">
         <w:r>
           <w:lastRenderedPageBreak/>
           <w:delText>New feature test- Mondays- in house test to make sure everything does what its supposed too</w:delText>
@@ -364,41 +362,41 @@
       <w:pPr>
         <w:ind w:firstLine="720"/>
         <w:rPr>
-          <w:del w:id="36" w:author="quinton halliday" w:date="2019-01-16T16:25:00Z"/>
-        </w:rPr>
+          <w:del w:id="35" w:author="quinton halliday" w:date="2019-01-16T16:25:00Z"/>
+        </w:rPr>
+      </w:pPr>
+      <w:del w:id="36" w:author="quinton halliday" w:date="2019-01-16T16:25:00Z">
+        <w:r>
+          <w:delText>Wednesday- day for hot fixing bugs revealed during the new feature tests.</w:delText>
+        </w:r>
+      </w:del>
+    </w:p>
+    <w:p>
+      <w:pPr>
+        <w:ind w:firstLine="720"/>
       </w:pPr>
       <w:del w:id="37" w:author="quinton halliday" w:date="2019-01-16T16:25:00Z">
         <w:r>
-          <w:delText>Wednesday- day for hot fixing bugs revealed during the new feature tests.</w:delText>
+          <w:delText>Thursday- used t o test the feel of the game.</w:delText>
         </w:r>
       </w:del>
-    </w:p>
-    <w:p>
-      <w:pPr>
-        <w:ind w:firstLine="720"/>
-      </w:pPr>
-      <w:del w:id="38" w:author="quinton halliday" w:date="2019-01-16T16:25:00Z">
-        <w:r>
-          <w:delText>Thursday- used t o test the feel of the game.</w:delText>
-        </w:r>
-      </w:del>
-      <w:ins w:id="39" w:author="quinton halliday" w:date="2019-01-16T16:25:00Z">
+      <w:ins w:id="38" w:author="quinton halliday" w:date="2019-01-16T16:25:00Z">
         <w:r>
           <w:t>The new t</w:t>
         </w:r>
       </w:ins>
-      <w:ins w:id="40" w:author="quinton halliday" w:date="2019-01-16T16:26:00Z">
+      <w:ins w:id="39" w:author="quinton halliday" w:date="2019-01-16T16:26:00Z">
         <w:r>
           <w:t xml:space="preserve">esting schedule for Brains: Graveyard bound </w:t>
         </w:r>
       </w:ins>
       <w:proofErr w:type="gramStart"/>
-      <w:ins w:id="41" w:author="quinton halliday" w:date="2019-01-16T16:27:00Z">
+      <w:ins w:id="40" w:author="quinton halliday" w:date="2019-01-16T16:27:00Z">
         <w:r>
           <w:t xml:space="preserve">is </w:t>
         </w:r>
       </w:ins>
-      <w:ins w:id="42" w:author="quinton halliday" w:date="2019-01-16T16:34:00Z">
+      <w:ins w:id="41" w:author="quinton halliday" w:date="2019-01-16T16:34:00Z">
         <w:r>
           <w:t>:</w:t>
         </w:r>
@@ -407,12 +405,12 @@
           <w:t xml:space="preserve"> (</w:t>
         </w:r>
       </w:ins>
-      <w:ins w:id="43" w:author="quinton halliday" w:date="2019-01-16T16:35:00Z">
+      <w:ins w:id="42" w:author="quinton halliday" w:date="2019-01-16T16:35:00Z">
         <w:r>
           <w:t>needs to be discussed with the team.</w:t>
         </w:r>
       </w:ins>
-      <w:ins w:id="44" w:author="quinton halliday" w:date="2019-01-16T16:34:00Z">
+      <w:ins w:id="43" w:author="quinton halliday" w:date="2019-01-16T16:34:00Z">
         <w:r>
           <w:t>)</w:t>
         </w:r>
@@ -422,13 +420,13 @@
     <w:p>
       <w:pPr>
         <w:rPr>
-          <w:ins w:id="45" w:author="quinton halliday" w:date="2019-01-16T16:35:00Z"/>
+          <w:ins w:id="44" w:author="quinton halliday" w:date="2019-01-16T16:35:00Z"/>
         </w:rPr>
       </w:pPr>
       <w:r>
         <w:t>Tests to be completed</w:t>
       </w:r>
-      <w:ins w:id="46" w:author="quinton halliday" w:date="2019-01-16T16:35:00Z">
+      <w:ins w:id="45" w:author="quinton halliday" w:date="2019-01-16T16:35:00Z">
         <w:r>
           <w:t>-</w:t>
         </w:r>
@@ -437,132 +435,64 @@
     <w:p>
       <w:pPr>
         <w:rPr>
-          <w:ins w:id="47" w:author="quinton halliday" w:date="2019-01-18T09:26:00Z"/>
-        </w:rPr>
-      </w:pPr>
-      <w:ins w:id="48" w:author="quinton halliday" w:date="2019-01-16T16:35:00Z">
+          <w:ins w:id="46" w:author="quinton halliday" w:date="2019-01-18T09:26:00Z"/>
+        </w:rPr>
+      </w:pPr>
+      <w:ins w:id="47" w:author="quinton halliday" w:date="2019-01-16T16:35:00Z">
         <w:r>
           <w:t>Focus testing-</w:t>
         </w:r>
       </w:ins>
     </w:p>
     <w:p>
-      <w:pPr>
-        <w:pStyle w:val="ListParagraph"/>
-        <w:numPr>
-          <w:ilvl w:val="0"/>
-          <w:numId w:val="1"/>
-        </w:numPr>
-        <w:rPr>
-          <w:ins w:id="49" w:author="quinton halliday" w:date="2019-01-24T16:01:00Z"/>
-        </w:rPr>
-      </w:pPr>
-      <w:ins w:id="50" w:author="quinton halliday" w:date="2019-01-18T09:26:00Z">
-        <w:r>
-          <w:t>Does the game match the core essential experience?</w:t>
-        </w:r>
-      </w:ins>
-      <w:ins w:id="51" w:author="quinton halliday" w:date="2019-01-23T18:01:00Z">
-        <w:r>
-          <w:t xml:space="preserve"> </w:t>
-        </w:r>
-      </w:ins>
-    </w:p>
-    <w:p>
-      <w:pPr>
-        <w:pStyle w:val="ListParagraph"/>
-        <w:numPr>
-          <w:ilvl w:val="0"/>
-          <w:numId w:val="1"/>
-        </w:numPr>
-        <w:rPr>
-          <w:ins w:id="52" w:author="quinton halliday" w:date="2019-01-24T17:23:00Z"/>
-        </w:rPr>
-      </w:pPr>
-      <w:ins w:id="53" w:author="quinton halliday" w:date="2019-01-24T16:01:00Z">
-        <w:r>
-          <w:t>What would make the city feel more desolate?</w:t>
-        </w:r>
-      </w:ins>
-    </w:p>
-    <w:p>
-      <w:pPr>
-        <w:pStyle w:val="ListParagraph"/>
-        <w:numPr>
-          <w:ilvl w:val="0"/>
-          <w:numId w:val="1"/>
-        </w:numPr>
-        <w:rPr>
-          <w:ins w:id="54" w:author="quinton halliday" w:date="2019-01-24T17:23:00Z"/>
-        </w:rPr>
-      </w:pPr>
-      <w:ins w:id="55" w:author="quinton halliday" w:date="2019-01-24T17:23:00Z">
-        <w:r>
-          <w:t>Were the enemies too easy? Too Hard?  (f)</w:t>
-        </w:r>
-      </w:ins>
-    </w:p>
-    <w:p>
-      <w:pPr>
-        <w:pStyle w:val="ListParagraph"/>
-        <w:numPr>
-          <w:ilvl w:val="0"/>
-          <w:numId w:val="1"/>
-        </w:numPr>
-        <w:rPr>
-          <w:ins w:id="56" w:author="quinton halliday" w:date="2019-01-24T17:23:00Z"/>
-        </w:rPr>
-      </w:pPr>
-      <w:ins w:id="57" w:author="quinton halliday" w:date="2019-01-24T17:23:00Z">
-        <w:r>
-          <w:t xml:space="preserve">In one word describe how the enemies made you feel. (f) </w:t>
-        </w:r>
-      </w:ins>
-    </w:p>
-    <w:p>
-      <w:pPr>
-        <w:pStyle w:val="ListParagraph"/>
-        <w:numPr>
-          <w:ilvl w:val="0"/>
-          <w:numId w:val="1"/>
-        </w:numPr>
-        <w:rPr>
-          <w:ins w:id="58" w:author="quinton halliday" w:date="2019-01-24T17:23:00Z"/>
-        </w:rPr>
-      </w:pPr>
-      <w:ins w:id="59" w:author="quinton halliday" w:date="2019-01-24T17:23:00Z">
-        <w:r>
-          <w:t>After making it to your grave, how did you feel?</w:t>
-        </w:r>
-      </w:ins>
-    </w:p>
-    <w:p>
-      <w:pPr>
-        <w:pStyle w:val="ListParagraph"/>
-        <w:numPr>
-          <w:ilvl w:val="0"/>
-          <w:numId w:val="1"/>
-        </w:numPr>
-        <w:rPr>
-          <w:ins w:id="60" w:author="quinton halliday" w:date="2019-01-16T16:35:00Z"/>
-        </w:rPr>
-        <w:pPrChange w:id="61" w:author="quinton halliday" w:date="2019-01-24T16:02:00Z">
-          <w:pPr/>
-        </w:pPrChange>
-      </w:pPr>
-      <w:ins w:id="62" w:author="quinton halliday" w:date="2019-01-24T17:23:00Z">
-        <w:r>
-          <w:t xml:space="preserve">Describe your overall experience in one sentence. </w:t>
-        </w:r>
-      </w:ins>
-    </w:p>
-    <w:p>
-      <w:pPr>
-        <w:rPr>
-          <w:ins w:id="63" w:author="quinton halliday" w:date="2019-01-22T16:29:00Z"/>
-        </w:rPr>
-      </w:pPr>
-      <w:ins w:id="64" w:author="quinton halliday" w:date="2019-01-16T16:35:00Z">
+      <w:r>
+        <w:t>1. What describes this game better? DARK or FUNNY?</w:t>
+      </w:r>
+    </w:p>
+    <w:p>
+      <w:r>
+        <w:t>2. What aspect of the game's controls did you dislike?</w:t>
+      </w:r>
+    </w:p>
+    <w:p>
+      <w:r>
+        <w:t>3. What is something you learned from the hints?</w:t>
+      </w:r>
+    </w:p>
+    <w:p>
+      <w:r>
+        <w:t>4. What did you dislike about the enemies?</w:t>
+      </w:r>
+    </w:p>
+    <w:p>
+      <w:r>
+        <w:t>5. Who did you like more? TOM or SPUD?</w:t>
+      </w:r>
+    </w:p>
+    <w:p>
+      <w:r>
+        <w:t>6. What was the worst visual/art-related part of the game?</w:t>
+      </w:r>
+    </w:p>
+    <w:p>
+      <w:r>
+        <w:t>7. What was your least-favorite element of the game's sound/audio?</w:t>
+      </w:r>
+    </w:p>
+    <w:p>
+      <w:r>
+        <w:t>8. Did you have a favorite part of the game?</w:t>
+      </w:r>
+      <w:bookmarkStart w:id="48" w:name="_GoBack"/>
+      <w:bookmarkEnd w:id="48"/>
+    </w:p>
+    <w:p>
+      <w:pPr>
+        <w:rPr>
+          <w:ins w:id="49" w:author="quinton halliday" w:date="2019-01-22T16:29:00Z"/>
+        </w:rPr>
+      </w:pPr>
+      <w:ins w:id="50" w:author="quinton halliday" w:date="2019-01-16T16:35:00Z">
         <w:r>
           <w:t>Usability testing-</w:t>
         </w:r>
@@ -576,15 +506,15 @@
           <w:numId w:val="2"/>
         </w:numPr>
         <w:rPr>
-          <w:ins w:id="65" w:author="quinton halliday" w:date="2019-01-23T18:35:00Z"/>
-        </w:rPr>
-      </w:pPr>
-      <w:ins w:id="66" w:author="quinton halliday" w:date="2019-01-23T16:12:00Z">
+          <w:ins w:id="51" w:author="quinton halliday" w:date="2019-01-23T18:35:00Z"/>
+        </w:rPr>
+      </w:pPr>
+      <w:ins w:id="52" w:author="quinton halliday" w:date="2019-01-23T16:12:00Z">
         <w:r>
           <w:t xml:space="preserve"> </w:t>
         </w:r>
       </w:ins>
-      <w:ins w:id="67" w:author="quinton halliday" w:date="2019-01-23T17:50:00Z">
+      <w:ins w:id="53" w:author="quinton halliday" w:date="2019-01-23T17:50:00Z">
         <w:r>
           <w:t xml:space="preserve">How does the </w:t>
         </w:r>
@@ -592,7 +522,7 @@
           <w:t>mapping of the controls feel?</w:t>
         </w:r>
       </w:ins>
-      <w:ins w:id="68" w:author="quinton halliday" w:date="2019-01-23T18:35:00Z">
+      <w:ins w:id="54" w:author="quinton halliday" w:date="2019-01-23T18:35:00Z">
         <w:r>
           <w:t xml:space="preserve"> </w:t>
         </w:r>
@@ -606,14 +536,14 @@
           <w:numId w:val="2"/>
         </w:numPr>
         <w:rPr>
-          <w:ins w:id="69" w:author="quinton halliday" w:date="2019-01-16T16:42:00Z"/>
-        </w:rPr>
-        <w:pPrChange w:id="70" w:author="quinton halliday" w:date="2019-01-22T16:29:00Z">
+          <w:ins w:id="55" w:author="quinton halliday" w:date="2019-01-16T16:42:00Z"/>
+        </w:rPr>
+        <w:pPrChange w:id="56" w:author="quinton halliday" w:date="2019-01-22T16:29:00Z">
           <w:pPr/>
         </w:pPrChange>
       </w:pPr>
-      <w:moveToRangeStart w:id="71" w:author="quinton halliday" w:date="2019-01-23T18:35:00Z" w:name="move536031833"/>
-      <w:moveTo w:id="72" w:author="quinton halliday" w:date="2019-01-23T18:35:00Z">
+      <w:moveToRangeStart w:id="57" w:author="quinton halliday" w:date="2019-01-23T18:35:00Z" w:name="move536031833"/>
+      <w:moveTo w:id="58" w:author="quinton halliday" w:date="2019-01-23T18:35:00Z">
         <w:r>
           <w:t xml:space="preserve">How experienced are you with playing stealth </w:t>
         </w:r>
@@ -621,8 +551,8 @@
           <w:t>games? Beginner, Average, Master</w:t>
         </w:r>
       </w:moveTo>
-      <w:moveToRangeEnd w:id="71"/>
-      <w:ins w:id="73" w:author="quinton halliday" w:date="2019-01-23T18:35:00Z">
+      <w:moveToRangeEnd w:id="57"/>
+      <w:ins w:id="59" w:author="quinton halliday" w:date="2019-01-23T18:35:00Z">
         <w:r>
           <w:t>?</w:t>
         </w:r>
@@ -631,10 +561,10 @@
     <w:p>
       <w:pPr>
         <w:rPr>
-          <w:ins w:id="74" w:author="quinton halliday" w:date="2019-01-23T15:29:00Z"/>
-        </w:rPr>
-      </w:pPr>
-      <w:ins w:id="75" w:author="quinton halliday" w:date="2019-01-16T16:42:00Z">
+          <w:ins w:id="60" w:author="quinton halliday" w:date="2019-01-23T15:29:00Z"/>
+        </w:rPr>
+      </w:pPr>
+      <w:ins w:id="61" w:author="quinton halliday" w:date="2019-01-16T16:42:00Z">
         <w:r>
           <w:t>Technical testing-</w:t>
         </w:r>
@@ -648,23 +578,23 @@
           <w:numId w:val="4"/>
         </w:numPr>
         <w:rPr>
-          <w:ins w:id="76" w:author="quinton halliday" w:date="2019-01-23T16:24:00Z"/>
-        </w:rPr>
-        <w:pPrChange w:id="77" w:author="quinton halliday" w:date="2019-01-23T16:28:00Z">
+          <w:ins w:id="62" w:author="quinton halliday" w:date="2019-01-23T16:24:00Z"/>
+        </w:rPr>
+        <w:pPrChange w:id="63" w:author="quinton halliday" w:date="2019-01-23T16:28:00Z">
           <w:pPr/>
         </w:pPrChange>
       </w:pPr>
-      <w:ins w:id="78" w:author="quinton halliday" w:date="2019-01-23T15:29:00Z">
+      <w:ins w:id="64" w:author="quinton halliday" w:date="2019-01-23T15:29:00Z">
         <w:r>
           <w:t>Do the menus wo</w:t>
         </w:r>
       </w:ins>
-      <w:ins w:id="79" w:author="quinton halliday" w:date="2019-01-23T15:30:00Z">
+      <w:ins w:id="65" w:author="quinton halliday" w:date="2019-01-23T15:30:00Z">
         <w:r>
           <w:t>rk</w:t>
         </w:r>
       </w:ins>
-      <w:ins w:id="80" w:author="quinton halliday" w:date="2019-01-23T15:32:00Z">
+      <w:ins w:id="66" w:author="quinton halliday" w:date="2019-01-23T15:32:00Z">
         <w:r>
           <w:t xml:space="preserve"> as intended?</w:t>
         </w:r>
@@ -678,18 +608,18 @@
           <w:numId w:val="4"/>
         </w:numPr>
         <w:rPr>
-          <w:ins w:id="81" w:author="quinton halliday" w:date="2019-01-23T16:26:00Z"/>
-        </w:rPr>
-        <w:pPrChange w:id="82" w:author="quinton halliday" w:date="2019-01-23T16:28:00Z">
+          <w:ins w:id="67" w:author="quinton halliday" w:date="2019-01-23T16:26:00Z"/>
+        </w:rPr>
+        <w:pPrChange w:id="68" w:author="quinton halliday" w:date="2019-01-23T16:28:00Z">
           <w:pPr/>
         </w:pPrChange>
       </w:pPr>
-      <w:ins w:id="83" w:author="quinton halliday" w:date="2019-01-23T16:25:00Z">
+      <w:ins w:id="69" w:author="quinton halliday" w:date="2019-01-23T16:25:00Z">
         <w:r>
           <w:t>When playing dead does your character hit the ground as intended?</w:t>
         </w:r>
       </w:ins>
-      <w:ins w:id="84" w:author="quinton halliday" w:date="2019-01-23T16:26:00Z">
+      <w:ins w:id="70" w:author="quinton halliday" w:date="2019-01-23T16:26:00Z">
         <w:r>
           <w:t xml:space="preserve"> Or does he pass through the floor?</w:t>
         </w:r>
@@ -703,15 +633,15 @@
           <w:numId w:val="4"/>
         </w:numPr>
         <w:rPr>
-          <w:ins w:id="85" w:author="quinton halliday" w:date="2019-02-14T17:05:00Z"/>
-        </w:rPr>
-      </w:pPr>
-      <w:ins w:id="86" w:author="quinton halliday" w:date="2019-01-23T16:27:00Z">
+          <w:ins w:id="71" w:author="quinton halliday" w:date="2019-02-14T17:05:00Z"/>
+        </w:rPr>
+      </w:pPr>
+      <w:ins w:id="72" w:author="quinton halliday" w:date="2019-01-23T16:27:00Z">
         <w:r>
           <w:t xml:space="preserve">When playing the game do any bugs </w:t>
         </w:r>
       </w:ins>
-      <w:ins w:id="87" w:author="quinton halliday" w:date="2019-01-23T16:28:00Z">
+      <w:ins w:id="73" w:author="quinton halliday" w:date="2019-01-23T16:28:00Z">
         <w:r>
           <w:t>crop up? Is it repeatable? What caused it?</w:t>
         </w:r>
@@ -720,29 +650,37 @@
     <w:p>
       <w:pPr>
         <w:rPr>
-          <w:ins w:id="88" w:author="quinton halliday" w:date="2019-02-14T17:05:00Z"/>
-        </w:rPr>
-      </w:pPr>
-    </w:p>
-    <w:p>
-      <w:pPr>
-        <w:rPr>
-          <w:ins w:id="89" w:author="quinton halliday" w:date="2019-02-14T17:06:00Z"/>
-        </w:rPr>
-      </w:pPr>
-      <w:ins w:id="90" w:author="quinton halliday" w:date="2019-02-14T17:05:00Z">
+          <w:ins w:id="74" w:author="quinton halliday" w:date="2019-02-14T17:05:00Z"/>
+        </w:rPr>
+      </w:pPr>
+    </w:p>
+    <w:p>
+      <w:ins w:id="75" w:author="quinton halliday" w:date="2019-02-14T17:05:00Z">
         <w:r>
           <w:t>Testing feedback</w:t>
         </w:r>
       </w:ins>
     </w:p>
-    <w:p>
-      <w:pPr>
-        <w:rPr>
-          <w:ins w:id="91" w:author="quinton halliday" w:date="2019-02-14T17:06:00Z"/>
-        </w:rPr>
-      </w:pPr>
-      <w:ins w:id="92" w:author="quinton halliday" w:date="2019-02-14T17:06:00Z">
+    <w:p/>
+    <w:p>
+      <w:r>
+        <w:t>In separate document</w:t>
+      </w:r>
+    </w:p>
+    <w:p>
+      <w:pPr>
+        <w:rPr>
+          <w:ins w:id="76" w:author="quinton halliday" w:date="2019-02-14T17:06:00Z"/>
+        </w:rPr>
+      </w:pPr>
+    </w:p>
+    <w:p>
+      <w:pPr>
+        <w:rPr>
+          <w:ins w:id="77" w:author="quinton halliday" w:date="2019-02-14T17:06:00Z"/>
+        </w:rPr>
+      </w:pPr>
+      <w:ins w:id="78" w:author="quinton halliday" w:date="2019-02-14T17:06:00Z">
         <w:r>
           <w:rPr>
             <w:noProof/>
@@ -789,10 +727,10 @@
     <w:p>
       <w:pPr>
         <w:rPr>
-          <w:ins w:id="93" w:author="quinton halliday" w:date="2019-02-14T17:11:00Z"/>
-        </w:rPr>
-      </w:pPr>
-      <w:ins w:id="94" w:author="quinton halliday" w:date="2019-02-14T17:06:00Z">
+          <w:ins w:id="79" w:author="quinton halliday" w:date="2019-02-14T17:11:00Z"/>
+        </w:rPr>
+      </w:pPr>
+      <w:ins w:id="80" w:author="quinton halliday" w:date="2019-02-14T17:06:00Z">
         <w:r>
           <w:rPr>
             <w:noProof/>
@@ -839,10 +777,10 @@
     <w:p>
       <w:pPr>
         <w:rPr>
-          <w:ins w:id="95" w:author="quinton halliday" w:date="2019-02-14T17:11:00Z"/>
-        </w:rPr>
-      </w:pPr>
-      <w:ins w:id="96" w:author="quinton halliday" w:date="2019-02-14T17:11:00Z">
+          <w:ins w:id="81" w:author="quinton halliday" w:date="2019-02-14T17:11:00Z"/>
+        </w:rPr>
+      </w:pPr>
+      <w:ins w:id="82" w:author="quinton halliday" w:date="2019-02-14T17:11:00Z">
         <w:r>
           <w:rPr>
             <w:noProof/>
@@ -888,27 +826,27 @@
     <w:p>
       <w:pPr>
         <w:rPr>
-          <w:ins w:id="97" w:author="quinton halliday" w:date="2019-02-14T17:11:00Z"/>
-        </w:rPr>
-      </w:pPr>
-    </w:p>
-    <w:p>
-      <w:pPr>
-        <w:rPr>
-          <w:ins w:id="98" w:author="quinton halliday" w:date="2019-02-14T17:22:00Z"/>
-        </w:rPr>
-      </w:pPr>
-      <w:ins w:id="99" w:author="quinton halliday" w:date="2019-02-14T17:11:00Z">
+          <w:ins w:id="83" w:author="quinton halliday" w:date="2019-02-14T17:11:00Z"/>
+        </w:rPr>
+      </w:pPr>
+    </w:p>
+    <w:p>
+      <w:pPr>
+        <w:rPr>
+          <w:ins w:id="84" w:author="quinton halliday" w:date="2019-02-14T17:22:00Z"/>
+        </w:rPr>
+      </w:pPr>
+      <w:ins w:id="85" w:author="quinton halliday" w:date="2019-02-14T17:11:00Z">
         <w:r>
           <w:t>From the feedba</w:t>
         </w:r>
       </w:ins>
-      <w:ins w:id="100" w:author="quinton halliday" w:date="2019-02-14T17:12:00Z">
+      <w:ins w:id="86" w:author="quinton halliday" w:date="2019-02-14T17:12:00Z">
         <w:r>
           <w:t>ck we got, Tom is to cute, he should be scary if he is an en</w:t>
         </w:r>
       </w:ins>
-      <w:ins w:id="101" w:author="quinton halliday" w:date="2019-02-14T17:13:00Z">
+      <w:ins w:id="87" w:author="quinton halliday" w:date="2019-02-14T17:13:00Z">
         <w:r>
           <w:t xml:space="preserve">emy. The game is </w:t>
         </w:r>
@@ -921,7 +859,7 @@
           <w:t xml:space="preserve"> and the </w:t>
         </w:r>
       </w:ins>
-      <w:ins w:id="102" w:author="quinton halliday" w:date="2019-02-14T17:16:00Z">
+      <w:ins w:id="88" w:author="quinton halliday" w:date="2019-02-14T17:16:00Z">
         <w:r>
           <w:t>testers seemed to enjoy it for the most part.</w:t>
         </w:r>
@@ -930,20 +868,20 @@
     <w:p>
       <w:pPr>
         <w:rPr>
-          <w:ins w:id="103" w:author="quinton halliday" w:date="2019-02-14T17:22:00Z"/>
-        </w:rPr>
-      </w:pPr>
-    </w:p>
-    <w:p>
-      <w:pPr>
-        <w:rPr>
-          <w:ins w:id="104" w:author="quinton halliday" w:date="2019-02-14T17:23:00Z"/>
+          <w:ins w:id="89" w:author="quinton halliday" w:date="2019-02-14T17:22:00Z"/>
+        </w:rPr>
+      </w:pPr>
+    </w:p>
+    <w:p>
+      <w:pPr>
+        <w:rPr>
+          <w:ins w:id="90" w:author="quinton halliday" w:date="2019-02-14T17:23:00Z"/>
         </w:rPr>
       </w:pPr>
       <w:r>
         <w:t xml:space="preserve">New </w:t>
       </w:r>
-      <w:ins w:id="105" w:author="quinton halliday" w:date="2019-02-14T17:22:00Z">
+      <w:ins w:id="91" w:author="quinton halliday" w:date="2019-02-14T17:22:00Z">
         <w:r>
           <w:t xml:space="preserve">Bugs </w:t>
         </w:r>
@@ -951,7 +889,7 @@
       <w:r>
         <w:t>F</w:t>
       </w:r>
-      <w:ins w:id="106" w:author="quinton halliday" w:date="2019-02-14T17:22:00Z">
+      <w:ins w:id="92" w:author="quinton halliday" w:date="2019-02-14T17:22:00Z">
         <w:r>
           <w:t>ound</w:t>
         </w:r>
@@ -960,29 +898,29 @@
     <w:p>
       <w:pPr>
         <w:rPr>
-          <w:ins w:id="107" w:author="quinton halliday" w:date="2019-02-14T17:23:00Z"/>
-        </w:rPr>
-      </w:pPr>
-    </w:p>
-    <w:p>
-      <w:pPr>
-        <w:rPr>
-          <w:ins w:id="108" w:author="quinton halliday" w:date="2019-02-14T17:24:00Z"/>
-        </w:rPr>
-      </w:pPr>
-      <w:ins w:id="109" w:author="quinton halliday" w:date="2019-02-14T17:23:00Z">
+          <w:ins w:id="93" w:author="quinton halliday" w:date="2019-02-14T17:23:00Z"/>
+        </w:rPr>
+      </w:pPr>
+    </w:p>
+    <w:p>
+      <w:pPr>
+        <w:rPr>
+          <w:ins w:id="94" w:author="quinton halliday" w:date="2019-02-14T17:24:00Z"/>
+        </w:rPr>
+      </w:pPr>
+      <w:ins w:id="95" w:author="quinton halliday" w:date="2019-02-14T17:23:00Z">
         <w:r>
           <w:t>If you spam space while game is paused</w:t>
         </w:r>
       </w:ins>
-      <w:ins w:id="110" w:author="quinton halliday" w:date="2019-02-14T17:24:00Z">
+      <w:ins w:id="96" w:author="quinton halliday" w:date="2019-02-14T17:24:00Z">
         <w:r>
           <w:t>, you can charge jumps (fixed)</w:t>
         </w:r>
       </w:ins>
     </w:p>
     <w:p>
-      <w:ins w:id="111" w:author="quinton halliday" w:date="2019-02-14T17:24:00Z">
+      <w:ins w:id="97" w:author="quinton halliday" w:date="2019-02-14T17:24:00Z">
         <w:r>
           <w:lastRenderedPageBreak/>
           <w:t xml:space="preserve">If </w:t>
@@ -1015,27 +953,27 @@
     <w:p>
       <w:pPr>
         <w:rPr>
-          <w:ins w:id="112" w:author="quinton halliday" w:date="2019-02-14T17:24:00Z"/>
-        </w:rPr>
-      </w:pPr>
-    </w:p>
-    <w:p>
-      <w:pPr>
-        <w:rPr>
-          <w:ins w:id="113" w:author="quinton halliday" w:date="2019-02-14T17:25:00Z"/>
-        </w:rPr>
-      </w:pPr>
-    </w:p>
-    <w:p>
-      <w:pPr>
-        <w:rPr>
-          <w:ins w:id="114" w:author="quinton halliday" w:date="2019-02-14T17:28:00Z"/>
+          <w:ins w:id="98" w:author="quinton halliday" w:date="2019-02-14T17:24:00Z"/>
+        </w:rPr>
+      </w:pPr>
+    </w:p>
+    <w:p>
+      <w:pPr>
+        <w:rPr>
+          <w:ins w:id="99" w:author="quinton halliday" w:date="2019-02-14T17:25:00Z"/>
+        </w:rPr>
+      </w:pPr>
+    </w:p>
+    <w:p>
+      <w:pPr>
+        <w:rPr>
+          <w:ins w:id="100" w:author="quinton halliday" w:date="2019-02-14T17:28:00Z"/>
         </w:rPr>
       </w:pPr>
       <w:r>
         <w:t xml:space="preserve">Bugs </w:t>
       </w:r>
-      <w:ins w:id="115" w:author="quinton halliday" w:date="2019-02-14T17:28:00Z">
+      <w:ins w:id="101" w:author="quinton halliday" w:date="2019-02-14T17:28:00Z">
         <w:r>
           <w:t xml:space="preserve">Still </w:t>
         </w:r>
@@ -1043,7 +981,7 @@
       <w:r>
         <w:t xml:space="preserve">being </w:t>
       </w:r>
-      <w:ins w:id="116" w:author="quinton halliday" w:date="2019-02-14T17:28:00Z">
+      <w:ins w:id="102" w:author="quinton halliday" w:date="2019-02-14T17:28:00Z">
         <w:r>
           <w:t>track</w:t>
         </w:r>
@@ -1056,7 +994,7 @@
     <w:p>
       <w:pPr>
         <w:rPr>
-          <w:ins w:id="117" w:author="quinton halliday" w:date="2019-01-23T16:28:00Z"/>
+          <w:ins w:id="103" w:author="quinton halliday" w:date="2019-01-23T16:28:00Z"/>
         </w:rPr>
       </w:pPr>
       <w:r>
@@ -1105,7 +1043,7 @@
     <w:p>
       <w:pPr>
         <w:rPr>
-          <w:ins w:id="118" w:author="quinton halliday" w:date="2019-01-23T16:28:00Z"/>
+          <w:ins w:id="104" w:author="quinton halliday" w:date="2019-01-23T16:28:00Z"/>
         </w:rPr>
       </w:pPr>
       <w:r>
@@ -1120,7 +1058,7 @@
     <w:p>
       <w:pPr>
         <w:rPr>
-          <w:ins w:id="119" w:author="quinton halliday" w:date="2019-01-23T16:28:00Z"/>
+          <w:ins w:id="105" w:author="quinton halliday" w:date="2019-01-23T16:28:00Z"/>
         </w:rPr>
       </w:pPr>
       <w:r>
@@ -1135,7 +1073,7 @@
     <w:p>
       <w:pPr>
         <w:rPr>
-          <w:ins w:id="120" w:author="quinton halliday" w:date="2019-01-23T16:28:00Z"/>
+          <w:ins w:id="106" w:author="quinton halliday" w:date="2019-01-23T16:28:00Z"/>
         </w:rPr>
       </w:pPr>
       <w:r>
@@ -1150,7 +1088,7 @@
     <w:p>
       <w:pPr>
         <w:rPr>
-          <w:ins w:id="121" w:author="quinton halliday" w:date="2019-01-23T16:28:00Z"/>
+          <w:ins w:id="107" w:author="quinton halliday" w:date="2019-01-23T16:28:00Z"/>
         </w:rPr>
       </w:pPr>
       <w:r>
@@ -1176,12 +1114,12 @@
     <w:p>
       <w:pPr>
         <w:rPr>
-          <w:moveFrom w:id="122" w:author="quinton halliday" w:date="2019-01-23T18:35:00Z"/>
-        </w:rPr>
-      </w:pPr>
-      <w:moveFromRangeStart w:id="123" w:author="quinton halliday" w:date="2019-01-23T18:35:00Z" w:name="move536031833"/>
-      <w:moveFrom w:id="124" w:author="quinton halliday" w:date="2019-01-23T18:35:00Z">
-        <w:ins w:id="125" w:author="Julian Buettgenback" w:date="2019-01-23T18:22:00Z">
+          <w:moveFrom w:id="108" w:author="quinton halliday" w:date="2019-01-23T18:35:00Z"/>
+        </w:rPr>
+      </w:pPr>
+      <w:moveFromRangeStart w:id="109" w:author="quinton halliday" w:date="2019-01-23T18:35:00Z" w:name="move536031833"/>
+      <w:moveFrom w:id="110" w:author="quinton halliday" w:date="2019-01-23T18:35:00Z">
+        <w:ins w:id="111" w:author="Julian Buettgenback" w:date="2019-01-23T18:22:00Z">
           <w:r>
             <w:t xml:space="preserve">How experienced are you with playing stealth </w:t>
           </w:r>
@@ -1191,34 +1129,34 @@
     <w:p>
       <w:pPr>
         <w:rPr>
-          <w:ins w:id="126" w:author="Julian Buettgenback" w:date="2019-01-23T18:23:00Z"/>
-        </w:rPr>
-      </w:pPr>
-      <w:moveFrom w:id="127" w:author="quinton halliday" w:date="2019-01-23T18:35:00Z">
-        <w:ins w:id="128" w:author="Julian Buettgenback" w:date="2019-01-23T18:22:00Z">
+          <w:ins w:id="112" w:author="Julian Buettgenback" w:date="2019-01-23T18:23:00Z"/>
+        </w:rPr>
+      </w:pPr>
+      <w:moveFrom w:id="113" w:author="quinton halliday" w:date="2019-01-23T18:35:00Z">
+        <w:ins w:id="114" w:author="Julian Buettgenback" w:date="2019-01-23T18:22:00Z">
           <w:r>
             <w:t>games? Beginner, Average, Master</w:t>
           </w:r>
         </w:ins>
       </w:moveFrom>
-      <w:moveFromRangeEnd w:id="123"/>
-    </w:p>
-    <w:p>
-      <w:pPr>
-        <w:rPr>
-          <w:ins w:id="129" w:author="Julian Buettgenback" w:date="2019-01-23T18:23:00Z"/>
-        </w:rPr>
-      </w:pPr>
-    </w:p>
-    <w:p>
-      <w:pPr>
-        <w:rPr>
-          <w:ins w:id="130" w:author="Julian Buettgenback" w:date="2019-01-23T18:23:00Z"/>
-          <w:del w:id="131" w:author="quinton halliday" w:date="2019-01-24T17:23:00Z"/>
-        </w:rPr>
-      </w:pPr>
-      <w:ins w:id="132" w:author="Julian Buettgenback" w:date="2019-01-23T18:23:00Z">
-        <w:del w:id="133" w:author="quinton halliday" w:date="2019-01-24T17:23:00Z">
+      <w:moveFromRangeEnd w:id="109"/>
+    </w:p>
+    <w:p>
+      <w:pPr>
+        <w:rPr>
+          <w:ins w:id="115" w:author="Julian Buettgenback" w:date="2019-01-23T18:23:00Z"/>
+        </w:rPr>
+      </w:pPr>
+    </w:p>
+    <w:p>
+      <w:pPr>
+        <w:rPr>
+          <w:ins w:id="116" w:author="Julian Buettgenback" w:date="2019-01-23T18:23:00Z"/>
+          <w:del w:id="117" w:author="quinton halliday" w:date="2019-01-24T17:23:00Z"/>
+        </w:rPr>
+      </w:pPr>
+      <w:ins w:id="118" w:author="Julian Buettgenback" w:date="2019-01-23T18:23:00Z">
+        <w:del w:id="119" w:author="quinton halliday" w:date="2019-01-24T17:23:00Z">
           <w:r>
             <w:delText xml:space="preserve">Were the enemies too easy? Too Hard? </w:delText>
           </w:r>
@@ -1228,11 +1166,11 @@
     <w:p>
       <w:pPr>
         <w:rPr>
-          <w:del w:id="134" w:author="quinton halliday" w:date="2019-01-24T17:22:00Z"/>
-        </w:rPr>
-      </w:pPr>
-      <w:ins w:id="135" w:author="Julian Buettgenback" w:date="2019-01-23T18:23:00Z">
-        <w:del w:id="136" w:author="quinton halliday" w:date="2019-01-24T17:23:00Z">
+          <w:del w:id="120" w:author="quinton halliday" w:date="2019-01-24T17:22:00Z"/>
+        </w:rPr>
+      </w:pPr>
+      <w:ins w:id="121" w:author="Julian Buettgenback" w:date="2019-01-23T18:23:00Z">
+        <w:del w:id="122" w:author="quinton halliday" w:date="2019-01-24T17:23:00Z">
           <w:r>
             <w:delText>In one word describe how the enemies made you feel.</w:delText>
           </w:r>
@@ -1242,20 +1180,20 @@
     <w:p>
       <w:pPr>
         <w:rPr>
-          <w:ins w:id="137" w:author="Julian Buettgenback" w:date="2019-01-23T18:24:00Z"/>
-          <w:del w:id="138" w:author="quinton halliday" w:date="2019-01-24T17:22:00Z"/>
-        </w:rPr>
-      </w:pPr>
-    </w:p>
-    <w:p>
-      <w:pPr>
-        <w:rPr>
-          <w:ins w:id="139" w:author="Julian Buettgenback" w:date="2019-01-23T18:24:00Z"/>
-          <w:del w:id="140" w:author="quinton halliday" w:date="2019-01-24T17:23:00Z"/>
-        </w:rPr>
-      </w:pPr>
-      <w:ins w:id="141" w:author="Julian Buettgenback" w:date="2019-01-23T18:24:00Z">
-        <w:del w:id="142" w:author="quinton halliday" w:date="2019-01-24T17:23:00Z">
+          <w:ins w:id="123" w:author="Julian Buettgenback" w:date="2019-01-23T18:24:00Z"/>
+          <w:del w:id="124" w:author="quinton halliday" w:date="2019-01-24T17:22:00Z"/>
+        </w:rPr>
+      </w:pPr>
+    </w:p>
+    <w:p>
+      <w:pPr>
+        <w:rPr>
+          <w:ins w:id="125" w:author="Julian Buettgenback" w:date="2019-01-23T18:24:00Z"/>
+          <w:del w:id="126" w:author="quinton halliday" w:date="2019-01-24T17:23:00Z"/>
+        </w:rPr>
+      </w:pPr>
+      <w:ins w:id="127" w:author="Julian Buettgenback" w:date="2019-01-23T18:24:00Z">
+        <w:del w:id="128" w:author="quinton halliday" w:date="2019-01-24T17:23:00Z">
           <w:r>
             <w:delText>What would make the city feel more desolate?</w:delText>
           </w:r>
@@ -1265,20 +1203,20 @@
     <w:p>
       <w:pPr>
         <w:rPr>
-          <w:ins w:id="143" w:author="Julian Buettgenback" w:date="2019-01-23T18:24:00Z"/>
-          <w:del w:id="144" w:author="quinton halliday" w:date="2019-01-24T17:22:00Z"/>
-        </w:rPr>
-      </w:pPr>
-    </w:p>
-    <w:p>
-      <w:pPr>
-        <w:rPr>
-          <w:ins w:id="145" w:author="Julian Buettgenback" w:date="2019-01-23T18:24:00Z"/>
-          <w:del w:id="146" w:author="quinton halliday" w:date="2019-01-24T17:23:00Z"/>
-        </w:rPr>
-      </w:pPr>
-      <w:ins w:id="147" w:author="Julian Buettgenback" w:date="2019-01-23T18:24:00Z">
-        <w:del w:id="148" w:author="quinton halliday" w:date="2019-01-24T17:23:00Z">
+          <w:ins w:id="129" w:author="Julian Buettgenback" w:date="2019-01-23T18:24:00Z"/>
+          <w:del w:id="130" w:author="quinton halliday" w:date="2019-01-24T17:22:00Z"/>
+        </w:rPr>
+      </w:pPr>
+    </w:p>
+    <w:p>
+      <w:pPr>
+        <w:rPr>
+          <w:ins w:id="131" w:author="Julian Buettgenback" w:date="2019-01-23T18:24:00Z"/>
+          <w:del w:id="132" w:author="quinton halliday" w:date="2019-01-24T17:23:00Z"/>
+        </w:rPr>
+      </w:pPr>
+      <w:ins w:id="133" w:author="Julian Buettgenback" w:date="2019-01-23T18:24:00Z">
+        <w:del w:id="134" w:author="quinton halliday" w:date="2019-01-24T17:23:00Z">
           <w:r>
             <w:delText>After making it to your grave, how did you feel?</w:delText>
           </w:r>
@@ -1288,20 +1226,20 @@
     <w:p>
       <w:pPr>
         <w:rPr>
-          <w:ins w:id="149" w:author="Julian Buettgenback" w:date="2019-01-23T18:24:00Z"/>
-          <w:del w:id="150" w:author="quinton halliday" w:date="2019-01-24T17:22:00Z"/>
-        </w:rPr>
-      </w:pPr>
-    </w:p>
-    <w:p>
-      <w:pPr>
-        <w:rPr>
-          <w:ins w:id="151" w:author="Julian Buettgenback" w:date="2019-01-23T18:23:00Z"/>
-          <w:del w:id="152" w:author="quinton halliday" w:date="2019-01-24T17:23:00Z"/>
-        </w:rPr>
-      </w:pPr>
-      <w:ins w:id="153" w:author="Julian Buettgenback" w:date="2019-01-23T18:24:00Z">
-        <w:del w:id="154" w:author="quinton halliday" w:date="2019-01-24T17:23:00Z">
+          <w:ins w:id="135" w:author="Julian Buettgenback" w:date="2019-01-23T18:24:00Z"/>
+          <w:del w:id="136" w:author="quinton halliday" w:date="2019-01-24T17:22:00Z"/>
+        </w:rPr>
+      </w:pPr>
+    </w:p>
+    <w:p>
+      <w:pPr>
+        <w:rPr>
+          <w:ins w:id="137" w:author="Julian Buettgenback" w:date="2019-01-23T18:23:00Z"/>
+          <w:del w:id="138" w:author="quinton halliday" w:date="2019-01-24T17:23:00Z"/>
+        </w:rPr>
+      </w:pPr>
+      <w:ins w:id="139" w:author="Julian Buettgenback" w:date="2019-01-23T18:24:00Z">
+        <w:del w:id="140" w:author="quinton halliday" w:date="2019-01-24T17:23:00Z">
           <w:r>
             <w:delText xml:space="preserve">Describe your overall experience in one sentence. </w:delText>
           </w:r>
@@ -1311,31 +1249,31 @@
     <w:p>
       <w:pPr>
         <w:rPr>
-          <w:ins w:id="155" w:author="Julian Buettgenback" w:date="2019-01-23T18:22:00Z"/>
-        </w:rPr>
-      </w:pPr>
-    </w:p>
-    <w:p>
-      <w:pPr>
-        <w:rPr>
-          <w:ins w:id="156" w:author="Julian Buettgenback" w:date="2019-01-23T18:22:00Z"/>
-        </w:rPr>
-      </w:pPr>
-    </w:p>
-    <w:p>
-      <w:pPr>
-        <w:rPr>
-          <w:del w:id="157" w:author="quinton halliday" w:date="2019-01-16T16:35:00Z"/>
-        </w:rPr>
-      </w:pPr>
-    </w:p>
-    <w:p>
-      <w:pPr>
-        <w:rPr>
-          <w:del w:id="158" w:author="quinton halliday" w:date="2019-01-16T16:35:00Z"/>
-        </w:rPr>
-      </w:pPr>
-      <w:del w:id="159" w:author="quinton halliday" w:date="2019-01-16T16:35:00Z">
+          <w:ins w:id="141" w:author="Julian Buettgenback" w:date="2019-01-23T18:22:00Z"/>
+        </w:rPr>
+      </w:pPr>
+    </w:p>
+    <w:p>
+      <w:pPr>
+        <w:rPr>
+          <w:ins w:id="142" w:author="Julian Buettgenback" w:date="2019-01-23T18:22:00Z"/>
+        </w:rPr>
+      </w:pPr>
+    </w:p>
+    <w:p>
+      <w:pPr>
+        <w:rPr>
+          <w:del w:id="143" w:author="quinton halliday" w:date="2019-01-16T16:35:00Z"/>
+        </w:rPr>
+      </w:pPr>
+    </w:p>
+    <w:p>
+      <w:pPr>
+        <w:rPr>
+          <w:del w:id="144" w:author="quinton halliday" w:date="2019-01-16T16:35:00Z"/>
+        </w:rPr>
+      </w:pPr>
+      <w:del w:id="145" w:author="quinton halliday" w:date="2019-01-16T16:35:00Z">
         <w:r>
           <w:delText>Test results</w:delText>
         </w:r>
@@ -1344,12 +1282,12 @@
     <w:p>
       <w:pPr>
         <w:rPr>
-          <w:del w:id="160" w:author="quinton halliday" w:date="2019-01-16T16:35:00Z"/>
-        </w:rPr>
-      </w:pPr>
-    </w:p>
-    <w:p>
-      <w:del w:id="161" w:author="quinton halliday" w:date="2019-01-16T16:35:00Z">
+          <w:del w:id="146" w:author="quinton halliday" w:date="2019-01-16T16:35:00Z"/>
+        </w:rPr>
+      </w:pPr>
+    </w:p>
+    <w:p>
+      <w:del w:id="147" w:author="quinton halliday" w:date="2019-01-16T16:35:00Z">
         <w:r>
           <w:delText>Bug discovered- when you crouch and tap the ‘w’ key, you will still move when crouching, even when you aren’t pressing the movement key</w:delText>
         </w:r>
@@ -1950,7 +1888,7 @@
       </w:pPr>
     </w:pPrDefault>
   </w:docDefaults>
-  <w:latentStyles w:defLockedState="0" w:defUIPriority="99" w:defSemiHidden="0" w:defUnhideWhenUsed="0" w:defQFormat="0" w:count="375">
+  <w:latentStyles w:defLockedState="0" w:defUIPriority="99" w:defSemiHidden="0" w:defUnhideWhenUsed="0" w:defQFormat="0" w:count="376">
     <w:lsdException w:name="Normal" w:uiPriority="0" w:qFormat="1"/>
     <w:lsdException w:name="heading 1" w:uiPriority="9" w:qFormat="1"/>
     <w:lsdException w:name="heading 2" w:semiHidden="1" w:uiPriority="9" w:unhideWhenUsed="1" w:qFormat="1"/>
@@ -2056,7 +1994,6 @@
     <w:lsdException w:name="HTML Sample" w:semiHidden="1" w:unhideWhenUsed="1"/>
     <w:lsdException w:name="HTML Typewriter" w:semiHidden="1" w:unhideWhenUsed="1"/>
     <w:lsdException w:name="HTML Variable" w:semiHidden="1" w:unhideWhenUsed="1"/>
-    <w:lsdException w:name="Normal Table" w:semiHidden="1" w:unhideWhenUsed="1"/>
     <w:lsdException w:name="annotation subject" w:semiHidden="1" w:unhideWhenUsed="1"/>
     <w:lsdException w:name="No List" w:semiHidden="1" w:unhideWhenUsed="1"/>
     <w:lsdException w:name="Outline List 1" w:semiHidden="1" w:unhideWhenUsed="1"/>
@@ -2103,10 +2040,8 @@
     <w:lsdException w:name="Table Subtle 2" w:semiHidden="1" w:unhideWhenUsed="1"/>
     <w:lsdException w:name="Table Web 1" w:semiHidden="1" w:unhideWhenUsed="1"/>
     <w:lsdException w:name="Table Web 2" w:semiHidden="1" w:unhideWhenUsed="1"/>
-    <w:lsdException w:name="Table Web 3" w:semiHidden="1" w:unhideWhenUsed="1"/>
     <w:lsdException w:name="Balloon Text" w:semiHidden="1" w:unhideWhenUsed="1"/>
     <w:lsdException w:name="Table Grid" w:uiPriority="39"/>
-    <w:lsdException w:name="Table Theme" w:semiHidden="1" w:unhideWhenUsed="1"/>
     <w:lsdException w:name="Placeholder Text" w:semiHidden="1"/>
     <w:lsdException w:name="No Spacing" w:uiPriority="1" w:qFormat="1"/>
     <w:lsdException w:name="Light Shading" w:uiPriority="60"/>
@@ -2326,6 +2261,7 @@
     <w:lsdException w:name="Smart Hyperlink" w:semiHidden="1" w:unhideWhenUsed="1"/>
     <w:lsdException w:name="Hashtag" w:semiHidden="1" w:unhideWhenUsed="1"/>
     <w:lsdException w:name="Unresolved Mention" w:semiHidden="1" w:unhideWhenUsed="1"/>
+    <w:lsdException w:name="Smart Link" w:semiHidden="1" w:unhideWhenUsed="1"/>
   </w:latentStyles>
   <w:style w:type="paragraph" w:default="1" w:styleId="Normal">
     <w:name w:val="Normal"/>
@@ -2780,7 +2716,7 @@
 </file>
 
 <file path=customXml/itemProps1.xml><?xml version="1.0" encoding="utf-8"?>
-<ds:datastoreItem xmlns:ds="http://schemas.openxmlformats.org/officeDocument/2006/customXml" ds:itemID="{F4BA8CEA-9376-4A2C-8006-1E75E16C7699}">
+<ds:datastoreItem xmlns:ds="http://schemas.openxmlformats.org/officeDocument/2006/customXml" ds:itemID="{D3FFF244-15C6-49E9-BB24-EBC6221F5BD2}">
   <ds:schemaRefs>
     <ds:schemaRef ds:uri="http://schemas.openxmlformats.org/officeDocument/2006/bibliography"/>
   </ds:schemaRefs>

</xml_diff>